<commit_message>
adjustment to steps doc
</commit_message>
<xml_diff>
--- a/Steps - Documentation.docx
+++ b/Steps - Documentation.docx
@@ -47,6 +47,14 @@
     </w:p>
     <w:p>
       <w:pPr>
+        <w:pStyle w:val="Heading1"/>
+      </w:pPr>
+      <w:r>
+        <w:t>Extraction of data</w:t>
+      </w:r>
+    </w:p>
+    <w:p>
+      <w:pPr>
         <w:pStyle w:val="ListParagraph"/>
         <w:numPr>
           <w:ilvl w:val="0"/>
@@ -54,6 +62,18 @@
         </w:numPr>
       </w:pPr>
       <w:r>
+        <w:t>Reading data into Pandas DF</w:t>
+      </w:r>
+    </w:p>
+    <w:p>
+      <w:pPr>
+        <w:pStyle w:val="ListParagraph"/>
+        <w:numPr>
+          <w:ilvl w:val="0"/>
+          <w:numId w:val="4"/>
+        </w:numPr>
+      </w:pPr>
+      <w:r>
         <w:t>B</w:t>
       </w:r>
       <w:r>
@@ -98,6 +118,14 @@
     </w:p>
     <w:p>
       <w:pPr>
+        <w:pStyle w:val="Heading1"/>
+      </w:pPr>
+      <w:r>
+        <w:t>Creation of Category and Sub-Category DF</w:t>
+      </w:r>
+    </w:p>
+    <w:p>
+      <w:pPr>
         <w:pStyle w:val="ListParagraph"/>
         <w:numPr>
           <w:ilvl w:val="0"/>
@@ -108,11 +136,11 @@
         <w:t>S</w:t>
       </w:r>
       <w:r>
-        <w:t>egmentation of column values within dat</w:t>
+        <w:t xml:space="preserve">egmentation of column values within </w:t>
       </w:r>
       <w:proofErr w:type="spellStart"/>
       <w:r>
-        <w:t>aframe</w:t>
+        <w:t>dataframe</w:t>
       </w:r>
       <w:proofErr w:type="spellEnd"/>
       <w:r>
@@ -294,6 +322,508 @@
           <w:t>https://pandas.pydata.org/docs/reference/api/pandas.Series.str.len.html#pandas.Series.str.len</w:t>
         </w:r>
       </w:hyperlink>
+    </w:p>
+    <w:p>
+      <w:pPr>
+        <w:pStyle w:val="ListParagraph"/>
+        <w:numPr>
+          <w:ilvl w:val="0"/>
+          <w:numId w:val="4"/>
+        </w:numPr>
+      </w:pPr>
+      <w:r>
+        <w:t>Created a new list to append the word((cat) short for category) to all ids within previous array. Usage of list comprehension.</w:t>
+      </w:r>
+    </w:p>
+    <w:p>
+      <w:pPr>
+        <w:pStyle w:val="ListParagraph"/>
+        <w:numPr>
+          <w:ilvl w:val="1"/>
+          <w:numId w:val="4"/>
+        </w:numPr>
+      </w:pPr>
+      <w:hyperlink r:id="rId9" w:history="1">
+        <w:r>
+          <w:rPr>
+            <w:rStyle w:val="Hyperlink"/>
+          </w:rPr>
+          <w:t>https://pandas.pydata.org/docs/user_guide/indexing.html</w:t>
+        </w:r>
+      </w:hyperlink>
+      <w:r>
+        <w:t xml:space="preserve"> </w:t>
+      </w:r>
+    </w:p>
+    <w:p>
+      <w:pPr>
+        <w:pStyle w:val="ListParagraph"/>
+        <w:numPr>
+          <w:ilvl w:val="0"/>
+          <w:numId w:val="4"/>
+        </w:numPr>
+      </w:pPr>
+      <w:proofErr w:type="spellStart"/>
+      <w:r>
+        <w:t>DataFrame</w:t>
+      </w:r>
+      <w:proofErr w:type="spellEnd"/>
+      <w:r>
+        <w:t xml:space="preserve"> </w:t>
+      </w:r>
+      <w:proofErr w:type="gramStart"/>
+      <w:r>
+        <w:t xml:space="preserve">creation  </w:t>
+      </w:r>
+      <w:r>
+        <w:t>for</w:t>
+      </w:r>
+      <w:proofErr w:type="gramEnd"/>
+      <w:r>
+        <w:t xml:space="preserve"> category and sub-category</w:t>
+      </w:r>
+    </w:p>
+    <w:p>
+      <w:pPr>
+        <w:pStyle w:val="ListParagraph"/>
+        <w:numPr>
+          <w:ilvl w:val="1"/>
+          <w:numId w:val="4"/>
+        </w:numPr>
+      </w:pPr>
+      <w:hyperlink r:id="rId10" w:history="1">
+        <w:r>
+          <w:rPr>
+            <w:rStyle w:val="Hyperlink"/>
+          </w:rPr>
+          <w:t>https://www.geeksforgeeks.org/different-ways-to-create-pandas-dataframe/?ref=header_outind</w:t>
+        </w:r>
+      </w:hyperlink>
+    </w:p>
+    <w:p>
+      <w:pPr>
+        <w:pStyle w:val="ListParagraph"/>
+        <w:numPr>
+          <w:ilvl w:val="0"/>
+          <w:numId w:val="4"/>
+        </w:numPr>
+      </w:pPr>
+      <w:r>
+        <w:t xml:space="preserve">Writing the </w:t>
+      </w:r>
+      <w:proofErr w:type="spellStart"/>
+      <w:r>
+        <w:t>dataframes</w:t>
+      </w:r>
+      <w:proofErr w:type="spellEnd"/>
+      <w:r>
+        <w:t xml:space="preserve"> into their own csv files respectively </w:t>
+      </w:r>
+    </w:p>
+    <w:p>
+      <w:pPr>
+        <w:pStyle w:val="ListParagraph"/>
+        <w:numPr>
+          <w:ilvl w:val="1"/>
+          <w:numId w:val="4"/>
+        </w:numPr>
+      </w:pPr>
+      <w:hyperlink r:id="rId11" w:history="1">
+        <w:r>
+          <w:rPr>
+            <w:rStyle w:val="Hyperlink"/>
+          </w:rPr>
+          <w:t>https://www.geeksforgeeks.org/export-pandas-dataframe-to-a-csv-file/?ref=header_outind</w:t>
+        </w:r>
+      </w:hyperlink>
+    </w:p>
+    <w:p>
+      <w:pPr>
+        <w:pStyle w:val="Heading1"/>
+      </w:pPr>
+      <w:r>
+        <w:t xml:space="preserve">Campaign </w:t>
+      </w:r>
+      <w:proofErr w:type="spellStart"/>
+      <w:r>
+        <w:t>DataFrame</w:t>
+      </w:r>
+      <w:proofErr w:type="spellEnd"/>
+    </w:p>
+    <w:p>
+      <w:pPr>
+        <w:pStyle w:val="ListParagraph"/>
+        <w:numPr>
+          <w:ilvl w:val="0"/>
+          <w:numId w:val="4"/>
+        </w:numPr>
+      </w:pPr>
+      <w:r>
+        <w:t xml:space="preserve">Creation of </w:t>
+      </w:r>
+      <w:proofErr w:type="spellStart"/>
+      <w:r>
+        <w:t>dataframe</w:t>
+      </w:r>
+      <w:proofErr w:type="spellEnd"/>
+      <w:r>
+        <w:t xml:space="preserve"> copy </w:t>
+      </w:r>
+      <w:proofErr w:type="gramStart"/>
+      <w:r>
+        <w:t>using .copy</w:t>
+      </w:r>
+      <w:proofErr w:type="gramEnd"/>
+      <w:r>
+        <w:t>() function</w:t>
+      </w:r>
+    </w:p>
+    <w:p>
+      <w:pPr>
+        <w:pStyle w:val="ListParagraph"/>
+        <w:numPr>
+          <w:ilvl w:val="0"/>
+          <w:numId w:val="4"/>
+        </w:numPr>
+      </w:pPr>
+      <w:r>
+        <w:t xml:space="preserve">Renaming the columns within the new(copied) </w:t>
+      </w:r>
+      <w:proofErr w:type="spellStart"/>
+      <w:r>
+        <w:t>dataframe</w:t>
+      </w:r>
+      <w:proofErr w:type="spellEnd"/>
+    </w:p>
+    <w:p>
+      <w:pPr>
+        <w:pStyle w:val="ListParagraph"/>
+        <w:numPr>
+          <w:ilvl w:val="1"/>
+          <w:numId w:val="4"/>
+        </w:numPr>
+      </w:pPr>
+      <w:r>
+        <w:t>The changes should be made accordingly with the projected answer (found in file before any changes made</w:t>
+      </w:r>
+    </w:p>
+    <w:p>
+      <w:pPr>
+        <w:pStyle w:val="ListParagraph"/>
+        <w:numPr>
+          <w:ilvl w:val="1"/>
+          <w:numId w:val="4"/>
+        </w:numPr>
+      </w:pPr>
+      <w:hyperlink r:id="rId12" w:history="1">
+        <w:r>
+          <w:rPr>
+            <w:rStyle w:val="Hyperlink"/>
+          </w:rPr>
+          <w:t>https://pandas.pydata.org/docs/reference/api/pandas.DataFrame.rename.html#pandas.DataFrame.rename</w:t>
+        </w:r>
+      </w:hyperlink>
+    </w:p>
+    <w:p>
+      <w:pPr>
+        <w:pStyle w:val="ListParagraph"/>
+        <w:numPr>
+          <w:ilvl w:val="0"/>
+          <w:numId w:val="4"/>
+        </w:numPr>
+      </w:pPr>
+      <w:r>
+        <w:t>Conversion of data types from columns goal and pledged</w:t>
+      </w:r>
+    </w:p>
+    <w:p>
+      <w:pPr>
+        <w:pStyle w:val="ListParagraph"/>
+        <w:numPr>
+          <w:ilvl w:val="1"/>
+          <w:numId w:val="4"/>
+        </w:numPr>
+      </w:pPr>
+      <w:hyperlink r:id="rId13" w:history="1">
+        <w:r>
+          <w:rPr>
+            <w:rStyle w:val="Hyperlink"/>
+          </w:rPr>
+          <w:t>https://www.geeksforgeeks.org/change-data-type-for-one-or-more-columns-in-pandas-dataframe/?ref=header_outind</w:t>
+        </w:r>
+      </w:hyperlink>
+    </w:p>
+    <w:p>
+      <w:pPr>
+        <w:pStyle w:val="ListParagraph"/>
+        <w:ind w:left="1440"/>
+      </w:pPr>
+    </w:p>
+    <w:p>
+      <w:pPr>
+        <w:pStyle w:val="ListParagraph"/>
+        <w:numPr>
+          <w:ilvl w:val="0"/>
+          <w:numId w:val="4"/>
+        </w:numPr>
+      </w:pPr>
+      <w:r>
+        <w:t>Checking the data types</w:t>
+      </w:r>
+    </w:p>
+    <w:p>
+      <w:pPr>
+        <w:pStyle w:val="ListParagraph"/>
+        <w:numPr>
+          <w:ilvl w:val="1"/>
+          <w:numId w:val="4"/>
+        </w:numPr>
+      </w:pPr>
+      <w:r>
+        <w:fldChar w:fldCharType="begin"/>
+      </w:r>
+      <w:r>
+        <w:instrText>HYPERLINK "</w:instrText>
+      </w:r>
+      <w:r>
+        <w:instrText>https://www.geeksforgeeks.org/get-the-datatypes-of-columns-of-a-pandas-dataframe/?ref=header_outind</w:instrText>
+      </w:r>
+      <w:r>
+        <w:instrText>"</w:instrText>
+      </w:r>
+      <w:r>
+        <w:fldChar w:fldCharType="separate"/>
+      </w:r>
+      <w:r>
+        <w:rPr>
+          <w:rStyle w:val="Hyperlink"/>
+        </w:rPr>
+        <w:t>https://www.geeksforgeeks.org/get-the-datatypes-of-columns-of-a-pandas-dataframe/?ref=header_outind</w:t>
+      </w:r>
+      <w:r>
+        <w:fldChar w:fldCharType="end"/>
+      </w:r>
+    </w:p>
+    <w:p>
+      <w:pPr>
+        <w:pStyle w:val="ListParagraph"/>
+        <w:numPr>
+          <w:ilvl w:val="0"/>
+          <w:numId w:val="4"/>
+        </w:numPr>
+      </w:pPr>
+      <w:r>
+        <w:t>Formatting / changing the columns format.</w:t>
+      </w:r>
+    </w:p>
+    <w:p>
+      <w:pPr>
+        <w:pStyle w:val="ListParagraph"/>
+        <w:numPr>
+          <w:ilvl w:val="1"/>
+          <w:numId w:val="4"/>
+        </w:numPr>
+      </w:pPr>
+      <w:r>
+        <w:t xml:space="preserve">The units are set in seconds </w:t>
+      </w:r>
+    </w:p>
+    <w:p>
+      <w:pPr>
+        <w:pStyle w:val="ListParagraph"/>
+        <w:numPr>
+          <w:ilvl w:val="1"/>
+          <w:numId w:val="4"/>
+        </w:numPr>
+      </w:pPr>
+      <w:r>
+        <w:t xml:space="preserve">The units are of Unix timestamp format and should be essentially converted </w:t>
+      </w:r>
+    </w:p>
+    <w:p>
+      <w:pPr>
+        <w:pStyle w:val="ListParagraph"/>
+        <w:numPr>
+          <w:ilvl w:val="1"/>
+          <w:numId w:val="4"/>
+        </w:numPr>
+      </w:pPr>
+      <w:hyperlink r:id="rId14" w:history="1">
+        <w:r>
+          <w:rPr>
+            <w:rStyle w:val="Hyperlink"/>
+          </w:rPr>
+          <w:t>https://www.geeksforgeeks.org/convert-datetime-string-to-yyyy-mm-dd-hhmmss-format-in-python/?ref=header_outind</w:t>
+        </w:r>
+      </w:hyperlink>
+    </w:p>
+    <w:p>
+      <w:pPr>
+        <w:pStyle w:val="ListParagraph"/>
+        <w:numPr>
+          <w:ilvl w:val="1"/>
+          <w:numId w:val="4"/>
+        </w:numPr>
+      </w:pPr>
+      <w:r>
+        <w:t xml:space="preserve">Several issues faced when determining </w:t>
+      </w:r>
+      <w:proofErr w:type="spellStart"/>
+      <w:r>
+        <w:t>timestanmp</w:t>
+      </w:r>
+      <w:proofErr w:type="spellEnd"/>
+      <w:r>
+        <w:t xml:space="preserve"> values for these columns and adjust accordingly. </w:t>
+      </w:r>
+      <w:r>
+        <w:t>Use forward slash to indicate continuation on next line</w:t>
+      </w:r>
+    </w:p>
+    <w:p>
+      <w:pPr>
+        <w:pStyle w:val="ListParagraph"/>
+        <w:numPr>
+          <w:ilvl w:val="0"/>
+          <w:numId w:val="4"/>
+        </w:numPr>
+      </w:pPr>
+      <w:r>
+        <w:t>Merging the two data frames created via category and sub-category</w:t>
+      </w:r>
+    </w:p>
+    <w:p>
+      <w:pPr>
+        <w:pStyle w:val="ListParagraph"/>
+        <w:numPr>
+          <w:ilvl w:val="1"/>
+          <w:numId w:val="4"/>
+        </w:numPr>
+      </w:pPr>
+      <w:hyperlink r:id="rId15" w:history="1">
+        <w:r>
+          <w:rPr>
+            <w:rStyle w:val="Hyperlink"/>
+          </w:rPr>
+          <w:t>https://www.geeksforgeeks.org/joining-two-pandas-dataframes-using-merge/?ref=header_outind</w:t>
+        </w:r>
+      </w:hyperlink>
+    </w:p>
+    <w:p>
+      <w:pPr>
+        <w:pStyle w:val="ListParagraph"/>
+        <w:numPr>
+          <w:ilvl w:val="0"/>
+          <w:numId w:val="4"/>
+        </w:numPr>
+      </w:pPr>
+      <w:r>
+        <w:t xml:space="preserve">Dropping the unwanted columns within the new </w:t>
+      </w:r>
+      <w:proofErr w:type="spellStart"/>
+      <w:r>
+        <w:t>dataframe</w:t>
+      </w:r>
+      <w:proofErr w:type="spellEnd"/>
+      <w:r>
+        <w:t xml:space="preserve"> (can be further discussed but I went through each of the columns and have determined </w:t>
+      </w:r>
+      <w:proofErr w:type="gramStart"/>
+      <w:r>
+        <w:t xml:space="preserve">that </w:t>
+      </w:r>
+      <w:r>
+        <w:t xml:space="preserve"> </w:t>
+      </w:r>
+      <w:r>
+        <w:t>the</w:t>
+      </w:r>
+      <w:proofErr w:type="gramEnd"/>
+      <w:r>
+        <w:t xml:space="preserve"> following can be dropped: </w:t>
+      </w:r>
+      <w:proofErr w:type="spellStart"/>
+      <w:r>
+        <w:t>staff_pick</w:t>
+      </w:r>
+      <w:proofErr w:type="spellEnd"/>
+      <w:r>
+        <w:t xml:space="preserve">, spotlight, category, sub-category. This is </w:t>
+      </w:r>
+      <w:proofErr w:type="gramStart"/>
+      <w:r>
+        <w:t>due to the fact that</w:t>
+      </w:r>
+      <w:proofErr w:type="gramEnd"/>
+      <w:r>
+        <w:t xml:space="preserve"> both the category and sub have their own </w:t>
+      </w:r>
+      <w:proofErr w:type="spellStart"/>
+      <w:r>
+        <w:t>dataframes</w:t>
+      </w:r>
+      <w:proofErr w:type="spellEnd"/>
+      <w:r>
+        <w:t xml:space="preserve"> respectively</w:t>
+      </w:r>
+      <w:r>
+        <w:t xml:space="preserve">. This was not the case as the initial solution projects differently. After comparison I </w:t>
+      </w:r>
+      <w:r>
+        <w:lastRenderedPageBreak/>
+        <w:t xml:space="preserve">found that the columns to drop were </w:t>
+      </w:r>
+      <w:proofErr w:type="spellStart"/>
+      <w:r>
+        <w:t>staff_pick</w:t>
+      </w:r>
+      <w:proofErr w:type="spellEnd"/>
+      <w:r>
+        <w:t xml:space="preserve">, </w:t>
+      </w:r>
+      <w:proofErr w:type="gramStart"/>
+      <w:r>
+        <w:t xml:space="preserve">spotlight, </w:t>
+      </w:r>
+      <w:r>
+        <w:t xml:space="preserve"> </w:t>
+      </w:r>
+      <w:r>
+        <w:t>category</w:t>
+      </w:r>
+      <w:proofErr w:type="gramEnd"/>
+      <w:r>
+        <w:t xml:space="preserve"> &amp; sub-category, category, sub-category. I dropped these </w:t>
+      </w:r>
+    </w:p>
+    <w:p>
+      <w:pPr>
+        <w:pStyle w:val="ListParagraph"/>
+        <w:numPr>
+          <w:ilvl w:val="0"/>
+          <w:numId w:val="4"/>
+        </w:numPr>
+      </w:pPr>
+      <w:r>
+        <w:t xml:space="preserve">Saved the new (cleaned </w:t>
+      </w:r>
+      <w:proofErr w:type="spellStart"/>
+      <w:r>
+        <w:t>dataframe</w:t>
+      </w:r>
+      <w:proofErr w:type="spellEnd"/>
+      <w:r>
+        <w:t>) to a csv file and pushed work to git (6</w:t>
+      </w:r>
+      <w:r>
+        <w:rPr>
+          <w:vertAlign w:val="superscript"/>
+        </w:rPr>
+        <w:t>th</w:t>
+      </w:r>
+      <w:r>
+        <w:t xml:space="preserve"> push)</w:t>
+      </w:r>
     </w:p>
     <w:p>
       <w:pPr>
@@ -429,6 +959,92 @@
     </w:lvl>
   </w:abstractNum>
   <w:abstractNum w:abstractNumId="1" w15:restartNumberingAfterBreak="0">
+    <w:nsid w:val="0465490C"/>
+    <w:multiLevelType w:val="hybridMultilevel"/>
+    <w:tmpl w:val="1E4CB090"/>
+    <w:lvl w:ilvl="0" w:tplc="04090015">
+      <w:start w:val="1"/>
+      <w:numFmt w:val="upperLetter"/>
+      <w:lvlText w:val="%1."/>
+      <w:lvlJc w:val="left"/>
+      <w:pPr>
+        <w:ind w:left="720" w:hanging="360"/>
+      </w:pPr>
+    </w:lvl>
+    <w:lvl w:ilvl="1" w:tplc="04090019" w:tentative="1">
+      <w:start w:val="1"/>
+      <w:numFmt w:val="lowerLetter"/>
+      <w:lvlText w:val="%2."/>
+      <w:lvlJc w:val="left"/>
+      <w:pPr>
+        <w:ind w:left="1440" w:hanging="360"/>
+      </w:pPr>
+    </w:lvl>
+    <w:lvl w:ilvl="2" w:tplc="0409001B" w:tentative="1">
+      <w:start w:val="1"/>
+      <w:numFmt w:val="lowerRoman"/>
+      <w:lvlText w:val="%3."/>
+      <w:lvlJc w:val="right"/>
+      <w:pPr>
+        <w:ind w:left="2160" w:hanging="180"/>
+      </w:pPr>
+    </w:lvl>
+    <w:lvl w:ilvl="3" w:tplc="0409000F" w:tentative="1">
+      <w:start w:val="1"/>
+      <w:numFmt w:val="decimal"/>
+      <w:lvlText w:val="%4."/>
+      <w:lvlJc w:val="left"/>
+      <w:pPr>
+        <w:ind w:left="2880" w:hanging="360"/>
+      </w:pPr>
+    </w:lvl>
+    <w:lvl w:ilvl="4" w:tplc="04090019" w:tentative="1">
+      <w:start w:val="1"/>
+      <w:numFmt w:val="lowerLetter"/>
+      <w:lvlText w:val="%5."/>
+      <w:lvlJc w:val="left"/>
+      <w:pPr>
+        <w:ind w:left="3600" w:hanging="360"/>
+      </w:pPr>
+    </w:lvl>
+    <w:lvl w:ilvl="5" w:tplc="0409001B" w:tentative="1">
+      <w:start w:val="1"/>
+      <w:numFmt w:val="lowerRoman"/>
+      <w:lvlText w:val="%6."/>
+      <w:lvlJc w:val="right"/>
+      <w:pPr>
+        <w:ind w:left="4320" w:hanging="180"/>
+      </w:pPr>
+    </w:lvl>
+    <w:lvl w:ilvl="6" w:tplc="0409000F" w:tentative="1">
+      <w:start w:val="1"/>
+      <w:numFmt w:val="decimal"/>
+      <w:lvlText w:val="%7."/>
+      <w:lvlJc w:val="left"/>
+      <w:pPr>
+        <w:ind w:left="5040" w:hanging="360"/>
+      </w:pPr>
+    </w:lvl>
+    <w:lvl w:ilvl="7" w:tplc="04090019" w:tentative="1">
+      <w:start w:val="1"/>
+      <w:numFmt w:val="lowerLetter"/>
+      <w:lvlText w:val="%8."/>
+      <w:lvlJc w:val="left"/>
+      <w:pPr>
+        <w:ind w:left="5760" w:hanging="360"/>
+      </w:pPr>
+    </w:lvl>
+    <w:lvl w:ilvl="8" w:tplc="0409001B" w:tentative="1">
+      <w:start w:val="1"/>
+      <w:numFmt w:val="lowerRoman"/>
+      <w:lvlText w:val="%9."/>
+      <w:lvlJc w:val="right"/>
+      <w:pPr>
+        <w:ind w:left="6480" w:hanging="180"/>
+      </w:pPr>
+    </w:lvl>
+  </w:abstractNum>
+  <w:abstractNum w:abstractNumId="2" w15:restartNumberingAfterBreak="0">
     <w:nsid w:val="1D7678AA"/>
     <w:multiLevelType w:val="hybridMultilevel"/>
     <w:tmpl w:val="A8506EEE"/>
@@ -540,7 +1156,7 @@
       </w:rPr>
     </w:lvl>
   </w:abstractNum>
-  <w:abstractNum w:abstractNumId="2" w15:restartNumberingAfterBreak="0">
+  <w:abstractNum w:abstractNumId="3" w15:restartNumberingAfterBreak="0">
     <w:nsid w:val="3C94421F"/>
     <w:multiLevelType w:val="hybridMultilevel"/>
     <w:tmpl w:val="D41485D6"/>
@@ -652,7 +1268,93 @@
       </w:rPr>
     </w:lvl>
   </w:abstractNum>
-  <w:abstractNum w:abstractNumId="3" w15:restartNumberingAfterBreak="0">
+  <w:abstractNum w:abstractNumId="4" w15:restartNumberingAfterBreak="0">
+    <w:nsid w:val="444544F3"/>
+    <w:multiLevelType w:val="hybridMultilevel"/>
+    <w:tmpl w:val="E5DA84A2"/>
+    <w:lvl w:ilvl="0" w:tplc="04090015">
+      <w:start w:val="1"/>
+      <w:numFmt w:val="upperLetter"/>
+      <w:lvlText w:val="%1."/>
+      <w:lvlJc w:val="left"/>
+      <w:pPr>
+        <w:ind w:left="720" w:hanging="360"/>
+      </w:pPr>
+    </w:lvl>
+    <w:lvl w:ilvl="1" w:tplc="04090019" w:tentative="1">
+      <w:start w:val="1"/>
+      <w:numFmt w:val="lowerLetter"/>
+      <w:lvlText w:val="%2."/>
+      <w:lvlJc w:val="left"/>
+      <w:pPr>
+        <w:ind w:left="1440" w:hanging="360"/>
+      </w:pPr>
+    </w:lvl>
+    <w:lvl w:ilvl="2" w:tplc="0409001B" w:tentative="1">
+      <w:start w:val="1"/>
+      <w:numFmt w:val="lowerRoman"/>
+      <w:lvlText w:val="%3."/>
+      <w:lvlJc w:val="right"/>
+      <w:pPr>
+        <w:ind w:left="2160" w:hanging="180"/>
+      </w:pPr>
+    </w:lvl>
+    <w:lvl w:ilvl="3" w:tplc="0409000F" w:tentative="1">
+      <w:start w:val="1"/>
+      <w:numFmt w:val="decimal"/>
+      <w:lvlText w:val="%4."/>
+      <w:lvlJc w:val="left"/>
+      <w:pPr>
+        <w:ind w:left="2880" w:hanging="360"/>
+      </w:pPr>
+    </w:lvl>
+    <w:lvl w:ilvl="4" w:tplc="04090019" w:tentative="1">
+      <w:start w:val="1"/>
+      <w:numFmt w:val="lowerLetter"/>
+      <w:lvlText w:val="%5."/>
+      <w:lvlJc w:val="left"/>
+      <w:pPr>
+        <w:ind w:left="3600" w:hanging="360"/>
+      </w:pPr>
+    </w:lvl>
+    <w:lvl w:ilvl="5" w:tplc="0409001B" w:tentative="1">
+      <w:start w:val="1"/>
+      <w:numFmt w:val="lowerRoman"/>
+      <w:lvlText w:val="%6."/>
+      <w:lvlJc w:val="right"/>
+      <w:pPr>
+        <w:ind w:left="4320" w:hanging="180"/>
+      </w:pPr>
+    </w:lvl>
+    <w:lvl w:ilvl="6" w:tplc="0409000F" w:tentative="1">
+      <w:start w:val="1"/>
+      <w:numFmt w:val="decimal"/>
+      <w:lvlText w:val="%7."/>
+      <w:lvlJc w:val="left"/>
+      <w:pPr>
+        <w:ind w:left="5040" w:hanging="360"/>
+      </w:pPr>
+    </w:lvl>
+    <w:lvl w:ilvl="7" w:tplc="04090019" w:tentative="1">
+      <w:start w:val="1"/>
+      <w:numFmt w:val="lowerLetter"/>
+      <w:lvlText w:val="%8."/>
+      <w:lvlJc w:val="left"/>
+      <w:pPr>
+        <w:ind w:left="5760" w:hanging="360"/>
+      </w:pPr>
+    </w:lvl>
+    <w:lvl w:ilvl="8" w:tplc="0409001B" w:tentative="1">
+      <w:start w:val="1"/>
+      <w:numFmt w:val="lowerRoman"/>
+      <w:lvlText w:val="%9."/>
+      <w:lvlJc w:val="right"/>
+      <w:pPr>
+        <w:ind w:left="6480" w:hanging="180"/>
+      </w:pPr>
+    </w:lvl>
+  </w:abstractNum>
+  <w:abstractNum w:abstractNumId="5" w15:restartNumberingAfterBreak="0">
     <w:nsid w:val="54410EA5"/>
     <w:multiLevelType w:val="hybridMultilevel"/>
     <w:tmpl w:val="F8C2B032"/>
@@ -675,6 +1377,92 @@
       <w:rPr>
         <w:rFonts w:ascii="Aptos" w:eastAsiaTheme="minorHAnsi" w:hAnsi="Aptos" w:cstheme="minorBidi" w:hint="default"/>
       </w:rPr>
+    </w:lvl>
+    <w:lvl w:ilvl="2" w:tplc="0409001B" w:tentative="1">
+      <w:start w:val="1"/>
+      <w:numFmt w:val="lowerRoman"/>
+      <w:lvlText w:val="%3."/>
+      <w:lvlJc w:val="right"/>
+      <w:pPr>
+        <w:ind w:left="2160" w:hanging="180"/>
+      </w:pPr>
+    </w:lvl>
+    <w:lvl w:ilvl="3" w:tplc="0409000F" w:tentative="1">
+      <w:start w:val="1"/>
+      <w:numFmt w:val="decimal"/>
+      <w:lvlText w:val="%4."/>
+      <w:lvlJc w:val="left"/>
+      <w:pPr>
+        <w:ind w:left="2880" w:hanging="360"/>
+      </w:pPr>
+    </w:lvl>
+    <w:lvl w:ilvl="4" w:tplc="04090019" w:tentative="1">
+      <w:start w:val="1"/>
+      <w:numFmt w:val="lowerLetter"/>
+      <w:lvlText w:val="%5."/>
+      <w:lvlJc w:val="left"/>
+      <w:pPr>
+        <w:ind w:left="3600" w:hanging="360"/>
+      </w:pPr>
+    </w:lvl>
+    <w:lvl w:ilvl="5" w:tplc="0409001B" w:tentative="1">
+      <w:start w:val="1"/>
+      <w:numFmt w:val="lowerRoman"/>
+      <w:lvlText w:val="%6."/>
+      <w:lvlJc w:val="right"/>
+      <w:pPr>
+        <w:ind w:left="4320" w:hanging="180"/>
+      </w:pPr>
+    </w:lvl>
+    <w:lvl w:ilvl="6" w:tplc="0409000F" w:tentative="1">
+      <w:start w:val="1"/>
+      <w:numFmt w:val="decimal"/>
+      <w:lvlText w:val="%7."/>
+      <w:lvlJc w:val="left"/>
+      <w:pPr>
+        <w:ind w:left="5040" w:hanging="360"/>
+      </w:pPr>
+    </w:lvl>
+    <w:lvl w:ilvl="7" w:tplc="04090019" w:tentative="1">
+      <w:start w:val="1"/>
+      <w:numFmt w:val="lowerLetter"/>
+      <w:lvlText w:val="%8."/>
+      <w:lvlJc w:val="left"/>
+      <w:pPr>
+        <w:ind w:left="5760" w:hanging="360"/>
+      </w:pPr>
+    </w:lvl>
+    <w:lvl w:ilvl="8" w:tplc="0409001B" w:tentative="1">
+      <w:start w:val="1"/>
+      <w:numFmt w:val="lowerRoman"/>
+      <w:lvlText w:val="%9."/>
+      <w:lvlJc w:val="right"/>
+      <w:pPr>
+        <w:ind w:left="6480" w:hanging="180"/>
+      </w:pPr>
+    </w:lvl>
+  </w:abstractNum>
+  <w:abstractNum w:abstractNumId="6" w15:restartNumberingAfterBreak="0">
+    <w:nsid w:val="75580AE3"/>
+    <w:multiLevelType w:val="hybridMultilevel"/>
+    <w:tmpl w:val="A35A50C2"/>
+    <w:lvl w:ilvl="0" w:tplc="04090015">
+      <w:start w:val="1"/>
+      <w:numFmt w:val="upperLetter"/>
+      <w:lvlText w:val="%1."/>
+      <w:lvlJc w:val="left"/>
+      <w:pPr>
+        <w:ind w:left="720" w:hanging="360"/>
+      </w:pPr>
+    </w:lvl>
+    <w:lvl w:ilvl="1" w:tplc="04090019" w:tentative="1">
+      <w:start w:val="1"/>
+      <w:numFmt w:val="lowerLetter"/>
+      <w:lvlText w:val="%2."/>
+      <w:lvlJc w:val="left"/>
+      <w:pPr>
+        <w:ind w:left="1440" w:hanging="360"/>
+      </w:pPr>
     </w:lvl>
     <w:lvl w:ilvl="2" w:tplc="0409001B" w:tentative="1">
       <w:start w:val="1"/>
@@ -744,13 +1532,22 @@
     <w:abstractNumId w:val="0"/>
   </w:num>
   <w:num w:numId="2" w16cid:durableId="838082483">
+    <w:abstractNumId w:val="3"/>
+  </w:num>
+  <w:num w:numId="3" w16cid:durableId="1870411376">
     <w:abstractNumId w:val="2"/>
   </w:num>
-  <w:num w:numId="3" w16cid:durableId="1870411376">
+  <w:num w:numId="4" w16cid:durableId="1059287036">
+    <w:abstractNumId w:val="5"/>
+  </w:num>
+  <w:num w:numId="5" w16cid:durableId="655501594">
+    <w:abstractNumId w:val="6"/>
+  </w:num>
+  <w:num w:numId="6" w16cid:durableId="1878202676">
     <w:abstractNumId w:val="1"/>
   </w:num>
-  <w:num w:numId="4" w16cid:durableId="1059287036">
-    <w:abstractNumId w:val="3"/>
+  <w:num w:numId="7" w16cid:durableId="2036037444">
+    <w:abstractNumId w:val="4"/>
   </w:num>
 </w:numbering>
 </file>

</xml_diff>

<commit_message>
Project 2: Final CSV's
</commit_message>
<xml_diff>
--- a/Steps - Documentation.docx
+++ b/Steps - Documentation.docx
@@ -3,7 +3,15 @@
 <w:document xmlns:wpc="http://schemas.microsoft.com/office/word/2010/wordprocessingCanvas" xmlns:cx="http://schemas.microsoft.com/office/drawing/2014/chartex" xmlns:cx1="http://schemas.microsoft.com/office/drawing/2015/9/8/chartex" xmlns:cx2="http://schemas.microsoft.com/office/drawing/2015/10/21/chartex" xmlns:cx3="http://schemas.microsoft.com/office/drawing/2016/5/9/chartex" xmlns:cx4="http://schemas.microsoft.com/office/drawing/2016/5/10/chartex" xmlns:cx5="http://schemas.microsoft.com/office/drawing/2016/5/11/chartex" xmlns:cx6="http://schemas.microsoft.com/office/drawing/2016/5/12/chartex" xmlns:cx7="http://schemas.microsoft.com/office/drawing/2016/5/13/chartex" xmlns:cx8="http://schemas.microsoft.com/office/drawing/2016/5/14/chartex" xmlns:mc="http://schemas.openxmlformats.org/markup-compatibility/2006" xmlns:aink="http://schemas.microsoft.com/office/drawing/2016/ink" xmlns:am3d="http://schemas.microsoft.com/office/drawing/2017/model3d" xmlns:o="urn:schemas-microsoft-com:office:office" xmlns:oel="http://schemas.microsoft.com/office/2019/extlst" xmlns:r="http://schemas.openxmlformats.org/officeDocument/2006/relationships" xmlns:m="http://schemas.openxmlformats.org/officeDocument/2006/math" xmlns:v="urn:schemas-microsoft-com:vml" xmlns:wp14="http://schemas.microsoft.com/office/word/2010/wordprocessingDrawing" xmlns:wp="http://schemas.openxmlformats.org/drawingml/2006/wordprocessingDrawing" xmlns:w10="urn:schemas-microsoft-com:office:word" xmlns:w="http://schemas.openxmlformats.org/wordprocessingml/2006/main" xmlns:w14="http://schemas.microsoft.com/office/word/2010/wordml" xmlns:w15="http://schemas.microsoft.com/office/word/2012/wordml" xmlns:w16cex="http://schemas.microsoft.com/office/word/2018/wordml/cex" xmlns:w16cid="http://schemas.microsoft.com/office/word/2016/wordml/cid" xmlns:w16="http://schemas.microsoft.com/office/word/2018/wordml" xmlns:w16du="http://schemas.microsoft.com/office/word/2023/wordml/word16du" xmlns:w16sdtdh="http://schemas.microsoft.com/office/word/2020/wordml/sdtdatahash" xmlns:w16se="http://schemas.microsoft.com/office/word/2015/wordml/symex" xmlns:wpg="http://schemas.microsoft.com/office/word/2010/wordprocessingGroup" xmlns:wpi="http://schemas.microsoft.com/office/word/2010/wordprocessingInk" xmlns:wne="http://schemas.microsoft.com/office/word/2006/wordml" xmlns:wps="http://schemas.microsoft.com/office/word/2010/wordprocessingShape" mc:Ignorable="w14 w15 w16se w16cid w16 w16cex w16sdtdh w16du wp14">
   <w:body>
     <w:p>
-      <w:r>
+      <w:pPr>
+        <w:rPr>
+          <w:rFonts w:ascii="Times New Roman" w:hAnsi="Times New Roman" w:cs="Times New Roman"/>
+        </w:rPr>
+      </w:pPr>
+      <w:r>
+        <w:rPr>
+          <w:rFonts w:ascii="Times New Roman" w:hAnsi="Times New Roman" w:cs="Times New Roman"/>
+        </w:rPr>
         <w:t>A comprehensive list of the changes made in the project files:</w:t>
       </w:r>
     </w:p>
@@ -14,11 +22,20 @@
           <w:ilvl w:val="0"/>
           <w:numId w:val="4"/>
         </w:numPr>
-      </w:pPr>
-      <w:r>
+        <w:rPr>
+          <w:rFonts w:ascii="Times New Roman" w:hAnsi="Times New Roman" w:cs="Times New Roman"/>
+        </w:rPr>
+      </w:pPr>
+      <w:r>
+        <w:rPr>
+          <w:rFonts w:ascii="Times New Roman" w:hAnsi="Times New Roman" w:cs="Times New Roman"/>
+        </w:rPr>
         <w:t>D</w:t>
       </w:r>
       <w:r>
+        <w:rPr>
+          <w:rFonts w:ascii="Times New Roman" w:hAnsi="Times New Roman" w:cs="Times New Roman"/>
+        </w:rPr>
         <w:t xml:space="preserve">ownload dependencies </w:t>
       </w:r>
     </w:p>
@@ -29,27 +46,52 @@
           <w:ilvl w:val="0"/>
           <w:numId w:val="4"/>
         </w:numPr>
-      </w:pPr>
-      <w:r>
+        <w:rPr>
+          <w:rFonts w:ascii="Times New Roman" w:hAnsi="Times New Roman" w:cs="Times New Roman"/>
+        </w:rPr>
+      </w:pPr>
+      <w:r>
+        <w:rPr>
+          <w:rFonts w:ascii="Times New Roman" w:hAnsi="Times New Roman" w:cs="Times New Roman"/>
+        </w:rPr>
         <w:t>D</w:t>
       </w:r>
       <w:r>
+        <w:rPr>
+          <w:rFonts w:ascii="Times New Roman" w:hAnsi="Times New Roman" w:cs="Times New Roman"/>
+        </w:rPr>
         <w:t xml:space="preserve">ownload and install </w:t>
       </w:r>
       <w:proofErr w:type="spellStart"/>
       <w:r>
+        <w:rPr>
+          <w:rFonts w:ascii="Times New Roman" w:hAnsi="Times New Roman" w:cs="Times New Roman"/>
+        </w:rPr>
         <w:t>openpyxl</w:t>
       </w:r>
       <w:proofErr w:type="spellEnd"/>
       <w:r>
+        <w:rPr>
+          <w:rFonts w:ascii="Times New Roman" w:hAnsi="Times New Roman" w:cs="Times New Roman"/>
+        </w:rPr>
         <w:t xml:space="preserve"> (library)</w:t>
       </w:r>
     </w:p>
     <w:p>
       <w:pPr>
         <w:pStyle w:val="Heading1"/>
-      </w:pPr>
-      <w:r>
+        <w:rPr>
+          <w:rFonts w:ascii="Times New Roman" w:hAnsi="Times New Roman" w:cs="Times New Roman"/>
+          <w:sz w:val="24"/>
+          <w:szCs w:val="24"/>
+        </w:rPr>
+      </w:pPr>
+      <w:r>
+        <w:rPr>
+          <w:rFonts w:ascii="Times New Roman" w:hAnsi="Times New Roman" w:cs="Times New Roman"/>
+          <w:sz w:val="24"/>
+          <w:szCs w:val="24"/>
+        </w:rPr>
         <w:t>Extraction of data</w:t>
       </w:r>
     </w:p>
@@ -60,8 +102,14 @@
           <w:ilvl w:val="0"/>
           <w:numId w:val="4"/>
         </w:numPr>
-      </w:pPr>
-      <w:r>
+        <w:rPr>
+          <w:rFonts w:ascii="Times New Roman" w:hAnsi="Times New Roman" w:cs="Times New Roman"/>
+        </w:rPr>
+      </w:pPr>
+      <w:r>
+        <w:rPr>
+          <w:rFonts w:ascii="Times New Roman" w:hAnsi="Times New Roman" w:cs="Times New Roman"/>
+        </w:rPr>
         <w:t>Reading data into Pandas DF</w:t>
       </w:r>
     </w:p>
@@ -72,19 +120,34 @@
           <w:ilvl w:val="0"/>
           <w:numId w:val="4"/>
         </w:numPr>
-      </w:pPr>
-      <w:r>
+        <w:rPr>
+          <w:rFonts w:ascii="Times New Roman" w:hAnsi="Times New Roman" w:cs="Times New Roman"/>
+        </w:rPr>
+      </w:pPr>
+      <w:r>
+        <w:rPr>
+          <w:rFonts w:ascii="Times New Roman" w:hAnsi="Times New Roman" w:cs="Times New Roman"/>
+        </w:rPr>
         <w:t>B</w:t>
       </w:r>
       <w:r>
+        <w:rPr>
+          <w:rFonts w:ascii="Times New Roman" w:hAnsi="Times New Roman" w:cs="Times New Roman"/>
+        </w:rPr>
         <w:t>rief description of dataframe using .</w:t>
       </w:r>
       <w:proofErr w:type="gramStart"/>
       <w:r>
+        <w:rPr>
+          <w:rFonts w:ascii="Times New Roman" w:hAnsi="Times New Roman" w:cs="Times New Roman"/>
+        </w:rPr>
         <w:t>info(</w:t>
       </w:r>
       <w:proofErr w:type="gramEnd"/>
       <w:r>
+        <w:rPr>
+          <w:rFonts w:ascii="Times New Roman" w:hAnsi="Times New Roman" w:cs="Times New Roman"/>
+        </w:rPr>
         <w:t xml:space="preserve">) </w:t>
       </w:r>
     </w:p>
@@ -95,19 +158,38 @@
           <w:ilvl w:val="0"/>
           <w:numId w:val="4"/>
         </w:numPr>
-      </w:pPr>
-      <w:r>
+        <w:rPr>
+          <w:rFonts w:ascii="Times New Roman" w:hAnsi="Times New Roman" w:cs="Times New Roman"/>
+        </w:rPr>
+      </w:pPr>
+      <w:r>
+        <w:rPr>
+          <w:rFonts w:ascii="Times New Roman" w:hAnsi="Times New Roman" w:cs="Times New Roman"/>
+        </w:rPr>
         <w:t>G</w:t>
       </w:r>
       <w:r>
+        <w:rPr>
+          <w:rFonts w:ascii="Times New Roman" w:hAnsi="Times New Roman" w:cs="Times New Roman"/>
+        </w:rPr>
         <w:t>etting the columns within the dataframe</w:t>
       </w:r>
     </w:p>
     <w:p>
       <w:pPr>
         <w:pStyle w:val="Heading1"/>
-      </w:pPr>
-      <w:r>
+        <w:rPr>
+          <w:rFonts w:ascii="Times New Roman" w:hAnsi="Times New Roman" w:cs="Times New Roman"/>
+          <w:sz w:val="24"/>
+          <w:szCs w:val="24"/>
+        </w:rPr>
+      </w:pPr>
+      <w:r>
+        <w:rPr>
+          <w:rFonts w:ascii="Times New Roman" w:hAnsi="Times New Roman" w:cs="Times New Roman"/>
+          <w:sz w:val="24"/>
+          <w:szCs w:val="24"/>
+        </w:rPr>
         <w:t>Creation of Category and Sub-Category DF</w:t>
       </w:r>
     </w:p>
@@ -118,11 +200,20 @@
           <w:ilvl w:val="0"/>
           <w:numId w:val="4"/>
         </w:numPr>
-      </w:pPr>
-      <w:r>
+        <w:rPr>
+          <w:rFonts w:ascii="Times New Roman" w:hAnsi="Times New Roman" w:cs="Times New Roman"/>
+        </w:rPr>
+      </w:pPr>
+      <w:r>
+        <w:rPr>
+          <w:rFonts w:ascii="Times New Roman" w:hAnsi="Times New Roman" w:cs="Times New Roman"/>
+        </w:rPr>
         <w:t>S</w:t>
       </w:r>
       <w:r>
+        <w:rPr>
+          <w:rFonts w:ascii="Times New Roman" w:hAnsi="Times New Roman" w:cs="Times New Roman"/>
+        </w:rPr>
         <w:t>egmentation of column values within dataframe, like module 1 challenge:</w:t>
       </w:r>
     </w:p>
@@ -133,25 +224,41 @@
           <w:ilvl w:val="0"/>
           <w:numId w:val="1"/>
         </w:numPr>
-      </w:pPr>
-      <w:r>
+        <w:rPr>
+          <w:rFonts w:ascii="Times New Roman" w:hAnsi="Times New Roman" w:cs="Times New Roman"/>
+        </w:rPr>
+      </w:pPr>
+      <w:r>
+        <w:rPr>
+          <w:rFonts w:ascii="Times New Roman" w:hAnsi="Times New Roman" w:cs="Times New Roman"/>
+        </w:rPr>
         <w:t>Reference (</w:t>
       </w:r>
       <w:r>
+        <w:rPr>
+          <w:rFonts w:ascii="Times New Roman" w:hAnsi="Times New Roman" w:cs="Times New Roman"/>
+        </w:rPr>
         <w:t>column segmentation</w:t>
       </w:r>
       <w:r>
+        <w:rPr>
+          <w:rFonts w:ascii="Times New Roman" w:hAnsi="Times New Roman" w:cs="Times New Roman"/>
+        </w:rPr>
         <w:t xml:space="preserve">) </w:t>
       </w:r>
     </w:p>
     <w:p>
       <w:pPr>
         <w:ind w:left="720"/>
+        <w:rPr>
+          <w:rFonts w:ascii="Times New Roman" w:hAnsi="Times New Roman" w:cs="Times New Roman"/>
+        </w:rPr>
       </w:pPr>
       <w:hyperlink r:id="rId5" w:history="1">
         <w:r>
           <w:rPr>
             <w:rStyle w:val="Hyperlink"/>
+            <w:rFonts w:ascii="Times New Roman" w:hAnsi="Times New Roman" w:cs="Times New Roman"/>
           </w:rPr>
           <w:t>https://pandas.pydata.org/docs/reference/api/pandas.Series.str.split.html#pandas.Series.str.split</w:t>
         </w:r>
@@ -164,8 +271,14 @@
           <w:ilvl w:val="0"/>
           <w:numId w:val="4"/>
         </w:numPr>
-      </w:pPr>
-      <w:r>
+        <w:rPr>
+          <w:rFonts w:ascii="Times New Roman" w:hAnsi="Times New Roman" w:cs="Times New Roman"/>
+        </w:rPr>
+      </w:pPr>
+      <w:r>
+        <w:rPr>
+          <w:rFonts w:ascii="Times New Roman" w:hAnsi="Times New Roman" w:cs="Times New Roman"/>
+        </w:rPr>
         <w:t>getting the unique values within columns and creation of lists</w:t>
       </w:r>
     </w:p>
@@ -176,43 +289,77 @@
           <w:ilvl w:val="0"/>
           <w:numId w:val="1"/>
         </w:numPr>
-      </w:pPr>
-      <w:r>
+        <w:rPr>
+          <w:rFonts w:ascii="Times New Roman" w:hAnsi="Times New Roman" w:cs="Times New Roman"/>
+        </w:rPr>
+      </w:pPr>
+      <w:r>
+        <w:rPr>
+          <w:rFonts w:ascii="Times New Roman" w:hAnsi="Times New Roman" w:cs="Times New Roman"/>
+        </w:rPr>
         <w:t>Reference</w:t>
       </w:r>
       <w:r>
+        <w:rPr>
+          <w:rFonts w:ascii="Times New Roman" w:hAnsi="Times New Roman" w:cs="Times New Roman"/>
+        </w:rPr>
         <w:t xml:space="preserve"> (unique values)</w:t>
       </w:r>
       <w:r>
+        <w:rPr>
+          <w:rFonts w:ascii="Times New Roman" w:hAnsi="Times New Roman" w:cs="Times New Roman"/>
+        </w:rPr>
         <w:t xml:space="preserve"> </w:t>
       </w:r>
     </w:p>
     <w:p>
       <w:pPr>
         <w:ind w:left="720"/>
-      </w:pPr>
-      <w:r>
+        <w:rPr>
+          <w:rFonts w:ascii="Times New Roman" w:hAnsi="Times New Roman" w:cs="Times New Roman"/>
+        </w:rPr>
+      </w:pPr>
+      <w:r>
+        <w:rPr>
+          <w:rFonts w:ascii="Times New Roman" w:hAnsi="Times New Roman" w:cs="Times New Roman"/>
+        </w:rPr>
         <w:fldChar w:fldCharType="begin"/>
       </w:r>
       <w:r>
+        <w:rPr>
+          <w:rFonts w:ascii="Times New Roman" w:hAnsi="Times New Roman" w:cs="Times New Roman"/>
+        </w:rPr>
         <w:instrText>HYPERLINK "</w:instrText>
       </w:r>
       <w:r>
+        <w:rPr>
+          <w:rFonts w:ascii="Times New Roman" w:hAnsi="Times New Roman" w:cs="Times New Roman"/>
+        </w:rPr>
         <w:instrText>https://pandas.pydata.org/docs/reference/api/pandas.api.extensions.ExtensionArray.unique.html#pandas.api.extensions.ExtensionArray.unique</w:instrText>
       </w:r>
       <w:r>
+        <w:rPr>
+          <w:rFonts w:ascii="Times New Roman" w:hAnsi="Times New Roman" w:cs="Times New Roman"/>
+        </w:rPr>
         <w:instrText>"</w:instrText>
       </w:r>
       <w:r>
+        <w:rPr>
+          <w:rFonts w:ascii="Times New Roman" w:hAnsi="Times New Roman" w:cs="Times New Roman"/>
+        </w:rPr>
         <w:fldChar w:fldCharType="separate"/>
       </w:r>
       <w:r>
         <w:rPr>
           <w:rStyle w:val="Hyperlink"/>
+          <w:rFonts w:ascii="Times New Roman" w:hAnsi="Times New Roman" w:cs="Times New Roman"/>
         </w:rPr>
         <w:t>https://pandas.pydata.org/docs/reference/api/pandas.api.extensions.ExtensionArray.unique.html#pandas.api.extensions.ExtensionArray.unique</w:t>
       </w:r>
       <w:r>
+        <w:rPr>
+          <w:rFonts w:ascii="Times New Roman" w:hAnsi="Times New Roman" w:cs="Times New Roman"/>
+        </w:rPr>
         <w:fldChar w:fldCharType="end"/>
       </w:r>
     </w:p>
@@ -223,19 +370,29 @@
           <w:ilvl w:val="0"/>
           <w:numId w:val="1"/>
         </w:numPr>
-      </w:pPr>
-      <w:r>
+        <w:rPr>
+          <w:rFonts w:ascii="Times New Roman" w:hAnsi="Times New Roman" w:cs="Times New Roman"/>
+        </w:rPr>
+      </w:pPr>
+      <w:r>
+        <w:rPr>
+          <w:rFonts w:ascii="Times New Roman" w:hAnsi="Times New Roman" w:cs="Times New Roman"/>
+        </w:rPr>
         <w:t>Reference (lists)</w:t>
       </w:r>
     </w:p>
     <w:p>
       <w:pPr>
         <w:ind w:left="720"/>
+        <w:rPr>
+          <w:rFonts w:ascii="Times New Roman" w:hAnsi="Times New Roman" w:cs="Times New Roman"/>
+        </w:rPr>
       </w:pPr>
       <w:hyperlink r:id="rId6" w:history="1">
         <w:r>
           <w:rPr>
             <w:rStyle w:val="Hyperlink"/>
+            <w:rFonts w:ascii="Times New Roman" w:hAnsi="Times New Roman" w:cs="Times New Roman"/>
           </w:rPr>
           <w:t>https://pandas.pydata.org/docs/reference/api/pandas.api.extensions.ExtensionArray.tolist.html#pandas.api.extensions.ExtensionArray.tolist</w:t>
         </w:r>
@@ -248,8 +405,14 @@
           <w:ilvl w:val="0"/>
           <w:numId w:val="4"/>
         </w:numPr>
-      </w:pPr>
-      <w:r>
+        <w:rPr>
+          <w:rFonts w:ascii="Times New Roman" w:hAnsi="Times New Roman" w:cs="Times New Roman"/>
+        </w:rPr>
+      </w:pPr>
+      <w:r>
+        <w:rPr>
+          <w:rFonts w:ascii="Times New Roman" w:hAnsi="Times New Roman" w:cs="Times New Roman"/>
+        </w:rPr>
         <w:t>Creation of f string to depict category and sub-category (will use a separate cell to ensure depicted values are correct)</w:t>
       </w:r>
     </w:p>
@@ -260,16 +423,23 @@
           <w:ilvl w:val="1"/>
           <w:numId w:val="4"/>
         </w:numPr>
+        <w:rPr>
+          <w:rFonts w:ascii="Times New Roman" w:hAnsi="Times New Roman" w:cs="Times New Roman"/>
+        </w:rPr>
       </w:pPr>
       <w:hyperlink r:id="rId7" w:history="1">
         <w:r>
           <w:rPr>
             <w:rStyle w:val="Hyperlink"/>
+            <w:rFonts w:ascii="Times New Roman" w:hAnsi="Times New Roman" w:cs="Times New Roman"/>
           </w:rPr>
           <w:t>https://www.geeksforgeeks.org/formatted-string-literals-f-strings-python/?ref=header_outind</w:t>
         </w:r>
       </w:hyperlink>
       <w:r>
+        <w:rPr>
+          <w:rFonts w:ascii="Times New Roman" w:hAnsi="Times New Roman" w:cs="Times New Roman"/>
+        </w:rPr>
         <w:t xml:space="preserve"> </w:t>
       </w:r>
     </w:p>
@@ -280,8 +450,14 @@
           <w:ilvl w:val="0"/>
           <w:numId w:val="4"/>
         </w:numPr>
-      </w:pPr>
-      <w:r>
+        <w:rPr>
+          <w:rFonts w:ascii="Times New Roman" w:hAnsi="Times New Roman" w:cs="Times New Roman"/>
+        </w:rPr>
+      </w:pPr>
+      <w:r>
+        <w:rPr>
+          <w:rFonts w:ascii="Times New Roman" w:hAnsi="Times New Roman" w:cs="Times New Roman"/>
+        </w:rPr>
         <w:t xml:space="preserve">Using LEN function to determine number of distinct variables within category </w:t>
       </w:r>
     </w:p>
@@ -292,11 +468,15 @@
           <w:ilvl w:val="1"/>
           <w:numId w:val="4"/>
         </w:numPr>
+        <w:rPr>
+          <w:rFonts w:ascii="Times New Roman" w:hAnsi="Times New Roman" w:cs="Times New Roman"/>
+        </w:rPr>
       </w:pPr>
       <w:hyperlink r:id="rId8" w:history="1">
         <w:r>
           <w:rPr>
             <w:rStyle w:val="Hyperlink"/>
+            <w:rFonts w:ascii="Times New Roman" w:hAnsi="Times New Roman" w:cs="Times New Roman"/>
           </w:rPr>
           <w:t>https://pandas.pydata.org/docs/reference/api/pandas.Series.str.len.html#pandas.Series.str.len</w:t>
         </w:r>
@@ -309,8 +489,14 @@
           <w:ilvl w:val="0"/>
           <w:numId w:val="4"/>
         </w:numPr>
-      </w:pPr>
-      <w:r>
+        <w:rPr>
+          <w:rFonts w:ascii="Times New Roman" w:hAnsi="Times New Roman" w:cs="Times New Roman"/>
+        </w:rPr>
+      </w:pPr>
+      <w:r>
+        <w:rPr>
+          <w:rFonts w:ascii="Times New Roman" w:hAnsi="Times New Roman" w:cs="Times New Roman"/>
+        </w:rPr>
         <w:t>Created a new list to append the word((cat) short for category) to all ids within previous array. Usage of list comprehension.</w:t>
       </w:r>
     </w:p>
@@ -321,16 +507,23 @@
           <w:ilvl w:val="1"/>
           <w:numId w:val="4"/>
         </w:numPr>
+        <w:rPr>
+          <w:rFonts w:ascii="Times New Roman" w:hAnsi="Times New Roman" w:cs="Times New Roman"/>
+        </w:rPr>
       </w:pPr>
       <w:hyperlink r:id="rId9" w:history="1">
         <w:r>
           <w:rPr>
             <w:rStyle w:val="Hyperlink"/>
+            <w:rFonts w:ascii="Times New Roman" w:hAnsi="Times New Roman" w:cs="Times New Roman"/>
           </w:rPr>
           <w:t>https://pandas.pydata.org/docs/user_guide/indexing.html</w:t>
         </w:r>
       </w:hyperlink>
       <w:r>
+        <w:rPr>
+          <w:rFonts w:ascii="Times New Roman" w:hAnsi="Times New Roman" w:cs="Times New Roman"/>
+        </w:rPr>
         <w:t xml:space="preserve"> </w:t>
       </w:r>
     </w:p>
@@ -341,19 +534,34 @@
           <w:ilvl w:val="0"/>
           <w:numId w:val="4"/>
         </w:numPr>
-      </w:pPr>
-      <w:r>
+        <w:rPr>
+          <w:rFonts w:ascii="Times New Roman" w:hAnsi="Times New Roman" w:cs="Times New Roman"/>
+        </w:rPr>
+      </w:pPr>
+      <w:r>
+        <w:rPr>
+          <w:rFonts w:ascii="Times New Roman" w:hAnsi="Times New Roman" w:cs="Times New Roman"/>
+        </w:rPr>
         <w:t xml:space="preserve">DataFrame </w:t>
       </w:r>
       <w:proofErr w:type="gramStart"/>
       <w:r>
+        <w:rPr>
+          <w:rFonts w:ascii="Times New Roman" w:hAnsi="Times New Roman" w:cs="Times New Roman"/>
+        </w:rPr>
         <w:t xml:space="preserve">creation  </w:t>
       </w:r>
       <w:r>
+        <w:rPr>
+          <w:rFonts w:ascii="Times New Roman" w:hAnsi="Times New Roman" w:cs="Times New Roman"/>
+        </w:rPr>
         <w:t>for</w:t>
       </w:r>
       <w:proofErr w:type="gramEnd"/>
       <w:r>
+        <w:rPr>
+          <w:rFonts w:ascii="Times New Roman" w:hAnsi="Times New Roman" w:cs="Times New Roman"/>
+        </w:rPr>
         <w:t xml:space="preserve"> category and sub-category</w:t>
       </w:r>
     </w:p>
@@ -364,11 +572,15 @@
           <w:ilvl w:val="1"/>
           <w:numId w:val="4"/>
         </w:numPr>
+        <w:rPr>
+          <w:rFonts w:ascii="Times New Roman" w:hAnsi="Times New Roman" w:cs="Times New Roman"/>
+        </w:rPr>
       </w:pPr>
       <w:hyperlink r:id="rId10" w:history="1">
         <w:r>
           <w:rPr>
             <w:rStyle w:val="Hyperlink"/>
+            <w:rFonts w:ascii="Times New Roman" w:hAnsi="Times New Roman" w:cs="Times New Roman"/>
           </w:rPr>
           <w:t>https://www.geeksforgeeks.org/different-ways-to-create-pandas-dataframe/?ref=header_outind</w:t>
         </w:r>
@@ -381,16 +593,28 @@
           <w:ilvl w:val="0"/>
           <w:numId w:val="4"/>
         </w:numPr>
-      </w:pPr>
-      <w:r>
+        <w:rPr>
+          <w:rFonts w:ascii="Times New Roman" w:hAnsi="Times New Roman" w:cs="Times New Roman"/>
+        </w:rPr>
+      </w:pPr>
+      <w:r>
+        <w:rPr>
+          <w:rFonts w:ascii="Times New Roman" w:hAnsi="Times New Roman" w:cs="Times New Roman"/>
+        </w:rPr>
         <w:t xml:space="preserve">Writing the </w:t>
       </w:r>
       <w:proofErr w:type="spellStart"/>
       <w:r>
+        <w:rPr>
+          <w:rFonts w:ascii="Times New Roman" w:hAnsi="Times New Roman" w:cs="Times New Roman"/>
+        </w:rPr>
         <w:t>dataframes</w:t>
       </w:r>
       <w:proofErr w:type="spellEnd"/>
       <w:r>
+        <w:rPr>
+          <w:rFonts w:ascii="Times New Roman" w:hAnsi="Times New Roman" w:cs="Times New Roman"/>
+        </w:rPr>
         <w:t xml:space="preserve"> into their own csv files respectively </w:t>
       </w:r>
     </w:p>
@@ -401,11 +625,15 @@
           <w:ilvl w:val="1"/>
           <w:numId w:val="4"/>
         </w:numPr>
+        <w:rPr>
+          <w:rFonts w:ascii="Times New Roman" w:hAnsi="Times New Roman" w:cs="Times New Roman"/>
+        </w:rPr>
       </w:pPr>
       <w:hyperlink r:id="rId11" w:history="1">
         <w:r>
           <w:rPr>
             <w:rStyle w:val="Hyperlink"/>
+            <w:rFonts w:ascii="Times New Roman" w:hAnsi="Times New Roman" w:cs="Times New Roman"/>
           </w:rPr>
           <w:t>https://www.geeksforgeeks.org/export-pandas-dataframe-to-a-csv-file/?ref=header_outind</w:t>
         </w:r>
@@ -414,8 +642,18 @@
     <w:p>
       <w:pPr>
         <w:pStyle w:val="Heading1"/>
-      </w:pPr>
-      <w:r>
+        <w:rPr>
+          <w:rFonts w:ascii="Times New Roman" w:hAnsi="Times New Roman" w:cs="Times New Roman"/>
+          <w:sz w:val="24"/>
+          <w:szCs w:val="24"/>
+        </w:rPr>
+      </w:pPr>
+      <w:r>
+        <w:rPr>
+          <w:rFonts w:ascii="Times New Roman" w:hAnsi="Times New Roman" w:cs="Times New Roman"/>
+          <w:sz w:val="24"/>
+          <w:szCs w:val="24"/>
+        </w:rPr>
         <w:t>Campaign DataFrame</w:t>
       </w:r>
     </w:p>
@@ -426,16 +664,28 @@
           <w:ilvl w:val="0"/>
           <w:numId w:val="4"/>
         </w:numPr>
-      </w:pPr>
-      <w:r>
+        <w:rPr>
+          <w:rFonts w:ascii="Times New Roman" w:hAnsi="Times New Roman" w:cs="Times New Roman"/>
+        </w:rPr>
+      </w:pPr>
+      <w:r>
+        <w:rPr>
+          <w:rFonts w:ascii="Times New Roman" w:hAnsi="Times New Roman" w:cs="Times New Roman"/>
+        </w:rPr>
         <w:t xml:space="preserve">Creation of dataframe copy </w:t>
       </w:r>
       <w:proofErr w:type="gramStart"/>
       <w:r>
+        <w:rPr>
+          <w:rFonts w:ascii="Times New Roman" w:hAnsi="Times New Roman" w:cs="Times New Roman"/>
+        </w:rPr>
         <w:t>using .copy</w:t>
       </w:r>
       <w:proofErr w:type="gramEnd"/>
       <w:r>
+        <w:rPr>
+          <w:rFonts w:ascii="Times New Roman" w:hAnsi="Times New Roman" w:cs="Times New Roman"/>
+        </w:rPr>
         <w:t>() function</w:t>
       </w:r>
     </w:p>
@@ -446,8 +696,14 @@
           <w:ilvl w:val="0"/>
           <w:numId w:val="4"/>
         </w:numPr>
-      </w:pPr>
-      <w:r>
+        <w:rPr>
+          <w:rFonts w:ascii="Times New Roman" w:hAnsi="Times New Roman" w:cs="Times New Roman"/>
+        </w:rPr>
+      </w:pPr>
+      <w:r>
+        <w:rPr>
+          <w:rFonts w:ascii="Times New Roman" w:hAnsi="Times New Roman" w:cs="Times New Roman"/>
+        </w:rPr>
         <w:t>Renaming the columns within the new(copied) dataframe</w:t>
       </w:r>
     </w:p>
@@ -458,8 +714,14 @@
           <w:ilvl w:val="1"/>
           <w:numId w:val="4"/>
         </w:numPr>
-      </w:pPr>
-      <w:r>
+        <w:rPr>
+          <w:rFonts w:ascii="Times New Roman" w:hAnsi="Times New Roman" w:cs="Times New Roman"/>
+        </w:rPr>
+      </w:pPr>
+      <w:r>
+        <w:rPr>
+          <w:rFonts w:ascii="Times New Roman" w:hAnsi="Times New Roman" w:cs="Times New Roman"/>
+        </w:rPr>
         <w:t>The changes should be made accordingly with the projected answer (found in file before any changes made</w:t>
       </w:r>
     </w:p>
@@ -470,11 +732,15 @@
           <w:ilvl w:val="1"/>
           <w:numId w:val="4"/>
         </w:numPr>
+        <w:rPr>
+          <w:rFonts w:ascii="Times New Roman" w:hAnsi="Times New Roman" w:cs="Times New Roman"/>
+        </w:rPr>
       </w:pPr>
       <w:hyperlink r:id="rId12" w:history="1">
         <w:r>
           <w:rPr>
             <w:rStyle w:val="Hyperlink"/>
+            <w:rFonts w:ascii="Times New Roman" w:hAnsi="Times New Roman" w:cs="Times New Roman"/>
           </w:rPr>
           <w:t>https://pandas.pydata.org/docs/reference/api/pandas.DataFrame.rename.html#pandas.DataFrame.rename</w:t>
         </w:r>
@@ -487,8 +753,14 @@
           <w:ilvl w:val="0"/>
           <w:numId w:val="4"/>
         </w:numPr>
-      </w:pPr>
-      <w:r>
+        <w:rPr>
+          <w:rFonts w:ascii="Times New Roman" w:hAnsi="Times New Roman" w:cs="Times New Roman"/>
+        </w:rPr>
+      </w:pPr>
+      <w:r>
+        <w:rPr>
+          <w:rFonts w:ascii="Times New Roman" w:hAnsi="Times New Roman" w:cs="Times New Roman"/>
+        </w:rPr>
         <w:t>Conversion of data types from columns goal and pledged</w:t>
       </w:r>
     </w:p>
@@ -499,11 +771,15 @@
           <w:ilvl w:val="1"/>
           <w:numId w:val="4"/>
         </w:numPr>
+        <w:rPr>
+          <w:rFonts w:ascii="Times New Roman" w:hAnsi="Times New Roman" w:cs="Times New Roman"/>
+        </w:rPr>
       </w:pPr>
       <w:hyperlink r:id="rId13" w:history="1">
         <w:r>
           <w:rPr>
             <w:rStyle w:val="Hyperlink"/>
+            <w:rFonts w:ascii="Times New Roman" w:hAnsi="Times New Roman" w:cs="Times New Roman"/>
           </w:rPr>
           <w:t>https://www.geeksforgeeks.org/change-data-type-for-one-or-more-columns-in-pandas-dataframe/?ref=header_outind</w:t>
         </w:r>
@@ -513,6 +789,9 @@
       <w:pPr>
         <w:pStyle w:val="ListParagraph"/>
         <w:ind w:left="1440"/>
+        <w:rPr>
+          <w:rFonts w:ascii="Times New Roman" w:hAnsi="Times New Roman" w:cs="Times New Roman"/>
+        </w:rPr>
       </w:pPr>
     </w:p>
     <w:p>
@@ -522,8 +801,14 @@
           <w:ilvl w:val="0"/>
           <w:numId w:val="4"/>
         </w:numPr>
-      </w:pPr>
-      <w:r>
+        <w:rPr>
+          <w:rFonts w:ascii="Times New Roman" w:hAnsi="Times New Roman" w:cs="Times New Roman"/>
+        </w:rPr>
+      </w:pPr>
+      <w:r>
+        <w:rPr>
+          <w:rFonts w:ascii="Times New Roman" w:hAnsi="Times New Roman" w:cs="Times New Roman"/>
+        </w:rPr>
         <w:t>Checking the data types</w:t>
       </w:r>
     </w:p>
@@ -534,29 +819,39 @@
           <w:ilvl w:val="1"/>
           <w:numId w:val="4"/>
         </w:numPr>
-      </w:pPr>
-      <w:r>
+        <w:rPr>
+          <w:rFonts w:ascii="Times New Roman" w:hAnsi="Times New Roman" w:cs="Times New Roman"/>
+        </w:rPr>
+      </w:pPr>
+      <w:r>
+        <w:rPr>
+          <w:rFonts w:ascii="Times New Roman" w:hAnsi="Times New Roman" w:cs="Times New Roman"/>
+        </w:rPr>
         <w:fldChar w:fldCharType="begin"/>
       </w:r>
       <w:r>
-        <w:instrText>HYPERLINK "</w:instrText>
-      </w:r>
-      <w:r>
-        <w:instrText>https://www.geeksforgeeks.org/get-the-datatypes-of-columns-of-a-pandas-dataframe/?ref=header_outind</w:instrText>
-      </w:r>
-      <w:r>
-        <w:instrText>"</w:instrText>
-      </w:r>
-      <w:r>
+        <w:rPr>
+          <w:rFonts w:ascii="Times New Roman" w:hAnsi="Times New Roman" w:cs="Times New Roman"/>
+        </w:rPr>
+        <w:instrText>HYPERLINK "https://www.geeksforgeeks.org/get-the-datatypes-of-columns-of-a-pandas-dataframe/?ref=header_outind"</w:instrText>
+      </w:r>
+      <w:r>
+        <w:rPr>
+          <w:rFonts w:ascii="Times New Roman" w:hAnsi="Times New Roman" w:cs="Times New Roman"/>
+        </w:rPr>
         <w:fldChar w:fldCharType="separate"/>
       </w:r>
       <w:r>
         <w:rPr>
           <w:rStyle w:val="Hyperlink"/>
+          <w:rFonts w:ascii="Times New Roman" w:hAnsi="Times New Roman" w:cs="Times New Roman"/>
         </w:rPr>
         <w:t>https://www.geeksforgeeks.org/get-the-datatypes-of-columns-of-a-pandas-dataframe/?ref=header_outind</w:t>
       </w:r>
       <w:r>
+        <w:rPr>
+          <w:rFonts w:ascii="Times New Roman" w:hAnsi="Times New Roman" w:cs="Times New Roman"/>
+        </w:rPr>
         <w:fldChar w:fldCharType="end"/>
       </w:r>
     </w:p>
@@ -567,8 +862,14 @@
           <w:ilvl w:val="0"/>
           <w:numId w:val="4"/>
         </w:numPr>
-      </w:pPr>
-      <w:r>
+        <w:rPr>
+          <w:rFonts w:ascii="Times New Roman" w:hAnsi="Times New Roman" w:cs="Times New Roman"/>
+        </w:rPr>
+      </w:pPr>
+      <w:r>
+        <w:rPr>
+          <w:rFonts w:ascii="Times New Roman" w:hAnsi="Times New Roman" w:cs="Times New Roman"/>
+        </w:rPr>
         <w:t>Formatting / changing the columns format.</w:t>
       </w:r>
     </w:p>
@@ -579,8 +880,14 @@
           <w:ilvl w:val="1"/>
           <w:numId w:val="4"/>
         </w:numPr>
-      </w:pPr>
-      <w:r>
+        <w:rPr>
+          <w:rFonts w:ascii="Times New Roman" w:hAnsi="Times New Roman" w:cs="Times New Roman"/>
+        </w:rPr>
+      </w:pPr>
+      <w:r>
+        <w:rPr>
+          <w:rFonts w:ascii="Times New Roman" w:hAnsi="Times New Roman" w:cs="Times New Roman"/>
+        </w:rPr>
         <w:t xml:space="preserve">The units are set in seconds </w:t>
       </w:r>
     </w:p>
@@ -591,8 +898,14 @@
           <w:ilvl w:val="1"/>
           <w:numId w:val="4"/>
         </w:numPr>
-      </w:pPr>
-      <w:r>
+        <w:rPr>
+          <w:rFonts w:ascii="Times New Roman" w:hAnsi="Times New Roman" w:cs="Times New Roman"/>
+        </w:rPr>
+      </w:pPr>
+      <w:r>
+        <w:rPr>
+          <w:rFonts w:ascii="Times New Roman" w:hAnsi="Times New Roman" w:cs="Times New Roman"/>
+        </w:rPr>
         <w:t xml:space="preserve">The units are of Unix timestamp format and should be essentially converted </w:t>
       </w:r>
     </w:p>
@@ -603,11 +916,15 @@
           <w:ilvl w:val="1"/>
           <w:numId w:val="4"/>
         </w:numPr>
+        <w:rPr>
+          <w:rFonts w:ascii="Times New Roman" w:hAnsi="Times New Roman" w:cs="Times New Roman"/>
+        </w:rPr>
       </w:pPr>
       <w:hyperlink r:id="rId14" w:history="1">
         <w:r>
           <w:rPr>
             <w:rStyle w:val="Hyperlink"/>
+            <w:rFonts w:ascii="Times New Roman" w:hAnsi="Times New Roman" w:cs="Times New Roman"/>
           </w:rPr>
           <w:t>https://www.geeksforgeeks.org/convert-datetime-string-to-yyyy-mm-dd-hhmmss-format-in-python/?ref=header_outind</w:t>
         </w:r>
@@ -620,19 +937,34 @@
           <w:ilvl w:val="1"/>
           <w:numId w:val="4"/>
         </w:numPr>
-      </w:pPr>
-      <w:r>
+        <w:rPr>
+          <w:rFonts w:ascii="Times New Roman" w:hAnsi="Times New Roman" w:cs="Times New Roman"/>
+        </w:rPr>
+      </w:pPr>
+      <w:r>
+        <w:rPr>
+          <w:rFonts w:ascii="Times New Roman" w:hAnsi="Times New Roman" w:cs="Times New Roman"/>
+        </w:rPr>
         <w:t xml:space="preserve">Several issues faced when determining </w:t>
       </w:r>
       <w:proofErr w:type="spellStart"/>
       <w:r>
+        <w:rPr>
+          <w:rFonts w:ascii="Times New Roman" w:hAnsi="Times New Roman" w:cs="Times New Roman"/>
+        </w:rPr>
         <w:t>timestanmp</w:t>
       </w:r>
       <w:proofErr w:type="spellEnd"/>
       <w:r>
+        <w:rPr>
+          <w:rFonts w:ascii="Times New Roman" w:hAnsi="Times New Roman" w:cs="Times New Roman"/>
+        </w:rPr>
         <w:t xml:space="preserve"> values for these columns and adjust accordingly. </w:t>
       </w:r>
       <w:r>
+        <w:rPr>
+          <w:rFonts w:ascii="Times New Roman" w:hAnsi="Times New Roman" w:cs="Times New Roman"/>
+        </w:rPr>
         <w:t>Use forward slash to indicate continuation on next line</w:t>
       </w:r>
     </w:p>
@@ -643,8 +975,14 @@
           <w:ilvl w:val="0"/>
           <w:numId w:val="4"/>
         </w:numPr>
-      </w:pPr>
-      <w:r>
+        <w:rPr>
+          <w:rFonts w:ascii="Times New Roman" w:hAnsi="Times New Roman" w:cs="Times New Roman"/>
+        </w:rPr>
+      </w:pPr>
+      <w:r>
+        <w:rPr>
+          <w:rFonts w:ascii="Times New Roman" w:hAnsi="Times New Roman" w:cs="Times New Roman"/>
+        </w:rPr>
         <w:t>Merging the two data frames created via category and sub-category</w:t>
       </w:r>
     </w:p>
@@ -655,11 +993,15 @@
           <w:ilvl w:val="1"/>
           <w:numId w:val="4"/>
         </w:numPr>
+        <w:rPr>
+          <w:rFonts w:ascii="Times New Roman" w:hAnsi="Times New Roman" w:cs="Times New Roman"/>
+        </w:rPr>
       </w:pPr>
       <w:hyperlink r:id="rId15" w:history="1">
         <w:r>
           <w:rPr>
             <w:rStyle w:val="Hyperlink"/>
+            <w:rFonts w:ascii="Times New Roman" w:hAnsi="Times New Roman" w:cs="Times New Roman"/>
           </w:rPr>
           <w:t>https://www.geeksforgeeks.org/joining-two-pandas-dataframes-using-merge/?ref=header_outind</w:t>
         </w:r>
@@ -672,76 +1014,205 @@
           <w:ilvl w:val="0"/>
           <w:numId w:val="4"/>
         </w:numPr>
-      </w:pPr>
-      <w:r>
+        <w:rPr>
+          <w:rFonts w:ascii="Times New Roman" w:hAnsi="Times New Roman" w:cs="Times New Roman"/>
+        </w:rPr>
+      </w:pPr>
+      <w:r>
+        <w:rPr>
+          <w:rFonts w:ascii="Times New Roman" w:hAnsi="Times New Roman" w:cs="Times New Roman"/>
+        </w:rPr>
         <w:t xml:space="preserve">Dropping the unwanted columns within the new dataframe (can be further discussed but I went through each of the columns and have determined </w:t>
       </w:r>
       <w:proofErr w:type="gramStart"/>
       <w:r>
+        <w:rPr>
+          <w:rFonts w:ascii="Times New Roman" w:hAnsi="Times New Roman" w:cs="Times New Roman"/>
+        </w:rPr>
         <w:t xml:space="preserve">that </w:t>
       </w:r>
       <w:r>
+        <w:rPr>
+          <w:rFonts w:ascii="Times New Roman" w:hAnsi="Times New Roman" w:cs="Times New Roman"/>
+        </w:rPr>
         <w:t xml:space="preserve"> </w:t>
       </w:r>
       <w:r>
+        <w:rPr>
+          <w:rFonts w:ascii="Times New Roman" w:hAnsi="Times New Roman" w:cs="Times New Roman"/>
+        </w:rPr>
         <w:t>the</w:t>
       </w:r>
       <w:proofErr w:type="gramEnd"/>
       <w:r>
+        <w:rPr>
+          <w:rFonts w:ascii="Times New Roman" w:hAnsi="Times New Roman" w:cs="Times New Roman"/>
+        </w:rPr>
         <w:t xml:space="preserve"> following can be dropped: </w:t>
       </w:r>
       <w:proofErr w:type="spellStart"/>
       <w:r>
+        <w:rPr>
+          <w:rFonts w:ascii="Times New Roman" w:hAnsi="Times New Roman" w:cs="Times New Roman"/>
+        </w:rPr>
         <w:t>staff_pick</w:t>
       </w:r>
       <w:proofErr w:type="spellEnd"/>
       <w:r>
+        <w:rPr>
+          <w:rFonts w:ascii="Times New Roman" w:hAnsi="Times New Roman" w:cs="Times New Roman"/>
+        </w:rPr>
         <w:t xml:space="preserve">, spotlight, category, sub-category. This is </w:t>
       </w:r>
       <w:proofErr w:type="gramStart"/>
       <w:r>
+        <w:rPr>
+          <w:rFonts w:ascii="Times New Roman" w:hAnsi="Times New Roman" w:cs="Times New Roman"/>
+        </w:rPr>
         <w:t>due to the fact that</w:t>
       </w:r>
       <w:proofErr w:type="gramEnd"/>
       <w:r>
+        <w:rPr>
+          <w:rFonts w:ascii="Times New Roman" w:hAnsi="Times New Roman" w:cs="Times New Roman"/>
+        </w:rPr>
         <w:t xml:space="preserve"> both the category and sub have their own </w:t>
       </w:r>
       <w:proofErr w:type="spellStart"/>
       <w:r>
+        <w:rPr>
+          <w:rFonts w:ascii="Times New Roman" w:hAnsi="Times New Roman" w:cs="Times New Roman"/>
+        </w:rPr>
         <w:t>dataframes</w:t>
       </w:r>
       <w:proofErr w:type="spellEnd"/>
       <w:r>
+        <w:rPr>
+          <w:rFonts w:ascii="Times New Roman" w:hAnsi="Times New Roman" w:cs="Times New Roman"/>
+        </w:rPr>
         <w:t xml:space="preserve"> respectively</w:t>
       </w:r>
       <w:r>
-        <w:t xml:space="preserve">. This was not the case as the initial solution projects differently. After comparison I </w:t>
-      </w:r>
-      <w:r>
+        <w:rPr>
+          <w:rFonts w:ascii="Times New Roman" w:hAnsi="Times New Roman" w:cs="Times New Roman"/>
+        </w:rPr>
+        <w:t xml:space="preserve">. This was not the case as the initial solution projects differently. After comparison I found that the columns to drop were </w:t>
+      </w:r>
+      <w:proofErr w:type="spellStart"/>
+      <w:r>
+        <w:rPr>
+          <w:rFonts w:ascii="Times New Roman" w:hAnsi="Times New Roman" w:cs="Times New Roman"/>
+        </w:rPr>
+        <w:t>staff_pick</w:t>
+      </w:r>
+      <w:proofErr w:type="spellEnd"/>
+      <w:r>
+        <w:rPr>
+          <w:rFonts w:ascii="Times New Roman" w:hAnsi="Times New Roman" w:cs="Times New Roman"/>
+        </w:rPr>
+        <w:t xml:space="preserve">, </w:t>
+      </w:r>
+      <w:proofErr w:type="gramStart"/>
+      <w:r>
+        <w:rPr>
+          <w:rFonts w:ascii="Times New Roman" w:hAnsi="Times New Roman" w:cs="Times New Roman"/>
+        </w:rPr>
+        <w:t xml:space="preserve">spotlight, </w:t>
+      </w:r>
+      <w:r>
+        <w:rPr>
+          <w:rFonts w:ascii="Times New Roman" w:hAnsi="Times New Roman" w:cs="Times New Roman"/>
+        </w:rPr>
+        <w:t xml:space="preserve"> </w:t>
+      </w:r>
+      <w:r>
+        <w:rPr>
+          <w:rFonts w:ascii="Times New Roman" w:hAnsi="Times New Roman" w:cs="Times New Roman"/>
+        </w:rPr>
+        <w:t>category</w:t>
+      </w:r>
+      <w:proofErr w:type="gramEnd"/>
+      <w:r>
+        <w:rPr>
+          <w:rFonts w:ascii="Times New Roman" w:hAnsi="Times New Roman" w:cs="Times New Roman"/>
+        </w:rPr>
+        <w:t xml:space="preserve"> &amp; sub-category, category, sub-category. I dropped these </w:t>
+      </w:r>
+    </w:p>
+    <w:p>
+      <w:pPr>
+        <w:pStyle w:val="ListParagraph"/>
+        <w:numPr>
+          <w:ilvl w:val="0"/>
+          <w:numId w:val="4"/>
+        </w:numPr>
+        <w:rPr>
+          <w:rFonts w:ascii="Times New Roman" w:hAnsi="Times New Roman" w:cs="Times New Roman"/>
+        </w:rPr>
+      </w:pPr>
+      <w:r>
+        <w:rPr>
+          <w:rFonts w:ascii="Times New Roman" w:hAnsi="Times New Roman" w:cs="Times New Roman"/>
+        </w:rPr>
+        <w:t>Saved the new (cleaned dataframe) to a csv file and pushed work to git (6</w:t>
+      </w:r>
+      <w:r>
+        <w:rPr>
+          <w:rFonts w:ascii="Times New Roman" w:hAnsi="Times New Roman" w:cs="Times New Roman"/>
+          <w:vertAlign w:val="superscript"/>
+        </w:rPr>
+        <w:t>th</w:t>
+      </w:r>
+      <w:r>
+        <w:rPr>
+          <w:rFonts w:ascii="Times New Roman" w:hAnsi="Times New Roman" w:cs="Times New Roman"/>
+        </w:rPr>
+        <w:t xml:space="preserve"> push)</w:t>
+      </w:r>
+    </w:p>
+    <w:p>
+      <w:pPr>
+        <w:pStyle w:val="Heading1"/>
+        <w:rPr>
+          <w:rFonts w:ascii="Times New Roman" w:hAnsi="Times New Roman" w:cs="Times New Roman"/>
+          <w:sz w:val="24"/>
+          <w:szCs w:val="24"/>
+        </w:rPr>
+      </w:pPr>
+      <w:r>
+        <w:rPr>
+          <w:rFonts w:ascii="Times New Roman" w:hAnsi="Times New Roman" w:cs="Times New Roman"/>
+          <w:sz w:val="24"/>
+          <w:szCs w:val="24"/>
+        </w:rPr>
         <w:lastRenderedPageBreak/>
-        <w:t xml:space="preserve">found that the columns to drop were </w:t>
-      </w:r>
-      <w:proofErr w:type="spellStart"/>
-      <w:r>
-        <w:t>staff_pick</w:t>
-      </w:r>
-      <w:proofErr w:type="spellEnd"/>
-      <w:r>
-        <w:t xml:space="preserve">, </w:t>
-      </w:r>
-      <w:proofErr w:type="gramStart"/>
-      <w:r>
-        <w:t xml:space="preserve">spotlight, </w:t>
-      </w:r>
-      <w:r>
-        <w:t xml:space="preserve"> </w:t>
-      </w:r>
-      <w:r>
-        <w:t>category</w:t>
-      </w:r>
-      <w:proofErr w:type="gramEnd"/>
-      <w:r>
-        <w:t xml:space="preserve"> &amp; sub-category, category, sub-category. I dropped these </w:t>
+        <w:t>C</w:t>
+      </w:r>
+      <w:r>
+        <w:rPr>
+          <w:rFonts w:ascii="Times New Roman" w:hAnsi="Times New Roman" w:cs="Times New Roman"/>
+          <w:sz w:val="24"/>
+          <w:szCs w:val="24"/>
+        </w:rPr>
+        <w:t>reate the contacts DataFrame</w:t>
+      </w:r>
+    </w:p>
+    <w:p>
+      <w:pPr>
+        <w:pStyle w:val="Heading2"/>
+        <w:rPr>
+          <w:rFonts w:ascii="Times New Roman" w:hAnsi="Times New Roman" w:cs="Times New Roman"/>
+          <w:sz w:val="24"/>
+          <w:szCs w:val="24"/>
+        </w:rPr>
+      </w:pPr>
+      <w:r>
+        <w:rPr>
+          <w:rFonts w:ascii="Times New Roman" w:hAnsi="Times New Roman" w:cs="Times New Roman"/>
+          <w:sz w:val="24"/>
+          <w:szCs w:val="24"/>
+        </w:rPr>
+        <w:t>Pandas</w:t>
       </w:r>
     </w:p>
     <w:p>
@@ -751,29 +1222,51 @@
           <w:ilvl w:val="0"/>
           <w:numId w:val="4"/>
         </w:numPr>
-      </w:pPr>
-      <w:r>
-        <w:t>Saved the new (cleaned dataframe) to a csv file and pushed work to git (6</w:t>
-      </w:r>
-      <w:r>
-        <w:rPr>
-          <w:vertAlign w:val="superscript"/>
-        </w:rPr>
-        <w:t>th</w:t>
-      </w:r>
-      <w:r>
-        <w:t xml:space="preserve"> push)</w:t>
-      </w:r>
-    </w:p>
-    <w:p>
-      <w:pPr>
-        <w:pStyle w:val="Heading1"/>
-      </w:pPr>
-      <w:r>
-        <w:t>C</w:t>
-      </w:r>
-      <w:r>
-        <w:t>reate the contacts DataFrame</w:t>
+        <w:rPr>
+          <w:rFonts w:ascii="Times New Roman" w:hAnsi="Times New Roman" w:cs="Times New Roman"/>
+        </w:rPr>
+      </w:pPr>
+      <w:r>
+        <w:rPr>
+          <w:rFonts w:ascii="Times New Roman" w:hAnsi="Times New Roman" w:cs="Times New Roman"/>
+        </w:rPr>
+        <w:t>Reference the dataframe (contact_info_df. This was already pre created in the starter code and will be used for the following section.</w:t>
+      </w:r>
+    </w:p>
+    <w:p>
+      <w:pPr>
+        <w:pStyle w:val="ListParagraph"/>
+        <w:numPr>
+          <w:ilvl w:val="1"/>
+          <w:numId w:val="4"/>
+        </w:numPr>
+        <w:rPr>
+          <w:rFonts w:ascii="Times New Roman" w:hAnsi="Times New Roman" w:cs="Times New Roman"/>
+        </w:rPr>
+      </w:pPr>
+      <w:r>
+        <w:rPr>
+          <w:rFonts w:ascii="Times New Roman" w:hAnsi="Times New Roman" w:cs="Times New Roman"/>
+        </w:rPr>
+        <w:t>We have the option to create the dataframe using Pandas or Regex, we will be doing both for the sake of education.</w:t>
+      </w:r>
+    </w:p>
+    <w:p>
+      <w:pPr>
+        <w:pStyle w:val="ListParagraph"/>
+        <w:numPr>
+          <w:ilvl w:val="2"/>
+          <w:numId w:val="4"/>
+        </w:numPr>
+        <w:rPr>
+          <w:rFonts w:ascii="Times New Roman" w:hAnsi="Times New Roman" w:cs="Times New Roman"/>
+        </w:rPr>
+      </w:pPr>
+      <w:r>
+        <w:rPr>
+          <w:rFonts w:ascii="Times New Roman" w:hAnsi="Times New Roman" w:cs="Times New Roman"/>
+        </w:rPr>
+        <w:t>References will be listed as needed</w:t>
       </w:r>
     </w:p>
     <w:p>
@@ -783,9 +1276,15 @@
           <w:ilvl w:val="0"/>
           <w:numId w:val="4"/>
         </w:numPr>
-      </w:pPr>
-      <w:r>
-        <w:t>Reference the dataframe (contact_info_df. This was already pre created in the starter code and will be used for the following section.</w:t>
+        <w:rPr>
+          <w:rFonts w:ascii="Times New Roman" w:hAnsi="Times New Roman" w:cs="Times New Roman"/>
+        </w:rPr>
+      </w:pPr>
+      <w:r>
+        <w:rPr>
+          <w:rFonts w:ascii="Times New Roman" w:hAnsi="Times New Roman" w:cs="Times New Roman"/>
+        </w:rPr>
+        <w:t>The DataFrame seems to be 1x1 with all information bundled in single tabular form</w:t>
       </w:r>
     </w:p>
     <w:p>
@@ -795,9 +1294,15 @@
           <w:ilvl w:val="1"/>
           <w:numId w:val="4"/>
         </w:numPr>
-      </w:pPr>
-      <w:r>
-        <w:t>We have the option to create the dataframe using Pandas or Regex, we will be doing both for the sake of education.</w:t>
+        <w:rPr>
+          <w:rFonts w:ascii="Times New Roman" w:hAnsi="Times New Roman" w:cs="Times New Roman"/>
+        </w:rPr>
+      </w:pPr>
+      <w:r>
+        <w:rPr>
+          <w:rFonts w:ascii="Times New Roman" w:hAnsi="Times New Roman" w:cs="Times New Roman"/>
+        </w:rPr>
+        <w:t>We will need to essentially change the dimensions of the said DataFrame and will follow the below:</w:t>
       </w:r>
     </w:p>
     <w:p>
@@ -807,47 +1312,15 @@
           <w:ilvl w:val="2"/>
           <w:numId w:val="4"/>
         </w:numPr>
-      </w:pPr>
-      <w:r>
-        <w:t>References will be listed as needed</w:t>
-      </w:r>
-    </w:p>
-    <w:p>
-      <w:pPr>
-        <w:pStyle w:val="ListParagraph"/>
-        <w:numPr>
-          <w:ilvl w:val="0"/>
-          <w:numId w:val="4"/>
-        </w:numPr>
-      </w:pPr>
-      <w:r>
-        <w:t>The DataFrame seems to be 1x1 with all information bundled in single tabular form</w:t>
-      </w:r>
-    </w:p>
-    <w:p>
-      <w:pPr>
-        <w:pStyle w:val="ListParagraph"/>
-        <w:numPr>
-          <w:ilvl w:val="1"/>
-          <w:numId w:val="4"/>
-        </w:numPr>
-      </w:pPr>
-      <w:r>
-        <w:t>We will need to essentially change the dimensions of the said DataFrame and will follow the below:</w:t>
-      </w:r>
-    </w:p>
-    <w:p>
-      <w:pPr>
-        <w:pStyle w:val="ListParagraph"/>
-        <w:numPr>
-          <w:ilvl w:val="2"/>
-          <w:numId w:val="4"/>
-        </w:numPr>
+        <w:rPr>
+          <w:rFonts w:ascii="Times New Roman" w:hAnsi="Times New Roman" w:cs="Times New Roman"/>
+        </w:rPr>
       </w:pPr>
       <w:hyperlink r:id="rId16" w:history="1">
         <w:r>
           <w:rPr>
             <w:rStyle w:val="Hyperlink"/>
+            <w:rFonts w:ascii="Times New Roman" w:hAnsi="Times New Roman" w:cs="Times New Roman"/>
           </w:rPr>
           <w:t>https://www.geeksforgeeks.org/how-to-convert-pandas-dataframe-into-json-in-python/?ref=header_outind</w:t>
         </w:r>
@@ -860,8 +1333,14 @@
           <w:ilvl w:val="0"/>
           <w:numId w:val="4"/>
         </w:numPr>
-      </w:pPr>
-      <w:r>
+        <w:rPr>
+          <w:rFonts w:ascii="Times New Roman" w:hAnsi="Times New Roman" w:cs="Times New Roman"/>
+        </w:rPr>
+      </w:pPr>
+      <w:r>
+        <w:rPr>
+          <w:rFonts w:ascii="Times New Roman" w:hAnsi="Times New Roman" w:cs="Times New Roman"/>
+        </w:rPr>
         <w:t>There are several key value pairs within the initial data so we can use that to create a for loop and iterate through to create a new structured dataframe.</w:t>
       </w:r>
     </w:p>
@@ -872,16 +1351,28 @@
           <w:ilvl w:val="1"/>
           <w:numId w:val="4"/>
         </w:numPr>
-      </w:pPr>
-      <w:r>
+        <w:rPr>
+          <w:rFonts w:ascii="Times New Roman" w:hAnsi="Times New Roman" w:cs="Times New Roman"/>
+        </w:rPr>
+      </w:pPr>
+      <w:r>
+        <w:rPr>
+          <w:rFonts w:ascii="Times New Roman" w:hAnsi="Times New Roman" w:cs="Times New Roman"/>
+        </w:rPr>
         <w:t xml:space="preserve">K = key and V=value separated with a </w:t>
       </w:r>
       <w:proofErr w:type="gramStart"/>
       <w:r>
+        <w:rPr>
+          <w:rFonts w:ascii="Times New Roman" w:hAnsi="Times New Roman" w:cs="Times New Roman"/>
+        </w:rPr>
         <w:t>delimiter :</w:t>
       </w:r>
       <w:proofErr w:type="gramEnd"/>
       <w:r>
+        <w:rPr>
+          <w:rFonts w:ascii="Times New Roman" w:hAnsi="Times New Roman" w:cs="Times New Roman"/>
+        </w:rPr>
         <w:t xml:space="preserve"> as shown initially in line 23</w:t>
       </w:r>
     </w:p>
@@ -892,11 +1383,20 @@
           <w:ilvl w:val="0"/>
           <w:numId w:val="4"/>
         </w:numPr>
-      </w:pPr>
-      <w:r>
+        <w:rPr>
+          <w:rFonts w:ascii="Times New Roman" w:hAnsi="Times New Roman" w:cs="Times New Roman"/>
+        </w:rPr>
+      </w:pPr>
+      <w:r>
+        <w:rPr>
+          <w:rFonts w:ascii="Times New Roman" w:hAnsi="Times New Roman" w:cs="Times New Roman"/>
+        </w:rPr>
         <w:t xml:space="preserve">Note: the contacts info within the excel file starts on </w:t>
       </w:r>
       <w:r>
+        <w:rPr>
+          <w:rFonts w:ascii="Times New Roman" w:hAnsi="Times New Roman" w:cs="Times New Roman"/>
+        </w:rPr>
         <w:t>line 4</w:t>
       </w:r>
     </w:p>
@@ -907,12 +1407,21 @@
           <w:ilvl w:val="1"/>
           <w:numId w:val="4"/>
         </w:numPr>
-      </w:pPr>
-      <w:r>
+        <w:rPr>
+          <w:rFonts w:ascii="Times New Roman" w:hAnsi="Times New Roman" w:cs="Times New Roman"/>
+        </w:rPr>
+      </w:pPr>
+      <w:r>
+        <w:rPr>
+          <w:rFonts w:ascii="Times New Roman" w:hAnsi="Times New Roman" w:cs="Times New Roman"/>
+        </w:rPr>
         <w:t xml:space="preserve">Replace initial </w:t>
       </w:r>
       <w:proofErr w:type="gramStart"/>
       <w:r>
+        <w:rPr>
+          <w:rFonts w:ascii="Times New Roman" w:hAnsi="Times New Roman" w:cs="Times New Roman"/>
+        </w:rPr>
         <w:t>code :</w:t>
       </w:r>
       <w:proofErr w:type="gramEnd"/>
@@ -924,8 +1433,14 @@
           <w:ilvl w:val="2"/>
           <w:numId w:val="4"/>
         </w:numPr>
-      </w:pPr>
-      <w:r>
+        <w:rPr>
+          <w:rFonts w:ascii="Times New Roman" w:hAnsi="Times New Roman" w:cs="Times New Roman"/>
+        </w:rPr>
+      </w:pPr>
+      <w:r>
+        <w:rPr>
+          <w:rFonts w:ascii="Times New Roman" w:hAnsi="Times New Roman" w:cs="Times New Roman"/>
+        </w:rPr>
         <w:t># Read the data into a Pandas DataFrame. Use the `header=2` parameter when reading in the data.</w:t>
       </w:r>
     </w:p>
@@ -936,8 +1451,14 @@
           <w:ilvl w:val="3"/>
           <w:numId w:val="4"/>
         </w:numPr>
-      </w:pPr>
-      <w:r>
+        <w:rPr>
+          <w:rFonts w:ascii="Times New Roman" w:hAnsi="Times New Roman" w:cs="Times New Roman"/>
+        </w:rPr>
+      </w:pPr>
+      <w:r>
+        <w:rPr>
+          <w:rFonts w:ascii="Times New Roman" w:hAnsi="Times New Roman" w:cs="Times New Roman"/>
+        </w:rPr>
         <w:t>With:</w:t>
       </w:r>
     </w:p>
@@ -948,21 +1469,36 @@
           <w:ilvl w:val="2"/>
           <w:numId w:val="4"/>
         </w:numPr>
-      </w:pPr>
-      <w:r>
+        <w:rPr>
+          <w:rFonts w:ascii="Times New Roman" w:hAnsi="Times New Roman" w:cs="Times New Roman"/>
+        </w:rPr>
+      </w:pPr>
+      <w:r>
+        <w:rPr>
+          <w:rFonts w:ascii="Times New Roman" w:hAnsi="Times New Roman" w:cs="Times New Roman"/>
+        </w:rPr>
         <w:t xml:space="preserve">contact_info_df = </w:t>
       </w:r>
       <w:proofErr w:type="spellStart"/>
       <w:proofErr w:type="gramStart"/>
       <w:r>
+        <w:rPr>
+          <w:rFonts w:ascii="Times New Roman" w:hAnsi="Times New Roman" w:cs="Times New Roman"/>
+        </w:rPr>
         <w:t>pd.read</w:t>
       </w:r>
       <w:proofErr w:type="gramEnd"/>
       <w:r>
+        <w:rPr>
+          <w:rFonts w:ascii="Times New Roman" w:hAnsi="Times New Roman" w:cs="Times New Roman"/>
+        </w:rPr>
         <w:t>_excel</w:t>
       </w:r>
       <w:proofErr w:type="spellEnd"/>
       <w:r>
+        <w:rPr>
+          <w:rFonts w:ascii="Times New Roman" w:hAnsi="Times New Roman" w:cs="Times New Roman"/>
+        </w:rPr>
         <w:t>('Resources/contacts.xlsx', header=3)</w:t>
       </w:r>
     </w:p>
@@ -973,8 +1509,14 @@
           <w:ilvl w:val="0"/>
           <w:numId w:val="4"/>
         </w:numPr>
-      </w:pPr>
-      <w:r>
+        <w:rPr>
+          <w:rFonts w:ascii="Times New Roman" w:hAnsi="Times New Roman" w:cs="Times New Roman"/>
+        </w:rPr>
+      </w:pPr>
+      <w:r>
+        <w:rPr>
+          <w:rFonts w:ascii="Times New Roman" w:hAnsi="Times New Roman" w:cs="Times New Roman"/>
+        </w:rPr>
         <w:t>after minor adjustment dictionaries can be created using iteration method.</w:t>
       </w:r>
     </w:p>
@@ -985,18 +1527,30 @@
           <w:ilvl w:val="1"/>
           <w:numId w:val="4"/>
         </w:numPr>
-      </w:pPr>
-      <w:r>
+        <w:rPr>
+          <w:rFonts w:ascii="Times New Roman" w:hAnsi="Times New Roman" w:cs="Times New Roman"/>
+        </w:rPr>
+      </w:pPr>
+      <w:r>
+        <w:rPr>
+          <w:rFonts w:ascii="Times New Roman" w:hAnsi="Times New Roman" w:cs="Times New Roman"/>
+        </w:rPr>
         <w:t xml:space="preserve">Key functions used </w:t>
       </w:r>
       <w:proofErr w:type="spellStart"/>
       <w:proofErr w:type="gramStart"/>
       <w:r>
+        <w:rPr>
+          <w:rFonts w:ascii="Times New Roman" w:hAnsi="Times New Roman" w:cs="Times New Roman"/>
+        </w:rPr>
         <w:t>json.loads</w:t>
       </w:r>
       <w:proofErr w:type="spellEnd"/>
       <w:proofErr w:type="gramEnd"/>
       <w:r>
+        <w:rPr>
+          <w:rFonts w:ascii="Times New Roman" w:hAnsi="Times New Roman" w:cs="Times New Roman"/>
+        </w:rPr>
         <w:t xml:space="preserve"> and .items</w:t>
       </w:r>
     </w:p>
@@ -1007,11 +1561,15 @@
           <w:ilvl w:val="2"/>
           <w:numId w:val="4"/>
         </w:numPr>
+        <w:rPr>
+          <w:rFonts w:ascii="Times New Roman" w:hAnsi="Times New Roman" w:cs="Times New Roman"/>
+        </w:rPr>
       </w:pPr>
       <w:hyperlink r:id="rId17" w:history="1">
         <w:r>
           <w:rPr>
             <w:rStyle w:val="Hyperlink"/>
+            <w:rFonts w:ascii="Times New Roman" w:hAnsi="Times New Roman" w:cs="Times New Roman"/>
           </w:rPr>
           <w:t>https://www.geeksforgeeks.org/json-loads-in-python/?ref=header_outind</w:t>
         </w:r>
@@ -1024,16 +1582,28 @@
           <w:ilvl w:val="0"/>
           <w:numId w:val="4"/>
         </w:numPr>
-      </w:pPr>
-      <w:r>
+        <w:rPr>
+          <w:rFonts w:ascii="Times New Roman" w:hAnsi="Times New Roman" w:cs="Times New Roman"/>
+        </w:rPr>
+      </w:pPr>
+      <w:r>
+        <w:rPr>
+          <w:rFonts w:ascii="Times New Roman" w:hAnsi="Times New Roman" w:cs="Times New Roman"/>
+        </w:rPr>
         <w:t>Now take the refined data (initially “</w:t>
       </w:r>
       <w:proofErr w:type="spellStart"/>
       <w:r>
+        <w:rPr>
+          <w:rFonts w:ascii="Times New Roman" w:hAnsi="Times New Roman" w:cs="Times New Roman"/>
+        </w:rPr>
         <w:t>contact_info</w:t>
       </w:r>
       <w:proofErr w:type="spellEnd"/>
       <w:r>
+        <w:rPr>
+          <w:rFonts w:ascii="Times New Roman" w:hAnsi="Times New Roman" w:cs="Times New Roman"/>
+        </w:rPr>
         <w:t>”) and place it into its own dataframe.</w:t>
       </w:r>
     </w:p>
@@ -1044,8 +1614,14 @@
           <w:ilvl w:val="1"/>
           <w:numId w:val="4"/>
         </w:numPr>
-      </w:pPr>
-      <w:r>
+        <w:rPr>
+          <w:rFonts w:ascii="Times New Roman" w:hAnsi="Times New Roman" w:cs="Times New Roman"/>
+        </w:rPr>
+      </w:pPr>
+      <w:r>
+        <w:rPr>
+          <w:rFonts w:ascii="Times New Roman" w:hAnsi="Times New Roman" w:cs="Times New Roman"/>
+        </w:rPr>
         <w:t>Creation of dataframe with following:</w:t>
       </w:r>
     </w:p>
@@ -1056,11 +1632,15 @@
           <w:ilvl w:val="2"/>
           <w:numId w:val="4"/>
         </w:numPr>
+        <w:rPr>
+          <w:rFonts w:ascii="Times New Roman" w:hAnsi="Times New Roman" w:cs="Times New Roman"/>
+        </w:rPr>
       </w:pPr>
       <w:hyperlink r:id="rId18" w:history="1">
         <w:r>
           <w:rPr>
             <w:rStyle w:val="Hyperlink"/>
+            <w:rFonts w:ascii="Times New Roman" w:hAnsi="Times New Roman" w:cs="Times New Roman"/>
           </w:rPr>
           <w:t>https://www.geeksforgeeks.org/different-ways-to-create-pandas-dataframe/?ref=header_outind</w:t>
         </w:r>
@@ -1073,11 +1653,15 @@
           <w:ilvl w:val="2"/>
           <w:numId w:val="4"/>
         </w:numPr>
+        <w:rPr>
+          <w:rFonts w:ascii="Times New Roman" w:hAnsi="Times New Roman" w:cs="Times New Roman"/>
+        </w:rPr>
       </w:pPr>
       <w:hyperlink r:id="rId19" w:history="1">
         <w:r>
           <w:rPr>
             <w:rStyle w:val="Hyperlink"/>
+            <w:rFonts w:ascii="Times New Roman" w:hAnsi="Times New Roman" w:cs="Times New Roman"/>
           </w:rPr>
           <w:t>https://pandas.pydata.org/docs/reference/api/pandas.DataFrame.html#pandas.DataFrame</w:t>
         </w:r>
@@ -1090,8 +1674,14 @@
           <w:ilvl w:val="0"/>
           <w:numId w:val="4"/>
         </w:numPr>
-      </w:pPr>
-      <w:r>
+        <w:rPr>
+          <w:rFonts w:ascii="Times New Roman" w:hAnsi="Times New Roman" w:cs="Times New Roman"/>
+        </w:rPr>
+      </w:pPr>
+      <w:r>
+        <w:rPr>
+          <w:rFonts w:ascii="Times New Roman" w:hAnsi="Times New Roman" w:cs="Times New Roman"/>
+        </w:rPr>
         <w:t>Next step to create new dataframe with the following columns:</w:t>
       </w:r>
     </w:p>
@@ -1102,16 +1692,28 @@
           <w:ilvl w:val="1"/>
           <w:numId w:val="4"/>
         </w:numPr>
-      </w:pPr>
-      <w:r>
+        <w:rPr>
+          <w:rFonts w:ascii="Times New Roman" w:hAnsi="Times New Roman" w:cs="Times New Roman"/>
+        </w:rPr>
+      </w:pPr>
+      <w:r>
+        <w:rPr>
+          <w:rFonts w:ascii="Times New Roman" w:hAnsi="Times New Roman" w:cs="Times New Roman"/>
+        </w:rPr>
         <w:t>‘</w:t>
       </w:r>
       <w:proofErr w:type="spellStart"/>
       <w:r>
+        <w:rPr>
+          <w:rFonts w:ascii="Times New Roman" w:hAnsi="Times New Roman" w:cs="Times New Roman"/>
+        </w:rPr>
         <w:t>Contact_id</w:t>
       </w:r>
       <w:proofErr w:type="spellEnd"/>
       <w:r>
+        <w:rPr>
+          <w:rFonts w:ascii="Times New Roman" w:hAnsi="Times New Roman" w:cs="Times New Roman"/>
+        </w:rPr>
         <w:t>’, ‘name’, ‘email’</w:t>
       </w:r>
     </w:p>
@@ -1122,9 +1724,14 @@
           <w:ilvl w:val="1"/>
           <w:numId w:val="4"/>
         </w:numPr>
-      </w:pPr>
-      <w:r>
-        <w:lastRenderedPageBreak/>
+        <w:rPr>
+          <w:rFonts w:ascii="Times New Roman" w:hAnsi="Times New Roman" w:cs="Times New Roman"/>
+        </w:rPr>
+      </w:pPr>
+      <w:r>
+        <w:rPr>
+          <w:rFonts w:ascii="Times New Roman" w:hAnsi="Times New Roman" w:cs="Times New Roman"/>
+        </w:rPr>
         <w:t>This can be done by creating separate lists that include the necessary information.</w:t>
       </w:r>
     </w:p>
@@ -1135,8 +1742,14 @@
           <w:ilvl w:val="1"/>
           <w:numId w:val="4"/>
         </w:numPr>
-      </w:pPr>
-      <w:r>
+        <w:rPr>
+          <w:rFonts w:ascii="Times New Roman" w:hAnsi="Times New Roman" w:cs="Times New Roman"/>
+        </w:rPr>
+      </w:pPr>
+      <w:r>
+        <w:rPr>
+          <w:rFonts w:ascii="Times New Roman" w:hAnsi="Times New Roman" w:cs="Times New Roman"/>
+        </w:rPr>
         <w:t xml:space="preserve">The lists can then be used to populate the dictionary </w:t>
       </w:r>
     </w:p>
@@ -1147,8 +1760,14 @@
           <w:ilvl w:val="0"/>
           <w:numId w:val="4"/>
         </w:numPr>
-      </w:pPr>
-      <w:r>
+        <w:rPr>
+          <w:rFonts w:ascii="Times New Roman" w:hAnsi="Times New Roman" w:cs="Times New Roman"/>
+        </w:rPr>
+      </w:pPr>
+      <w:r>
+        <w:rPr>
+          <w:rFonts w:ascii="Times New Roman" w:hAnsi="Times New Roman" w:cs="Times New Roman"/>
+        </w:rPr>
         <w:t xml:space="preserve">After creating the new refined dataframe we can check the datatype using </w:t>
       </w:r>
     </w:p>
@@ -1159,11 +1778,15 @@
           <w:ilvl w:val="1"/>
           <w:numId w:val="4"/>
         </w:numPr>
+        <w:rPr>
+          <w:rFonts w:ascii="Times New Roman" w:hAnsi="Times New Roman" w:cs="Times New Roman"/>
+        </w:rPr>
       </w:pPr>
       <w:hyperlink r:id="rId20" w:history="1">
         <w:r>
           <w:rPr>
             <w:rStyle w:val="Hyperlink"/>
+            <w:rFonts w:ascii="Times New Roman" w:hAnsi="Times New Roman" w:cs="Times New Roman"/>
           </w:rPr>
           <w:t>https://www.geeksforgeeks.org/how-to-check-the-data-type-in-pandas-dataframe/?ref=header_outind</w:t>
         </w:r>
@@ -1176,8 +1799,14 @@
           <w:ilvl w:val="0"/>
           <w:numId w:val="4"/>
         </w:numPr>
-      </w:pPr>
-      <w:r>
+        <w:rPr>
+          <w:rFonts w:ascii="Times New Roman" w:hAnsi="Times New Roman" w:cs="Times New Roman"/>
+        </w:rPr>
+      </w:pPr>
+      <w:r>
+        <w:rPr>
+          <w:rFonts w:ascii="Times New Roman" w:hAnsi="Times New Roman" w:cs="Times New Roman"/>
+        </w:rPr>
         <w:t>We will also be using .info for more information regarding the datatypes within the refined dataframe</w:t>
       </w:r>
     </w:p>
@@ -1188,24 +1817,43 @@
           <w:ilvl w:val="0"/>
           <w:numId w:val="4"/>
         </w:numPr>
-      </w:pPr>
-      <w:r>
+        <w:rPr>
+          <w:rFonts w:ascii="Times New Roman" w:hAnsi="Times New Roman" w:cs="Times New Roman"/>
+        </w:rPr>
+      </w:pPr>
+      <w:r>
+        <w:rPr>
+          <w:rFonts w:ascii="Times New Roman" w:hAnsi="Times New Roman" w:cs="Times New Roman"/>
+        </w:rPr>
+        <w:lastRenderedPageBreak/>
         <w:t>Creation of new columns “</w:t>
       </w:r>
       <w:proofErr w:type="spellStart"/>
       <w:r>
+        <w:rPr>
+          <w:rFonts w:ascii="Times New Roman" w:hAnsi="Times New Roman" w:cs="Times New Roman"/>
+        </w:rPr>
         <w:t>first_name</w:t>
       </w:r>
       <w:proofErr w:type="spellEnd"/>
       <w:r>
+        <w:rPr>
+          <w:rFonts w:ascii="Times New Roman" w:hAnsi="Times New Roman" w:cs="Times New Roman"/>
+        </w:rPr>
         <w:t>” and “</w:t>
       </w:r>
       <w:proofErr w:type="spellStart"/>
       <w:r>
+        <w:rPr>
+          <w:rFonts w:ascii="Times New Roman" w:hAnsi="Times New Roman" w:cs="Times New Roman"/>
+        </w:rPr>
         <w:t>last_name</w:t>
       </w:r>
       <w:proofErr w:type="spellEnd"/>
       <w:r>
+        <w:rPr>
+          <w:rFonts w:ascii="Times New Roman" w:hAnsi="Times New Roman" w:cs="Times New Roman"/>
+        </w:rPr>
         <w:t>”</w:t>
       </w:r>
     </w:p>
@@ -1216,20 +1864,35 @@
           <w:ilvl w:val="1"/>
           <w:numId w:val="4"/>
         </w:numPr>
-      </w:pPr>
-      <w:r>
+        <w:rPr>
+          <w:rFonts w:ascii="Times New Roman" w:hAnsi="Times New Roman" w:cs="Times New Roman"/>
+        </w:rPr>
+      </w:pPr>
+      <w:r>
+        <w:rPr>
+          <w:rFonts w:ascii="Times New Roman" w:hAnsi="Times New Roman" w:cs="Times New Roman"/>
+        </w:rPr>
         <w:t xml:space="preserve">Minor error in </w:t>
       </w:r>
       <w:proofErr w:type="spellStart"/>
       <w:r>
+        <w:rPr>
+          <w:rFonts w:ascii="Times New Roman" w:hAnsi="Times New Roman" w:cs="Times New Roman"/>
+        </w:rPr>
         <w:t>intial</w:t>
       </w:r>
       <w:proofErr w:type="spellEnd"/>
       <w:r>
+        <w:rPr>
+          <w:rFonts w:ascii="Times New Roman" w:hAnsi="Times New Roman" w:cs="Times New Roman"/>
+        </w:rPr>
         <w:t xml:space="preserve"> code where quotation is used instead of underscore: </w:t>
       </w:r>
       <w:proofErr w:type="spellStart"/>
       <w:r>
+        <w:rPr>
+          <w:rFonts w:ascii="Times New Roman" w:hAnsi="Times New Roman" w:cs="Times New Roman"/>
+        </w:rPr>
         <w:t>first”name</w:t>
       </w:r>
       <w:proofErr w:type="spellEnd"/>
@@ -1241,8 +1904,14 @@
           <w:ilvl w:val="1"/>
           <w:numId w:val="4"/>
         </w:numPr>
-      </w:pPr>
-      <w:r>
+        <w:rPr>
+          <w:rFonts w:ascii="Times New Roman" w:hAnsi="Times New Roman" w:cs="Times New Roman"/>
+        </w:rPr>
+      </w:pPr>
+      <w:r>
+        <w:rPr>
+          <w:rFonts w:ascii="Times New Roman" w:hAnsi="Times New Roman" w:cs="Times New Roman"/>
+        </w:rPr>
         <w:t>We will be using the string split method to split the name at the delimiter with reference to the following:</w:t>
       </w:r>
     </w:p>
@@ -1253,11 +1922,15 @@
           <w:ilvl w:val="2"/>
           <w:numId w:val="4"/>
         </w:numPr>
+        <w:rPr>
+          <w:rFonts w:ascii="Times New Roman" w:hAnsi="Times New Roman" w:cs="Times New Roman"/>
+        </w:rPr>
       </w:pPr>
       <w:hyperlink r:id="rId21" w:history="1">
         <w:r>
           <w:rPr>
             <w:rStyle w:val="Hyperlink"/>
+            <w:rFonts w:ascii="Times New Roman" w:hAnsi="Times New Roman" w:cs="Times New Roman"/>
           </w:rPr>
           <w:t>https://pandas.pydata.org/docs/reference/api/pandas.Series.str.split.html#pandas.Series.str.split</w:t>
         </w:r>
@@ -1270,8 +1943,14 @@
           <w:ilvl w:val="0"/>
           <w:numId w:val="4"/>
         </w:numPr>
-      </w:pPr>
-      <w:r>
+        <w:rPr>
+          <w:rFonts w:ascii="Times New Roman" w:hAnsi="Times New Roman" w:cs="Times New Roman"/>
+        </w:rPr>
+      </w:pPr>
+      <w:r>
+        <w:rPr>
+          <w:rFonts w:ascii="Times New Roman" w:hAnsi="Times New Roman" w:cs="Times New Roman"/>
+        </w:rPr>
         <w:t>We will then drop the column name since it has been made redundant.</w:t>
       </w:r>
     </w:p>
@@ -1282,8 +1961,14 @@
           <w:ilvl w:val="1"/>
           <w:numId w:val="4"/>
         </w:numPr>
-      </w:pPr>
-      <w:r>
+        <w:rPr>
+          <w:rFonts w:ascii="Times New Roman" w:hAnsi="Times New Roman" w:cs="Times New Roman"/>
+        </w:rPr>
+      </w:pPr>
+      <w:r>
+        <w:rPr>
+          <w:rFonts w:ascii="Times New Roman" w:hAnsi="Times New Roman" w:cs="Times New Roman"/>
+        </w:rPr>
         <w:t>After dropping the column, no need to run again otherwise error will ensue</w:t>
       </w:r>
     </w:p>
@@ -1294,32 +1979,56 @@
           <w:ilvl w:val="0"/>
           <w:numId w:val="4"/>
         </w:numPr>
-      </w:pPr>
-      <w:r>
+        <w:rPr>
+          <w:rFonts w:ascii="Times New Roman" w:hAnsi="Times New Roman" w:cs="Times New Roman"/>
+        </w:rPr>
+      </w:pPr>
+      <w:r>
+        <w:rPr>
+          <w:rFonts w:ascii="Times New Roman" w:hAnsi="Times New Roman" w:cs="Times New Roman"/>
+        </w:rPr>
         <w:t xml:space="preserve">Reordering the columns to produce the same output as previewed: </w:t>
       </w:r>
       <w:proofErr w:type="spellStart"/>
       <w:r>
+        <w:rPr>
+          <w:rFonts w:ascii="Times New Roman" w:hAnsi="Times New Roman" w:cs="Times New Roman"/>
+        </w:rPr>
         <w:t>contact_id</w:t>
       </w:r>
       <w:proofErr w:type="spellEnd"/>
       <w:r>
+        <w:rPr>
+          <w:rFonts w:ascii="Times New Roman" w:hAnsi="Times New Roman" w:cs="Times New Roman"/>
+        </w:rPr>
         <w:t xml:space="preserve">, </w:t>
       </w:r>
       <w:proofErr w:type="spellStart"/>
       <w:r>
+        <w:rPr>
+          <w:rFonts w:ascii="Times New Roman" w:hAnsi="Times New Roman" w:cs="Times New Roman"/>
+        </w:rPr>
         <w:t>first_name</w:t>
       </w:r>
       <w:proofErr w:type="spellEnd"/>
       <w:r>
+        <w:rPr>
+          <w:rFonts w:ascii="Times New Roman" w:hAnsi="Times New Roman" w:cs="Times New Roman"/>
+        </w:rPr>
         <w:t xml:space="preserve">, </w:t>
       </w:r>
       <w:proofErr w:type="spellStart"/>
       <w:r>
+        <w:rPr>
+          <w:rFonts w:ascii="Times New Roman" w:hAnsi="Times New Roman" w:cs="Times New Roman"/>
+        </w:rPr>
         <w:t>last_name</w:t>
       </w:r>
       <w:proofErr w:type="spellEnd"/>
       <w:r>
+        <w:rPr>
+          <w:rFonts w:ascii="Times New Roman" w:hAnsi="Times New Roman" w:cs="Times New Roman"/>
+        </w:rPr>
         <w:t>, email.</w:t>
       </w:r>
     </w:p>
@@ -1330,11 +2039,15 @@
           <w:ilvl w:val="1"/>
           <w:numId w:val="4"/>
         </w:numPr>
+        <w:rPr>
+          <w:rFonts w:ascii="Times New Roman" w:hAnsi="Times New Roman" w:cs="Times New Roman"/>
+        </w:rPr>
       </w:pPr>
       <w:hyperlink r:id="rId22" w:history="1">
         <w:r>
           <w:rPr>
             <w:rStyle w:val="Hyperlink"/>
+            <w:rFonts w:ascii="Times New Roman" w:hAnsi="Times New Roman" w:cs="Times New Roman"/>
           </w:rPr>
           <w:t>https://www.geeksforgeeks.org/change-the-order-of-a-pandas-dataframe-columns-in-python/?ref=header_outind</w:t>
         </w:r>
@@ -1347,11 +2060,20 @@
           <w:ilvl w:val="0"/>
           <w:numId w:val="4"/>
         </w:numPr>
-      </w:pPr>
-      <w:r>
+        <w:rPr>
+          <w:rFonts w:ascii="Times New Roman" w:hAnsi="Times New Roman" w:cs="Times New Roman"/>
+        </w:rPr>
+      </w:pPr>
+      <w:r>
+        <w:rPr>
+          <w:rFonts w:ascii="Times New Roman" w:hAnsi="Times New Roman" w:cs="Times New Roman"/>
+        </w:rPr>
         <w:t xml:space="preserve">  </w:t>
       </w:r>
       <w:r>
+        <w:rPr>
+          <w:rFonts w:ascii="Times New Roman" w:hAnsi="Times New Roman" w:cs="Times New Roman"/>
+        </w:rPr>
         <w:t>Checking the data types one more time before exporting refined data to csv file</w:t>
       </w:r>
     </w:p>
@@ -1359,10 +2081,1795 @@
       <w:pPr>
         <w:pStyle w:val="ListParagraph"/>
         <w:numPr>
+          <w:ilvl w:val="1"/>
+          <w:numId w:val="4"/>
+        </w:numPr>
+        <w:rPr>
+          <w:rFonts w:ascii="Times New Roman" w:hAnsi="Times New Roman" w:cs="Times New Roman"/>
+        </w:rPr>
+      </w:pPr>
+      <w:r>
+        <w:rPr>
+          <w:rFonts w:ascii="Times New Roman" w:hAnsi="Times New Roman" w:cs="Times New Roman"/>
+        </w:rPr>
+        <w:t xml:space="preserve">We will use the .info method and limit it </w:t>
+      </w:r>
+      <w:proofErr w:type="gramStart"/>
+      <w:r>
+        <w:rPr>
+          <w:rFonts w:ascii="Times New Roman" w:hAnsi="Times New Roman" w:cs="Times New Roman"/>
+        </w:rPr>
+        <w:t>to .head</w:t>
+      </w:r>
+      <w:proofErr w:type="gramEnd"/>
+      <w:r>
+        <w:rPr>
+          <w:rFonts w:ascii="Times New Roman" w:hAnsi="Times New Roman" w:cs="Times New Roman"/>
+        </w:rPr>
+        <w:t>()</w:t>
+      </w:r>
+    </w:p>
+    <w:p>
+      <w:pPr>
+        <w:pStyle w:val="ListParagraph"/>
+        <w:numPr>
+          <w:ilvl w:val="2"/>
+          <w:numId w:val="4"/>
+        </w:numPr>
+        <w:rPr>
+          <w:rFonts w:ascii="Times New Roman" w:hAnsi="Times New Roman" w:cs="Times New Roman"/>
+        </w:rPr>
+      </w:pPr>
+      <w:r>
+        <w:rPr>
+          <w:rFonts w:ascii="Times New Roman" w:hAnsi="Times New Roman" w:cs="Times New Roman"/>
+        </w:rPr>
+        <w:t>Data seems organized and ready to export</w:t>
+      </w:r>
+    </w:p>
+    <w:p>
+      <w:pPr>
+        <w:pStyle w:val="ListParagraph"/>
+        <w:numPr>
+          <w:ilvl w:val="2"/>
+          <w:numId w:val="4"/>
+        </w:numPr>
+        <w:rPr>
+          <w:rFonts w:ascii="Times New Roman" w:hAnsi="Times New Roman" w:cs="Times New Roman"/>
+        </w:rPr>
+      </w:pPr>
+      <w:r>
+        <w:rPr>
+          <w:rFonts w:ascii="Times New Roman" w:hAnsi="Times New Roman" w:cs="Times New Roman"/>
+        </w:rPr>
+        <w:t>Be advised that the DataFrame name was changed to “</w:t>
+      </w:r>
+      <w:proofErr w:type="spellStart"/>
+      <w:r>
+        <w:rPr>
+          <w:rFonts w:ascii="Times New Roman" w:hAnsi="Times New Roman" w:cs="Times New Roman"/>
+        </w:rPr>
+        <w:t>refined_contact_info_df</w:t>
+      </w:r>
+      <w:proofErr w:type="spellEnd"/>
+      <w:r>
+        <w:rPr>
+          <w:rFonts w:ascii="Times New Roman" w:hAnsi="Times New Roman" w:cs="Times New Roman"/>
+        </w:rPr>
+        <w:t>” which differs from the initial name provided within the starter code “</w:t>
+      </w:r>
+      <w:proofErr w:type="spellStart"/>
+      <w:r>
+        <w:rPr>
+          <w:rFonts w:ascii="Times New Roman" w:hAnsi="Times New Roman" w:cs="Times New Roman"/>
+        </w:rPr>
+        <w:t>new_contact_df</w:t>
+      </w:r>
+      <w:proofErr w:type="spellEnd"/>
+      <w:r>
+        <w:rPr>
+          <w:rFonts w:ascii="Times New Roman" w:hAnsi="Times New Roman" w:cs="Times New Roman"/>
+        </w:rPr>
+        <w:t>”</w:t>
+      </w:r>
+    </w:p>
+    <w:p>
+      <w:pPr>
+        <w:pStyle w:val="Heading2"/>
+        <w:rPr>
+          <w:rFonts w:ascii="Times New Roman" w:hAnsi="Times New Roman" w:cs="Times New Roman"/>
+          <w:sz w:val="24"/>
+          <w:szCs w:val="24"/>
+        </w:rPr>
+      </w:pPr>
+      <w:r>
+        <w:rPr>
+          <w:rFonts w:ascii="Times New Roman" w:hAnsi="Times New Roman" w:cs="Times New Roman"/>
+          <w:sz w:val="24"/>
+          <w:szCs w:val="24"/>
+        </w:rPr>
+        <w:t>Regex</w:t>
+      </w:r>
+    </w:p>
+    <w:p>
+      <w:pPr>
+        <w:rPr>
+          <w:rFonts w:ascii="Times New Roman" w:hAnsi="Times New Roman" w:cs="Times New Roman"/>
+        </w:rPr>
+      </w:pPr>
+    </w:p>
+    <w:p>
+      <w:pPr>
+        <w:pStyle w:val="ListParagraph"/>
+        <w:numPr>
           <w:ilvl w:val="0"/>
           <w:numId w:val="4"/>
         </w:numPr>
-      </w:pPr>
+        <w:rPr>
+          <w:rFonts w:ascii="Times New Roman" w:hAnsi="Times New Roman" w:cs="Times New Roman"/>
+        </w:rPr>
+      </w:pPr>
+      <w:r>
+        <w:rPr>
+          <w:rFonts w:ascii="Times New Roman" w:hAnsi="Times New Roman" w:cs="Times New Roman"/>
+        </w:rPr>
+        <w:t>Using Regex to create contacts DataFrame</w:t>
+      </w:r>
+    </w:p>
+    <w:p>
+      <w:pPr>
+        <w:pStyle w:val="ListParagraph"/>
+        <w:numPr>
+          <w:ilvl w:val="1"/>
+          <w:numId w:val="4"/>
+        </w:numPr>
+        <w:rPr>
+          <w:rFonts w:ascii="Times New Roman" w:hAnsi="Times New Roman" w:cs="Times New Roman"/>
+        </w:rPr>
+      </w:pPr>
+      <w:r>
+        <w:rPr>
+          <w:rFonts w:ascii="Times New Roman" w:hAnsi="Times New Roman" w:cs="Times New Roman"/>
+        </w:rPr>
+        <w:t>Has not been used before so the following research will be done using the references found within this section of document</w:t>
+      </w:r>
+    </w:p>
+    <w:p>
+      <w:pPr>
+        <w:pStyle w:val="ListParagraph"/>
+        <w:numPr>
+          <w:ilvl w:val="1"/>
+          <w:numId w:val="4"/>
+        </w:numPr>
+        <w:rPr>
+          <w:rFonts w:ascii="Times New Roman" w:hAnsi="Times New Roman" w:cs="Times New Roman"/>
+        </w:rPr>
+      </w:pPr>
+      <w:hyperlink r:id="rId23" w:history="1">
+        <w:r>
+          <w:rPr>
+            <w:rStyle w:val="Hyperlink"/>
+            <w:rFonts w:ascii="Times New Roman" w:hAnsi="Times New Roman" w:cs="Times New Roman"/>
+          </w:rPr>
+          <w:t>https://pandas.pydata.org/docs/reference/api/pandas.api.types.is_re.html</w:t>
+        </w:r>
+      </w:hyperlink>
+    </w:p>
+    <w:p>
+      <w:pPr>
+        <w:pStyle w:val="ListParagraph"/>
+        <w:numPr>
+          <w:ilvl w:val="1"/>
+          <w:numId w:val="4"/>
+        </w:numPr>
+        <w:rPr>
+          <w:rFonts w:ascii="Times New Roman" w:hAnsi="Times New Roman" w:cs="Times New Roman"/>
+        </w:rPr>
+      </w:pPr>
+      <w:hyperlink r:id="rId24" w:history="1">
+        <w:r>
+          <w:rPr>
+            <w:rStyle w:val="Hyperlink"/>
+            <w:rFonts w:ascii="Times New Roman" w:hAnsi="Times New Roman" w:cs="Times New Roman"/>
+          </w:rPr>
+          <w:t>https://www.geeksforgeeks.org/python-regex/?ref=header_outind</w:t>
+        </w:r>
+      </w:hyperlink>
+      <w:r>
+        <w:rPr>
+          <w:rFonts w:ascii="Times New Roman" w:hAnsi="Times New Roman" w:cs="Times New Roman"/>
+        </w:rPr>
+        <w:t xml:space="preserve"> </w:t>
+      </w:r>
+    </w:p>
+    <w:p>
+      <w:pPr>
+        <w:pStyle w:val="ListParagraph"/>
+        <w:numPr>
+          <w:ilvl w:val="0"/>
+          <w:numId w:val="4"/>
+        </w:numPr>
+        <w:rPr>
+          <w:rFonts w:ascii="Times New Roman" w:hAnsi="Times New Roman" w:cs="Times New Roman"/>
+        </w:rPr>
+      </w:pPr>
+      <w:r>
+        <w:rPr>
+          <w:rFonts w:ascii="Times New Roman" w:hAnsi="Times New Roman" w:cs="Times New Roman"/>
+        </w:rPr>
+        <w:t xml:space="preserve"> Created a copy of the original contact_info_df which included only one column</w:t>
+      </w:r>
+    </w:p>
+    <w:p>
+      <w:pPr>
+        <w:pStyle w:val="ListParagraph"/>
+        <w:numPr>
+          <w:ilvl w:val="0"/>
+          <w:numId w:val="4"/>
+        </w:numPr>
+        <w:rPr>
+          <w:rFonts w:ascii="Times New Roman" w:hAnsi="Times New Roman" w:cs="Times New Roman"/>
+        </w:rPr>
+      </w:pPr>
+      <w:r>
+        <w:rPr>
+          <w:rFonts w:ascii="Times New Roman" w:hAnsi="Times New Roman" w:cs="Times New Roman"/>
+        </w:rPr>
+        <w:t xml:space="preserve">In order to use </w:t>
+      </w:r>
+      <w:proofErr w:type="gramStart"/>
+      <w:r>
+        <w:rPr>
+          <w:rFonts w:ascii="Times New Roman" w:hAnsi="Times New Roman" w:cs="Times New Roman"/>
+        </w:rPr>
+        <w:t>Regex</w:t>
+      </w:r>
+      <w:proofErr w:type="gramEnd"/>
+      <w:r>
+        <w:rPr>
+          <w:rFonts w:ascii="Times New Roman" w:hAnsi="Times New Roman" w:cs="Times New Roman"/>
+        </w:rPr>
+        <w:t xml:space="preserve"> we have to import the dependency </w:t>
+      </w:r>
+    </w:p>
+    <w:p>
+      <w:pPr>
+        <w:pStyle w:val="ListParagraph"/>
+        <w:numPr>
+          <w:ilvl w:val="0"/>
+          <w:numId w:val="4"/>
+        </w:numPr>
+        <w:rPr>
+          <w:rFonts w:ascii="Times New Roman" w:hAnsi="Times New Roman" w:cs="Times New Roman"/>
+        </w:rPr>
+      </w:pPr>
+      <w:r>
+        <w:rPr>
+          <w:rFonts w:ascii="Times New Roman" w:hAnsi="Times New Roman" w:cs="Times New Roman"/>
+        </w:rPr>
+        <w:t xml:space="preserve">The process of data extraction via regex can be found in the </w:t>
+      </w:r>
+      <w:proofErr w:type="gramStart"/>
+      <w:r>
+        <w:rPr>
+          <w:rFonts w:ascii="Times New Roman" w:hAnsi="Times New Roman" w:cs="Times New Roman"/>
+        </w:rPr>
+        <w:t>following :</w:t>
+      </w:r>
+      <w:proofErr w:type="gramEnd"/>
+    </w:p>
+    <w:p>
+      <w:pPr>
+        <w:pStyle w:val="ListParagraph"/>
+        <w:numPr>
+          <w:ilvl w:val="1"/>
+          <w:numId w:val="4"/>
+        </w:numPr>
+        <w:rPr>
+          <w:rFonts w:ascii="Times New Roman" w:hAnsi="Times New Roman" w:cs="Times New Roman"/>
+        </w:rPr>
+      </w:pPr>
+      <w:hyperlink r:id="rId25" w:history="1">
+        <w:r>
+          <w:rPr>
+            <w:rStyle w:val="Hyperlink"/>
+            <w:rFonts w:ascii="Times New Roman" w:hAnsi="Times New Roman" w:cs="Times New Roman"/>
+          </w:rPr>
+          <w:t>https://www.geeksforgeeks.org/extracting-email-addresses-using-regular-expressions-python/?ref=header_outind</w:t>
+        </w:r>
+      </w:hyperlink>
+    </w:p>
+    <w:p>
+      <w:pPr>
+        <w:pStyle w:val="ListParagraph"/>
+        <w:numPr>
+          <w:ilvl w:val="0"/>
+          <w:numId w:val="4"/>
+        </w:numPr>
+        <w:rPr>
+          <w:rFonts w:ascii="Times New Roman" w:hAnsi="Times New Roman" w:cs="Times New Roman"/>
+        </w:rPr>
+      </w:pPr>
+      <w:r>
+        <w:rPr>
+          <w:rFonts w:ascii="Times New Roman" w:hAnsi="Times New Roman" w:cs="Times New Roman"/>
+        </w:rPr>
+        <w:t>Regex patterns and tutorial can be found at:</w:t>
+      </w:r>
+    </w:p>
+    <w:p>
+      <w:pPr>
+        <w:pStyle w:val="ListParagraph"/>
+        <w:numPr>
+          <w:ilvl w:val="1"/>
+          <w:numId w:val="4"/>
+        </w:numPr>
+        <w:rPr>
+          <w:rFonts w:ascii="Times New Roman" w:hAnsi="Times New Roman" w:cs="Times New Roman"/>
+        </w:rPr>
+      </w:pPr>
+      <w:hyperlink r:id="rId26" w:history="1">
+        <w:r>
+          <w:rPr>
+            <w:rStyle w:val="Hyperlink"/>
+            <w:rFonts w:ascii="Times New Roman" w:hAnsi="Times New Roman" w:cs="Times New Roman"/>
+          </w:rPr>
+          <w:t>https://www.geeksforgeeks.org/write-regular-expressions/?ref=header_outind</w:t>
+        </w:r>
+      </w:hyperlink>
+    </w:p>
+    <w:p>
+      <w:pPr>
+        <w:pStyle w:val="ListParagraph"/>
+        <w:numPr>
+          <w:ilvl w:val="2"/>
+          <w:numId w:val="4"/>
+        </w:numPr>
+        <w:rPr>
+          <w:rFonts w:ascii="Times New Roman" w:hAnsi="Times New Roman" w:cs="Times New Roman"/>
+        </w:rPr>
+      </w:pPr>
+      <w:r>
+        <w:rPr>
+          <w:rFonts w:ascii="Times New Roman" w:hAnsi="Times New Roman" w:cs="Times New Roman"/>
+        </w:rPr>
+        <w:t>Depiction of the regex expression as follows:</w:t>
+      </w:r>
+    </w:p>
+    <w:p>
+      <w:pPr>
+        <w:pStyle w:val="ListParagraph"/>
+        <w:numPr>
+          <w:ilvl w:val="3"/>
+          <w:numId w:val="4"/>
+        </w:numPr>
+        <w:rPr>
+          <w:rFonts w:ascii="Times New Roman" w:hAnsi="Times New Roman" w:cs="Times New Roman"/>
+        </w:rPr>
+      </w:pPr>
+      <w:r>
+        <w:rPr>
+          <w:rFonts w:ascii="Times New Roman" w:hAnsi="Times New Roman" w:cs="Times New Roman"/>
+        </w:rPr>
+        <w:t>Reference to the column to use</w:t>
+      </w:r>
+    </w:p>
+    <w:p>
+      <w:pPr>
+        <w:pStyle w:val="ListParagraph"/>
+        <w:numPr>
+          <w:ilvl w:val="3"/>
+          <w:numId w:val="4"/>
+        </w:numPr>
+        <w:rPr>
+          <w:rFonts w:ascii="Times New Roman" w:hAnsi="Times New Roman" w:cs="Times New Roman"/>
+        </w:rPr>
+      </w:pPr>
+      <w:r>
+        <w:rPr>
+          <w:rFonts w:ascii="Times New Roman" w:hAnsi="Times New Roman" w:cs="Times New Roman"/>
+        </w:rPr>
+        <w:t>\s* matches zero or more spaces after referenced column</w:t>
+      </w:r>
+    </w:p>
+    <w:p>
+      <w:pPr>
+        <w:pStyle w:val="ListParagraph"/>
+        <w:numPr>
+          <w:ilvl w:val="3"/>
+          <w:numId w:val="4"/>
+        </w:numPr>
+        <w:rPr>
+          <w:rFonts w:ascii="Times New Roman" w:hAnsi="Times New Roman" w:cs="Times New Roman"/>
+        </w:rPr>
+      </w:pPr>
+      <w:r>
+        <w:rPr>
+          <w:rFonts w:ascii="Times New Roman" w:hAnsi="Times New Roman" w:cs="Times New Roman"/>
+        </w:rPr>
+        <w:t>(\</w:t>
+      </w:r>
+      <w:proofErr w:type="gramStart"/>
+      <w:r>
+        <w:rPr>
+          <w:rFonts w:ascii="Times New Roman" w:hAnsi="Times New Roman" w:cs="Times New Roman"/>
+        </w:rPr>
+        <w:t>d{</w:t>
+      </w:r>
+      <w:proofErr w:type="gramEnd"/>
+      <w:r>
+        <w:rPr>
+          <w:rFonts w:ascii="Times New Roman" w:hAnsi="Times New Roman" w:cs="Times New Roman"/>
+        </w:rPr>
+        <w:t>4}) used to capture exactly 4 digits</w:t>
+      </w:r>
+    </w:p>
+    <w:p>
+      <w:pPr>
+        <w:pStyle w:val="ListParagraph"/>
+        <w:numPr>
+          <w:ilvl w:val="0"/>
+          <w:numId w:val="4"/>
+        </w:numPr>
+        <w:rPr>
+          <w:rFonts w:ascii="Times New Roman" w:hAnsi="Times New Roman" w:cs="Times New Roman"/>
+        </w:rPr>
+      </w:pPr>
+      <w:r>
+        <w:rPr>
+          <w:rFonts w:ascii="Times New Roman" w:hAnsi="Times New Roman" w:cs="Times New Roman"/>
+        </w:rPr>
+        <w:t xml:space="preserve"> Checking data types for confirmation using .</w:t>
+      </w:r>
+      <w:proofErr w:type="gramStart"/>
+      <w:r>
+        <w:rPr>
+          <w:rFonts w:ascii="Times New Roman" w:hAnsi="Times New Roman" w:cs="Times New Roman"/>
+        </w:rPr>
+        <w:t>info(</w:t>
+      </w:r>
+      <w:proofErr w:type="gramEnd"/>
+      <w:r>
+        <w:rPr>
+          <w:rFonts w:ascii="Times New Roman" w:hAnsi="Times New Roman" w:cs="Times New Roman"/>
+        </w:rPr>
+        <w:t>) DataFrame method</w:t>
+      </w:r>
+    </w:p>
+    <w:p>
+      <w:pPr>
+        <w:pStyle w:val="ListParagraph"/>
+        <w:numPr>
+          <w:ilvl w:val="0"/>
+          <w:numId w:val="4"/>
+        </w:numPr>
+        <w:rPr>
+          <w:rFonts w:ascii="Times New Roman" w:hAnsi="Times New Roman" w:cs="Times New Roman"/>
+        </w:rPr>
+      </w:pPr>
+      <w:r>
+        <w:rPr>
+          <w:rFonts w:ascii="Times New Roman" w:hAnsi="Times New Roman" w:cs="Times New Roman"/>
+        </w:rPr>
+        <w:t>Conversion of data types within regex can be done with the following:</w:t>
+      </w:r>
+    </w:p>
+    <w:p>
+      <w:pPr>
+        <w:pStyle w:val="ListParagraph"/>
+        <w:numPr>
+          <w:ilvl w:val="1"/>
+          <w:numId w:val="4"/>
+        </w:numPr>
+        <w:rPr>
+          <w:rFonts w:ascii="Times New Roman" w:hAnsi="Times New Roman" w:cs="Times New Roman"/>
+        </w:rPr>
+      </w:pPr>
+      <w:hyperlink r:id="rId27" w:history="1">
+        <w:r>
+          <w:rPr>
+            <w:rStyle w:val="Hyperlink"/>
+            <w:rFonts w:ascii="Times New Roman" w:hAnsi="Times New Roman" w:cs="Times New Roman"/>
+          </w:rPr>
+          <w:t>https://www.geeksforgeeks.org/replace-values-in-pandas-dataframe-using-regex/?ref=header_outind</w:t>
+        </w:r>
+      </w:hyperlink>
+    </w:p>
+    <w:p>
+      <w:pPr>
+        <w:pStyle w:val="ListParagraph"/>
+        <w:numPr>
+          <w:ilvl w:val="1"/>
+          <w:numId w:val="4"/>
+        </w:numPr>
+        <w:rPr>
+          <w:rFonts w:ascii="Times New Roman" w:hAnsi="Times New Roman" w:cs="Times New Roman"/>
+        </w:rPr>
+      </w:pPr>
+      <w:r>
+        <w:rPr>
+          <w:rFonts w:ascii="Times New Roman" w:hAnsi="Times New Roman" w:cs="Times New Roman"/>
+        </w:rPr>
+        <w:t xml:space="preserve">To change the data </w:t>
+      </w:r>
+      <w:proofErr w:type="gramStart"/>
+      <w:r>
+        <w:rPr>
+          <w:rFonts w:ascii="Times New Roman" w:hAnsi="Times New Roman" w:cs="Times New Roman"/>
+        </w:rPr>
+        <w:t>type</w:t>
+      </w:r>
+      <w:proofErr w:type="gramEnd"/>
+      <w:r>
+        <w:rPr>
+          <w:rFonts w:ascii="Times New Roman" w:hAnsi="Times New Roman" w:cs="Times New Roman"/>
+        </w:rPr>
+        <w:t xml:space="preserve"> we reference the copied dataframe that was created in previous steps and further reference the column we would like to change data type for. Followed by = and same dataframe and column </w:t>
+      </w:r>
+      <w:proofErr w:type="gramStart"/>
+      <w:r>
+        <w:rPr>
+          <w:rFonts w:ascii="Times New Roman" w:hAnsi="Times New Roman" w:cs="Times New Roman"/>
+        </w:rPr>
+        <w:t>with .</w:t>
+      </w:r>
+      <w:proofErr w:type="spellStart"/>
+      <w:r>
+        <w:rPr>
+          <w:rFonts w:ascii="Times New Roman" w:hAnsi="Times New Roman" w:cs="Times New Roman"/>
+        </w:rPr>
+        <w:t>astype</w:t>
+      </w:r>
+      <w:proofErr w:type="spellEnd"/>
+      <w:proofErr w:type="gramEnd"/>
+      <w:r>
+        <w:rPr>
+          <w:rFonts w:ascii="Times New Roman" w:hAnsi="Times New Roman" w:cs="Times New Roman"/>
+        </w:rPr>
+        <w:t>(with reference to the data type we want to convert to)</w:t>
+      </w:r>
+    </w:p>
+    <w:p>
+      <w:pPr>
+        <w:pStyle w:val="ListParagraph"/>
+        <w:numPr>
+          <w:ilvl w:val="1"/>
+          <w:numId w:val="4"/>
+        </w:numPr>
+        <w:rPr>
+          <w:rFonts w:ascii="Times New Roman" w:hAnsi="Times New Roman" w:cs="Times New Roman"/>
+        </w:rPr>
+      </w:pPr>
+      <w:r>
+        <w:rPr>
+          <w:rFonts w:ascii="Times New Roman" w:hAnsi="Times New Roman" w:cs="Times New Roman"/>
+        </w:rPr>
+        <w:t>We will be using int 64 because it is numeric</w:t>
+      </w:r>
+    </w:p>
+    <w:p>
+      <w:pPr>
+        <w:pStyle w:val="ListParagraph"/>
+        <w:numPr>
+          <w:ilvl w:val="1"/>
+          <w:numId w:val="4"/>
+        </w:numPr>
+        <w:rPr>
+          <w:rFonts w:ascii="Times New Roman" w:hAnsi="Times New Roman" w:cs="Times New Roman"/>
+        </w:rPr>
+      </w:pPr>
+      <w:r>
+        <w:rPr>
+          <w:rFonts w:ascii="Times New Roman" w:hAnsi="Times New Roman" w:cs="Times New Roman"/>
+        </w:rPr>
+        <w:t>Double check the change reflected with .</w:t>
+      </w:r>
+      <w:proofErr w:type="gramStart"/>
+      <w:r>
+        <w:rPr>
+          <w:rFonts w:ascii="Times New Roman" w:hAnsi="Times New Roman" w:cs="Times New Roman"/>
+        </w:rPr>
+        <w:t>info(</w:t>
+      </w:r>
+      <w:proofErr w:type="gramEnd"/>
+      <w:r>
+        <w:rPr>
+          <w:rFonts w:ascii="Times New Roman" w:hAnsi="Times New Roman" w:cs="Times New Roman"/>
+        </w:rPr>
+        <w:t>)</w:t>
+      </w:r>
+    </w:p>
+    <w:p>
+      <w:pPr>
+        <w:pStyle w:val="ListParagraph"/>
+        <w:numPr>
+          <w:ilvl w:val="0"/>
+          <w:numId w:val="4"/>
+        </w:numPr>
+        <w:rPr>
+          <w:rFonts w:ascii="Times New Roman" w:hAnsi="Times New Roman" w:cs="Times New Roman"/>
+        </w:rPr>
+      </w:pPr>
+      <w:r>
+        <w:rPr>
+          <w:rFonts w:ascii="Times New Roman" w:hAnsi="Times New Roman" w:cs="Times New Roman"/>
+        </w:rPr>
+        <w:t xml:space="preserve">Extraction of name of contact using the regex method and adding it to a new column. Follows: </w:t>
+      </w:r>
+    </w:p>
+    <w:p>
+      <w:pPr>
+        <w:pStyle w:val="ListParagraph"/>
+        <w:numPr>
+          <w:ilvl w:val="1"/>
+          <w:numId w:val="4"/>
+        </w:numPr>
+        <w:rPr>
+          <w:rFonts w:ascii="Times New Roman" w:hAnsi="Times New Roman" w:cs="Times New Roman"/>
+        </w:rPr>
+      </w:pPr>
+      <w:hyperlink r:id="rId28" w:history="1">
+        <w:r>
+          <w:rPr>
+            <w:rStyle w:val="Hyperlink"/>
+            <w:rFonts w:ascii="Times New Roman" w:hAnsi="Times New Roman" w:cs="Times New Roman"/>
+          </w:rPr>
+          <w:t>https://pandas.pydata.org/docs/reference/api/pandas.Series.str.extract.html</w:t>
+        </w:r>
+      </w:hyperlink>
+    </w:p>
+    <w:p>
+      <w:pPr>
+        <w:pStyle w:val="ListParagraph"/>
+        <w:numPr>
+          <w:ilvl w:val="1"/>
+          <w:numId w:val="4"/>
+        </w:numPr>
+        <w:rPr>
+          <w:rFonts w:ascii="Times New Roman" w:hAnsi="Times New Roman" w:cs="Times New Roman"/>
+        </w:rPr>
+      </w:pPr>
+      <w:hyperlink r:id="rId29" w:history="1">
+        <w:r>
+          <w:rPr>
+            <w:rStyle w:val="Hyperlink"/>
+            <w:rFonts w:ascii="Times New Roman" w:hAnsi="Times New Roman" w:cs="Times New Roman"/>
+          </w:rPr>
+          <w:t>https://www.geeksforgeeks.org/python-extract-substring-using-regex/?ref=header_outind</w:t>
+        </w:r>
+      </w:hyperlink>
+      <w:r>
+        <w:rPr>
+          <w:rFonts w:ascii="Times New Roman" w:hAnsi="Times New Roman" w:cs="Times New Roman"/>
+        </w:rPr>
+        <w:t xml:space="preserve"> </w:t>
+      </w:r>
+    </w:p>
+    <w:p>
+      <w:pPr>
+        <w:pStyle w:val="ListParagraph"/>
+        <w:numPr>
+          <w:ilvl w:val="1"/>
+          <w:numId w:val="4"/>
+        </w:numPr>
+        <w:rPr>
+          <w:rFonts w:ascii="Times New Roman" w:hAnsi="Times New Roman" w:cs="Times New Roman"/>
+        </w:rPr>
+      </w:pPr>
+      <w:r>
+        <w:rPr>
+          <w:rFonts w:ascii="Times New Roman" w:hAnsi="Times New Roman" w:cs="Times New Roman"/>
+        </w:rPr>
+        <w:t>.</w:t>
+      </w:r>
+      <w:proofErr w:type="spellStart"/>
+      <w:proofErr w:type="gramStart"/>
+      <w:r>
+        <w:rPr>
+          <w:rFonts w:ascii="Times New Roman" w:hAnsi="Times New Roman" w:cs="Times New Roman"/>
+        </w:rPr>
+        <w:t>str.extract</w:t>
+      </w:r>
+      <w:proofErr w:type="spellEnd"/>
+      <w:proofErr w:type="gramEnd"/>
+      <w:r>
+        <w:rPr>
+          <w:rFonts w:ascii="Times New Roman" w:hAnsi="Times New Roman" w:cs="Times New Roman"/>
+        </w:rPr>
+        <w:t>(r'([^</w:t>
+      </w:r>
+      <w:proofErr w:type="spellStart"/>
+      <w:r>
+        <w:rPr>
+          <w:rFonts w:ascii="Times New Roman" w:hAnsi="Times New Roman" w:cs="Times New Roman"/>
+        </w:rPr>
+        <w:t>nameil</w:t>
+      </w:r>
+      <w:proofErr w:type="spellEnd"/>
+      <w:r>
+        <w:rPr>
+          <w:rFonts w:ascii="Times New Roman" w:hAnsi="Times New Roman" w:cs="Times New Roman"/>
+        </w:rPr>
+        <w:t>"\s][A-Za-z]+\s+[A-Za-z]+)')</w:t>
+      </w:r>
+    </w:p>
+    <w:p>
+      <w:pPr>
+        <w:pStyle w:val="ListParagraph"/>
+        <w:numPr>
+          <w:ilvl w:val="2"/>
+          <w:numId w:val="4"/>
+        </w:numPr>
+        <w:rPr>
+          <w:rFonts w:ascii="Times New Roman" w:hAnsi="Times New Roman" w:cs="Times New Roman"/>
+        </w:rPr>
+      </w:pPr>
+      <w:r>
+        <w:rPr>
+          <w:rFonts w:ascii="Times New Roman" w:hAnsi="Times New Roman" w:cs="Times New Roman"/>
+        </w:rPr>
+        <w:t>.</w:t>
+      </w:r>
+      <w:proofErr w:type="spellStart"/>
+      <w:proofErr w:type="gramStart"/>
+      <w:r>
+        <w:rPr>
+          <w:rFonts w:ascii="Times New Roman" w:hAnsi="Times New Roman" w:cs="Times New Roman"/>
+        </w:rPr>
+        <w:t>str.extract</w:t>
+      </w:r>
+      <w:proofErr w:type="spellEnd"/>
+      <w:proofErr w:type="gramEnd"/>
+      <w:r>
+        <w:rPr>
+          <w:rFonts w:ascii="Times New Roman" w:hAnsi="Times New Roman" w:cs="Times New Roman"/>
+        </w:rPr>
+        <w:t xml:space="preserve"> : pandas method used for extraction of specific portion of string</w:t>
+      </w:r>
+    </w:p>
+    <w:p>
+      <w:pPr>
+        <w:pStyle w:val="ListParagraph"/>
+        <w:numPr>
+          <w:ilvl w:val="2"/>
+          <w:numId w:val="4"/>
+        </w:numPr>
+        <w:rPr>
+          <w:rFonts w:ascii="Times New Roman" w:hAnsi="Times New Roman" w:cs="Times New Roman"/>
+        </w:rPr>
+      </w:pPr>
+      <w:r>
+        <w:rPr>
+          <w:rFonts w:ascii="Times New Roman" w:hAnsi="Times New Roman" w:cs="Times New Roman"/>
+        </w:rPr>
+        <w:t>([^</w:t>
+      </w:r>
+      <w:proofErr w:type="spellStart"/>
+      <w:r>
+        <w:rPr>
+          <w:rFonts w:ascii="Times New Roman" w:hAnsi="Times New Roman" w:cs="Times New Roman"/>
+        </w:rPr>
+        <w:t>nameil</w:t>
+      </w:r>
+      <w:proofErr w:type="spellEnd"/>
+      <w:r>
+        <w:rPr>
+          <w:rFonts w:ascii="Times New Roman" w:hAnsi="Times New Roman" w:cs="Times New Roman"/>
+        </w:rPr>
+        <w:t>"\s</w:t>
+      </w:r>
+      <w:proofErr w:type="gramStart"/>
+      <w:r>
+        <w:rPr>
+          <w:rFonts w:ascii="Times New Roman" w:hAnsi="Times New Roman" w:cs="Times New Roman"/>
+        </w:rPr>
+        <w:t>]</w:t>
+      </w:r>
+      <w:r>
+        <w:rPr>
+          <w:rFonts w:ascii="Times New Roman" w:hAnsi="Times New Roman" w:cs="Times New Roman"/>
+        </w:rPr>
+        <w:t xml:space="preserve"> :</w:t>
+      </w:r>
+      <w:proofErr w:type="gramEnd"/>
+      <w:r>
+        <w:rPr>
+          <w:rFonts w:ascii="Times New Roman" w:hAnsi="Times New Roman" w:cs="Times New Roman"/>
+        </w:rPr>
+        <w:t xml:space="preserve"> matches any single letter not listed inside the brackets</w:t>
+      </w:r>
+    </w:p>
+    <w:p>
+      <w:pPr>
+        <w:pStyle w:val="ListParagraph"/>
+        <w:numPr>
+          <w:ilvl w:val="2"/>
+          <w:numId w:val="4"/>
+        </w:numPr>
+        <w:rPr>
+          <w:rFonts w:ascii="Times New Roman" w:hAnsi="Times New Roman" w:cs="Times New Roman"/>
+        </w:rPr>
+      </w:pPr>
+      <w:r>
+        <w:rPr>
+          <w:rFonts w:ascii="Times New Roman" w:hAnsi="Times New Roman" w:cs="Times New Roman"/>
+        </w:rPr>
+        <w:t>[A-Za-z</w:t>
+      </w:r>
+      <w:r>
+        <w:rPr>
+          <w:rFonts w:ascii="Times New Roman" w:hAnsi="Times New Roman" w:cs="Times New Roman"/>
+        </w:rPr>
+        <w:t xml:space="preserve">]: </w:t>
+      </w:r>
+      <w:r>
+        <w:rPr>
+          <w:rFonts w:ascii="Times New Roman" w:hAnsi="Times New Roman" w:cs="Times New Roman"/>
+        </w:rPr>
+        <w:t xml:space="preserve">for the first word </w:t>
+      </w:r>
+      <w:r>
+        <w:rPr>
+          <w:rFonts w:ascii="Times New Roman" w:hAnsi="Times New Roman" w:cs="Times New Roman"/>
+        </w:rPr>
+        <w:t>matches one or more letters from a to z both capital and lower-case</w:t>
+      </w:r>
+    </w:p>
+    <w:p>
+      <w:pPr>
+        <w:pStyle w:val="ListParagraph"/>
+        <w:numPr>
+          <w:ilvl w:val="2"/>
+          <w:numId w:val="4"/>
+        </w:numPr>
+        <w:rPr>
+          <w:rFonts w:ascii="Times New Roman" w:hAnsi="Times New Roman" w:cs="Times New Roman"/>
+        </w:rPr>
+      </w:pPr>
+      <w:r>
+        <w:rPr>
+          <w:rFonts w:ascii="Times New Roman" w:hAnsi="Times New Roman" w:cs="Times New Roman"/>
+        </w:rPr>
+        <w:t>\s</w:t>
+      </w:r>
+      <w:proofErr w:type="gramStart"/>
+      <w:r>
+        <w:rPr>
+          <w:rFonts w:ascii="Times New Roman" w:hAnsi="Times New Roman" w:cs="Times New Roman"/>
+        </w:rPr>
+        <w:t>+ :</w:t>
+      </w:r>
+      <w:proofErr w:type="gramEnd"/>
+      <w:r>
+        <w:rPr>
+          <w:rFonts w:ascii="Times New Roman" w:hAnsi="Times New Roman" w:cs="Times New Roman"/>
+        </w:rPr>
+        <w:t xml:space="preserve"> matches one or more spaces between the words</w:t>
+      </w:r>
+    </w:p>
+    <w:p>
+      <w:pPr>
+        <w:pStyle w:val="ListParagraph"/>
+        <w:numPr>
+          <w:ilvl w:val="2"/>
+          <w:numId w:val="4"/>
+        </w:numPr>
+        <w:rPr>
+          <w:rFonts w:ascii="Times New Roman" w:hAnsi="Times New Roman" w:cs="Times New Roman"/>
+        </w:rPr>
+      </w:pPr>
+      <w:r>
+        <w:rPr>
+          <w:rFonts w:ascii="Times New Roman" w:hAnsi="Times New Roman" w:cs="Times New Roman"/>
+        </w:rPr>
+        <w:t>[A-Za-z]</w:t>
+      </w:r>
+      <w:r>
+        <w:rPr>
+          <w:rFonts w:ascii="Times New Roman" w:hAnsi="Times New Roman" w:cs="Times New Roman"/>
+        </w:rPr>
+        <w:t>: matches the second word</w:t>
+      </w:r>
+    </w:p>
+    <w:p>
+      <w:pPr>
+        <w:pStyle w:val="ListParagraph"/>
+        <w:numPr>
+          <w:ilvl w:val="0"/>
+          <w:numId w:val="4"/>
+        </w:numPr>
+        <w:rPr>
+          <w:rFonts w:ascii="Times New Roman" w:hAnsi="Times New Roman" w:cs="Times New Roman"/>
+        </w:rPr>
+      </w:pPr>
+      <w:r>
+        <w:rPr>
+          <w:rFonts w:ascii="Times New Roman" w:hAnsi="Times New Roman" w:cs="Times New Roman"/>
+        </w:rPr>
+        <w:t>We will continue to utilize the string extraction method shown above but for the email address.</w:t>
+      </w:r>
+    </w:p>
+    <w:p>
+      <w:pPr>
+        <w:pStyle w:val="ListParagraph"/>
+        <w:numPr>
+          <w:ilvl w:val="1"/>
+          <w:numId w:val="4"/>
+        </w:numPr>
+        <w:rPr>
+          <w:rFonts w:ascii="Times New Roman" w:hAnsi="Times New Roman" w:cs="Times New Roman"/>
+        </w:rPr>
+      </w:pPr>
+      <w:r>
+        <w:rPr>
+          <w:rFonts w:ascii="Times New Roman" w:hAnsi="Times New Roman" w:cs="Times New Roman"/>
+        </w:rPr>
+        <w:t>For this case the regex pattern can be depicted through:</w:t>
+      </w:r>
+    </w:p>
+    <w:p>
+      <w:pPr>
+        <w:pStyle w:val="p1"/>
+        <w:numPr>
+          <w:ilvl w:val="1"/>
+          <w:numId w:val="4"/>
+        </w:numPr>
+        <w:rPr>
+          <w:rFonts w:ascii="Times New Roman" w:hAnsi="Times New Roman"/>
+          <w:sz w:val="24"/>
+          <w:szCs w:val="24"/>
+        </w:rPr>
+      </w:pPr>
+      <w:r>
+        <w:rPr>
+          <w:rStyle w:val="s1"/>
+          <w:rFonts w:ascii="Times New Roman" w:eastAsiaTheme="majorEastAsia" w:hAnsi="Times New Roman"/>
+          <w:sz w:val="24"/>
+          <w:szCs w:val="24"/>
+        </w:rPr>
+        <w:t>"email</w:t>
+      </w:r>
+      <w:proofErr w:type="gramStart"/>
+      <w:r>
+        <w:rPr>
+          <w:rStyle w:val="s1"/>
+          <w:rFonts w:ascii="Times New Roman" w:eastAsiaTheme="majorEastAsia" w:hAnsi="Times New Roman"/>
+          <w:sz w:val="24"/>
+          <w:szCs w:val="24"/>
+        </w:rPr>
+        <w:t>":</w:t>
+      </w:r>
+      <w:r>
+        <w:rPr>
+          <w:rFonts w:ascii="Times New Roman" w:hAnsi="Times New Roman"/>
+          <w:sz w:val="24"/>
+          <w:szCs w:val="24"/>
+        </w:rPr>
+        <w:t>:</w:t>
+      </w:r>
+      <w:proofErr w:type="gramEnd"/>
+      <w:r>
+        <w:rPr>
+          <w:rFonts w:ascii="Times New Roman" w:hAnsi="Times New Roman"/>
+          <w:sz w:val="24"/>
+          <w:szCs w:val="24"/>
+        </w:rPr>
+        <w:t xml:space="preserve"> Matches the exact text </w:t>
+      </w:r>
+      <w:r>
+        <w:rPr>
+          <w:rStyle w:val="s1"/>
+          <w:rFonts w:ascii="Times New Roman" w:eastAsiaTheme="majorEastAsia" w:hAnsi="Times New Roman"/>
+          <w:sz w:val="24"/>
+          <w:szCs w:val="24"/>
+        </w:rPr>
+        <w:t>"email":</w:t>
+      </w:r>
+      <w:r>
+        <w:rPr>
+          <w:rFonts w:ascii="Times New Roman" w:hAnsi="Times New Roman"/>
+          <w:sz w:val="24"/>
+          <w:szCs w:val="24"/>
+        </w:rPr>
+        <w:t xml:space="preserve"> in the JSON-like string.</w:t>
+      </w:r>
+    </w:p>
+    <w:p>
+      <w:pPr>
+        <w:pStyle w:val="p1"/>
+        <w:numPr>
+          <w:ilvl w:val="1"/>
+          <w:numId w:val="4"/>
+        </w:numPr>
+        <w:rPr>
+          <w:rFonts w:ascii="Times New Roman" w:hAnsi="Times New Roman"/>
+          <w:sz w:val="24"/>
+          <w:szCs w:val="24"/>
+        </w:rPr>
+      </w:pPr>
+      <w:r>
+        <w:rPr>
+          <w:rFonts w:ascii="Times New Roman" w:hAnsi="Times New Roman"/>
+          <w:sz w:val="24"/>
+          <w:szCs w:val="24"/>
+        </w:rPr>
+        <w:t>\s*: Matches any optional spaces after "email":</w:t>
+      </w:r>
+    </w:p>
+    <w:p>
+      <w:pPr>
+        <w:pStyle w:val="p1"/>
+        <w:numPr>
+          <w:ilvl w:val="1"/>
+          <w:numId w:val="4"/>
+        </w:numPr>
+        <w:rPr>
+          <w:rFonts w:ascii="Times New Roman" w:hAnsi="Times New Roman"/>
+          <w:sz w:val="24"/>
+          <w:szCs w:val="24"/>
+        </w:rPr>
+      </w:pPr>
+      <w:r>
+        <w:rPr>
+          <w:rFonts w:ascii="Times New Roman" w:hAnsi="Times New Roman"/>
+          <w:sz w:val="24"/>
+          <w:szCs w:val="24"/>
+        </w:rPr>
+        <w:t>"([^"]+)":</w:t>
+      </w:r>
+    </w:p>
+    <w:p>
+      <w:pPr>
+        <w:pStyle w:val="p1"/>
+        <w:numPr>
+          <w:ilvl w:val="2"/>
+          <w:numId w:val="4"/>
+        </w:numPr>
+        <w:rPr>
+          <w:rFonts w:ascii="Times New Roman" w:hAnsi="Times New Roman"/>
+          <w:sz w:val="24"/>
+          <w:szCs w:val="24"/>
+        </w:rPr>
+      </w:pPr>
+      <w:r>
+        <w:rPr>
+          <w:rFonts w:ascii="Times New Roman" w:hAnsi="Times New Roman"/>
+          <w:sz w:val="24"/>
+          <w:szCs w:val="24"/>
+        </w:rPr>
+        <w:t>Matches and captures the email address, which is enclosed in double quotes (").</w:t>
+      </w:r>
+    </w:p>
+    <w:p>
+      <w:pPr>
+        <w:pStyle w:val="p1"/>
+        <w:numPr>
+          <w:ilvl w:val="2"/>
+          <w:numId w:val="4"/>
+        </w:numPr>
+        <w:rPr>
+          <w:rFonts w:ascii="Times New Roman" w:hAnsi="Times New Roman"/>
+          <w:sz w:val="24"/>
+          <w:szCs w:val="24"/>
+        </w:rPr>
+      </w:pPr>
+      <w:r>
+        <w:rPr>
+          <w:rFonts w:ascii="Times New Roman" w:hAnsi="Times New Roman"/>
+          <w:sz w:val="24"/>
+          <w:szCs w:val="24"/>
+        </w:rPr>
+        <w:t>[^</w:t>
+      </w:r>
+      <w:proofErr w:type="gramStart"/>
+      <w:r>
+        <w:rPr>
+          <w:rFonts w:ascii="Times New Roman" w:hAnsi="Times New Roman"/>
+          <w:sz w:val="24"/>
+          <w:szCs w:val="24"/>
+        </w:rPr>
+        <w:t>"]+</w:t>
+      </w:r>
+      <w:proofErr w:type="gramEnd"/>
+      <w:r>
+        <w:rPr>
+          <w:rFonts w:ascii="Times New Roman" w:hAnsi="Times New Roman"/>
+          <w:sz w:val="24"/>
+          <w:szCs w:val="24"/>
+        </w:rPr>
+        <w:t>: Matches one or more characters that are not a double quote (").</w:t>
+      </w:r>
+    </w:p>
+    <w:p>
+      <w:pPr>
+        <w:pStyle w:val="p1"/>
+        <w:numPr>
+          <w:ilvl w:val="0"/>
+          <w:numId w:val="4"/>
+        </w:numPr>
+        <w:rPr>
+          <w:rFonts w:ascii="Times New Roman" w:hAnsi="Times New Roman"/>
+          <w:sz w:val="24"/>
+          <w:szCs w:val="24"/>
+        </w:rPr>
+      </w:pPr>
+      <w:r>
+        <w:rPr>
+          <w:rFonts w:ascii="Times New Roman" w:hAnsi="Times New Roman"/>
+          <w:sz w:val="24"/>
+          <w:szCs w:val="24"/>
+        </w:rPr>
+        <w:t xml:space="preserve">Prompted to create a new DataFrame with the following </w:t>
+      </w:r>
+      <w:r>
+        <w:rPr>
+          <w:rFonts w:ascii="Times New Roman" w:hAnsi="Times New Roman"/>
+          <w:sz w:val="24"/>
+          <w:szCs w:val="24"/>
+        </w:rPr>
+        <w:t>and essentially drop the contact_info column as it has now become redundant</w:t>
+      </w:r>
+    </w:p>
+    <w:p>
+      <w:pPr>
+        <w:pStyle w:val="p1"/>
+        <w:numPr>
+          <w:ilvl w:val="1"/>
+          <w:numId w:val="4"/>
+        </w:numPr>
+        <w:rPr>
+          <w:rFonts w:ascii="Times New Roman" w:hAnsi="Times New Roman"/>
+          <w:sz w:val="24"/>
+          <w:szCs w:val="24"/>
+        </w:rPr>
+      </w:pPr>
+      <w:r>
+        <w:rPr>
+          <w:rFonts w:ascii="Times New Roman" w:hAnsi="Times New Roman"/>
+          <w:sz w:val="24"/>
+          <w:szCs w:val="24"/>
+        </w:rPr>
+        <w:t xml:space="preserve">We will utilize </w:t>
+      </w:r>
+      <w:proofErr w:type="gramStart"/>
+      <w:r>
+        <w:rPr>
+          <w:rFonts w:ascii="Times New Roman" w:hAnsi="Times New Roman"/>
+          <w:sz w:val="24"/>
+          <w:szCs w:val="24"/>
+        </w:rPr>
+        <w:t>the .copy</w:t>
+      </w:r>
+      <w:proofErr w:type="gramEnd"/>
+      <w:r>
+        <w:rPr>
+          <w:rFonts w:ascii="Times New Roman" w:hAnsi="Times New Roman"/>
+          <w:sz w:val="24"/>
+          <w:szCs w:val="24"/>
+        </w:rPr>
+        <w:t xml:space="preserve"> () method in pandas to create a new DataFrame with all the refined data</w:t>
+      </w:r>
+    </w:p>
+    <w:p>
+      <w:pPr>
+        <w:pStyle w:val="p1"/>
+        <w:numPr>
+          <w:ilvl w:val="2"/>
+          <w:numId w:val="4"/>
+        </w:numPr>
+        <w:rPr>
+          <w:rFonts w:ascii="Times New Roman" w:hAnsi="Times New Roman"/>
+          <w:sz w:val="24"/>
+          <w:szCs w:val="24"/>
+        </w:rPr>
+      </w:pPr>
+      <w:r>
+        <w:rPr>
+          <w:rFonts w:ascii="Times New Roman" w:hAnsi="Times New Roman"/>
+          <w:sz w:val="24"/>
+          <w:szCs w:val="24"/>
+        </w:rPr>
+        <w:t>There is no prompt for the new dataframe name as of now so we will call it “refined_contacts_info_df”</w:t>
+      </w:r>
+    </w:p>
+    <w:p>
+      <w:pPr>
+        <w:pStyle w:val="p1"/>
+        <w:numPr>
+          <w:ilvl w:val="3"/>
+          <w:numId w:val="4"/>
+        </w:numPr>
+        <w:rPr>
+          <w:rFonts w:ascii="Times New Roman" w:hAnsi="Times New Roman"/>
+          <w:sz w:val="24"/>
+          <w:szCs w:val="24"/>
+        </w:rPr>
+      </w:pPr>
+      <w:r>
+        <w:rPr>
+          <w:rFonts w:ascii="Times New Roman" w:hAnsi="Times New Roman"/>
+          <w:sz w:val="24"/>
+          <w:szCs w:val="24"/>
+        </w:rPr>
+        <w:t>Referenced to the contacts_info_df_copy</w:t>
+      </w:r>
+    </w:p>
+    <w:p>
+      <w:pPr>
+        <w:pStyle w:val="p1"/>
+        <w:numPr>
+          <w:ilvl w:val="0"/>
+          <w:numId w:val="4"/>
+        </w:numPr>
+        <w:rPr>
+          <w:rFonts w:ascii="Times New Roman" w:hAnsi="Times New Roman"/>
+          <w:sz w:val="24"/>
+          <w:szCs w:val="24"/>
+        </w:rPr>
+      </w:pPr>
+      <w:r>
+        <w:rPr>
+          <w:rFonts w:ascii="Times New Roman" w:hAnsi="Times New Roman"/>
+          <w:sz w:val="24"/>
+          <w:szCs w:val="24"/>
+        </w:rPr>
+        <w:t xml:space="preserve">After refinement of </w:t>
+      </w:r>
+      <w:proofErr w:type="gramStart"/>
+      <w:r>
+        <w:rPr>
+          <w:rFonts w:ascii="Times New Roman" w:hAnsi="Times New Roman"/>
+          <w:sz w:val="24"/>
+          <w:szCs w:val="24"/>
+        </w:rPr>
+        <w:t>data</w:t>
+      </w:r>
+      <w:proofErr w:type="gramEnd"/>
+      <w:r>
+        <w:rPr>
+          <w:rFonts w:ascii="Times New Roman" w:hAnsi="Times New Roman"/>
+          <w:sz w:val="24"/>
+          <w:szCs w:val="24"/>
+        </w:rPr>
+        <w:t xml:space="preserve"> we can now segment further into </w:t>
+      </w:r>
+      <w:proofErr w:type="spellStart"/>
+      <w:r>
+        <w:rPr>
+          <w:rFonts w:ascii="Times New Roman" w:hAnsi="Times New Roman"/>
+          <w:sz w:val="24"/>
+          <w:szCs w:val="24"/>
+        </w:rPr>
+        <w:t>first_name</w:t>
+      </w:r>
+      <w:proofErr w:type="spellEnd"/>
+      <w:r>
+        <w:rPr>
+          <w:rFonts w:ascii="Times New Roman" w:hAnsi="Times New Roman"/>
+          <w:sz w:val="24"/>
+          <w:szCs w:val="24"/>
+        </w:rPr>
+        <w:t xml:space="preserve"> and </w:t>
+      </w:r>
+      <w:proofErr w:type="spellStart"/>
+      <w:r>
+        <w:rPr>
+          <w:rFonts w:ascii="Times New Roman" w:hAnsi="Times New Roman"/>
+          <w:sz w:val="24"/>
+          <w:szCs w:val="24"/>
+        </w:rPr>
+        <w:t>last_name</w:t>
+      </w:r>
+      <w:proofErr w:type="spellEnd"/>
+      <w:r>
+        <w:rPr>
+          <w:rFonts w:ascii="Times New Roman" w:hAnsi="Times New Roman"/>
+          <w:sz w:val="24"/>
+          <w:szCs w:val="24"/>
+        </w:rPr>
+        <w:t xml:space="preserve"> columns </w:t>
+      </w:r>
+    </w:p>
+    <w:p>
+      <w:pPr>
+        <w:pStyle w:val="p1"/>
+        <w:numPr>
+          <w:ilvl w:val="1"/>
+          <w:numId w:val="4"/>
+        </w:numPr>
+        <w:rPr>
+          <w:rFonts w:ascii="Times New Roman" w:hAnsi="Times New Roman"/>
+          <w:sz w:val="24"/>
+          <w:szCs w:val="24"/>
+        </w:rPr>
+      </w:pPr>
+      <w:r>
+        <w:rPr>
+          <w:rFonts w:ascii="Times New Roman" w:hAnsi="Times New Roman"/>
+          <w:sz w:val="24"/>
+          <w:szCs w:val="24"/>
+        </w:rPr>
+        <w:t xml:space="preserve">Doing so using the regex method would be done with splitting the string at </w:t>
+      </w:r>
+      <w:proofErr w:type="gramStart"/>
+      <w:r>
+        <w:rPr>
+          <w:rFonts w:ascii="Times New Roman" w:hAnsi="Times New Roman"/>
+          <w:sz w:val="24"/>
+          <w:szCs w:val="24"/>
+        </w:rPr>
+        <w:t>the .</w:t>
+      </w:r>
+      <w:proofErr w:type="gramEnd"/>
+    </w:p>
+    <w:p>
+      <w:pPr>
+        <w:pStyle w:val="p1"/>
+        <w:numPr>
+          <w:ilvl w:val="2"/>
+          <w:numId w:val="4"/>
+        </w:numPr>
+        <w:rPr>
+          <w:rFonts w:ascii="Times New Roman" w:hAnsi="Times New Roman"/>
+          <w:sz w:val="24"/>
+          <w:szCs w:val="24"/>
+        </w:rPr>
+      </w:pPr>
+      <w:r>
+        <w:rPr>
+          <w:rFonts w:ascii="Times New Roman" w:hAnsi="Times New Roman"/>
+          <w:sz w:val="24"/>
+          <w:szCs w:val="24"/>
+        </w:rPr>
+        <w:t>Referencing the last data frame we can create the two new columns using [[“</w:t>
+      </w:r>
+      <w:proofErr w:type="spellStart"/>
+      <w:r>
+        <w:rPr>
+          <w:rFonts w:ascii="Times New Roman" w:hAnsi="Times New Roman"/>
+          <w:sz w:val="24"/>
+          <w:szCs w:val="24"/>
+        </w:rPr>
+        <w:t>first_name</w:t>
+      </w:r>
+      <w:proofErr w:type="spellEnd"/>
+      <w:proofErr w:type="gramStart"/>
+      <w:r>
+        <w:rPr>
+          <w:rFonts w:ascii="Times New Roman" w:hAnsi="Times New Roman"/>
+          <w:sz w:val="24"/>
+          <w:szCs w:val="24"/>
+        </w:rPr>
+        <w:t>” ,</w:t>
+      </w:r>
+      <w:proofErr w:type="gramEnd"/>
+      <w:r>
+        <w:rPr>
+          <w:rFonts w:ascii="Times New Roman" w:hAnsi="Times New Roman"/>
+          <w:sz w:val="24"/>
+          <w:szCs w:val="24"/>
+        </w:rPr>
+        <w:t xml:space="preserve"> “</w:t>
+      </w:r>
+      <w:proofErr w:type="spellStart"/>
+      <w:r>
+        <w:rPr>
+          <w:rFonts w:ascii="Times New Roman" w:hAnsi="Times New Roman"/>
+          <w:sz w:val="24"/>
+          <w:szCs w:val="24"/>
+        </w:rPr>
+        <w:t>last_name</w:t>
+      </w:r>
+      <w:proofErr w:type="spellEnd"/>
+      <w:r>
+        <w:rPr>
+          <w:rFonts w:ascii="Times New Roman" w:hAnsi="Times New Roman"/>
+          <w:sz w:val="24"/>
+          <w:szCs w:val="24"/>
+        </w:rPr>
+        <w:t>”]]</w:t>
+      </w:r>
+    </w:p>
+    <w:p>
+      <w:pPr>
+        <w:pStyle w:val="p1"/>
+        <w:numPr>
+          <w:ilvl w:val="2"/>
+          <w:numId w:val="4"/>
+        </w:numPr>
+        <w:rPr>
+          <w:rFonts w:ascii="Times New Roman" w:hAnsi="Times New Roman"/>
+          <w:sz w:val="24"/>
+          <w:szCs w:val="24"/>
+        </w:rPr>
+      </w:pPr>
+      <w:r>
+        <w:rPr>
+          <w:rFonts w:ascii="Times New Roman" w:hAnsi="Times New Roman"/>
+          <w:sz w:val="24"/>
+          <w:szCs w:val="24"/>
+        </w:rPr>
+        <w:t xml:space="preserve">String </w:t>
+      </w:r>
+      <w:proofErr w:type="gramStart"/>
+      <w:r>
+        <w:rPr>
+          <w:rFonts w:ascii="Times New Roman" w:hAnsi="Times New Roman"/>
+          <w:sz w:val="24"/>
+          <w:szCs w:val="24"/>
+        </w:rPr>
+        <w:t>split :</w:t>
+      </w:r>
+      <w:proofErr w:type="gramEnd"/>
+      <w:r>
+        <w:rPr>
+          <w:rFonts w:ascii="Times New Roman" w:hAnsi="Times New Roman"/>
+          <w:sz w:val="24"/>
+          <w:szCs w:val="24"/>
+        </w:rPr>
+        <w:t xml:space="preserve"> </w:t>
+      </w:r>
+      <w:r>
+        <w:rPr>
+          <w:rFonts w:ascii="Times New Roman" w:hAnsi="Times New Roman"/>
+          <w:sz w:val="24"/>
+          <w:szCs w:val="24"/>
+        </w:rPr>
+        <w:t>' ', n=1, expand=True</w:t>
+      </w:r>
+    </w:p>
+    <w:p>
+      <w:pPr>
+        <w:pStyle w:val="p1"/>
+        <w:numPr>
+          <w:ilvl w:val="3"/>
+          <w:numId w:val="4"/>
+        </w:numPr>
+        <w:rPr>
+          <w:rFonts w:ascii="Times New Roman" w:hAnsi="Times New Roman"/>
+          <w:sz w:val="24"/>
+          <w:szCs w:val="24"/>
+        </w:rPr>
+      </w:pPr>
+      <w:hyperlink r:id="rId30" w:history="1">
+        <w:r>
+          <w:rPr>
+            <w:rStyle w:val="Hyperlink"/>
+            <w:rFonts w:ascii="Times New Roman" w:hAnsi="Times New Roman"/>
+            <w:sz w:val="24"/>
+            <w:szCs w:val="24"/>
+          </w:rPr>
+          <w:t>https://www.geeksforgeeks.org/javascript-string-split-example-with-regex/?ref=header_outind</w:t>
+        </w:r>
+      </w:hyperlink>
+    </w:p>
+    <w:p>
+      <w:pPr>
+        <w:pStyle w:val="p1"/>
+        <w:numPr>
+          <w:ilvl w:val="0"/>
+          <w:numId w:val="4"/>
+        </w:numPr>
+        <w:rPr>
+          <w:rFonts w:ascii="Times New Roman" w:hAnsi="Times New Roman"/>
+          <w:sz w:val="24"/>
+          <w:szCs w:val="24"/>
+        </w:rPr>
+      </w:pPr>
+      <w:r>
+        <w:rPr>
+          <w:rFonts w:ascii="Times New Roman" w:hAnsi="Times New Roman"/>
+          <w:sz w:val="24"/>
+          <w:szCs w:val="24"/>
+        </w:rPr>
+        <w:t xml:space="preserve">Dropping the name column as it has now become redundant </w:t>
+      </w:r>
+    </w:p>
+    <w:p>
+      <w:pPr>
+        <w:pStyle w:val="p1"/>
+        <w:numPr>
+          <w:ilvl w:val="1"/>
+          <w:numId w:val="4"/>
+        </w:numPr>
+        <w:rPr>
+          <w:rFonts w:ascii="Times New Roman" w:hAnsi="Times New Roman"/>
+          <w:sz w:val="24"/>
+          <w:szCs w:val="24"/>
+        </w:rPr>
+      </w:pPr>
+      <w:r>
+        <w:rPr>
+          <w:rFonts w:ascii="Times New Roman" w:hAnsi="Times New Roman"/>
+          <w:sz w:val="24"/>
+          <w:szCs w:val="24"/>
+        </w:rPr>
+        <w:t>Reference refined DataFrame “</w:t>
+      </w:r>
+      <w:proofErr w:type="spellStart"/>
+      <w:r>
+        <w:rPr>
+          <w:rFonts w:ascii="Times New Roman" w:hAnsi="Times New Roman"/>
+          <w:sz w:val="24"/>
+          <w:szCs w:val="24"/>
+        </w:rPr>
+        <w:t>contacts_info_final</w:t>
+      </w:r>
+      <w:proofErr w:type="spellEnd"/>
+      <w:r>
+        <w:rPr>
+          <w:rFonts w:ascii="Times New Roman" w:hAnsi="Times New Roman"/>
+          <w:sz w:val="24"/>
+          <w:szCs w:val="24"/>
+        </w:rPr>
+        <w:t>” and drop column “name”</w:t>
+      </w:r>
+    </w:p>
+    <w:p>
+      <w:pPr>
+        <w:pStyle w:val="p1"/>
+        <w:numPr>
+          <w:ilvl w:val="0"/>
+          <w:numId w:val="4"/>
+        </w:numPr>
+        <w:rPr>
+          <w:rFonts w:ascii="Times New Roman" w:hAnsi="Times New Roman"/>
+          <w:sz w:val="24"/>
+          <w:szCs w:val="24"/>
+        </w:rPr>
+      </w:pPr>
+      <w:r>
+        <w:rPr>
+          <w:rFonts w:ascii="Times New Roman" w:hAnsi="Times New Roman"/>
+          <w:sz w:val="24"/>
+          <w:szCs w:val="24"/>
+        </w:rPr>
+        <w:t>Reordering the columns as intended</w:t>
+      </w:r>
+    </w:p>
+    <w:p>
+      <w:pPr>
+        <w:pStyle w:val="p1"/>
+        <w:numPr>
+          <w:ilvl w:val="1"/>
+          <w:numId w:val="4"/>
+        </w:numPr>
+        <w:rPr>
+          <w:rFonts w:ascii="Times New Roman" w:hAnsi="Times New Roman"/>
+          <w:sz w:val="24"/>
+          <w:szCs w:val="24"/>
+        </w:rPr>
+      </w:pPr>
+      <w:r>
+        <w:rPr>
+          <w:rFonts w:ascii="Times New Roman" w:hAnsi="Times New Roman"/>
+          <w:sz w:val="24"/>
+          <w:szCs w:val="24"/>
+        </w:rPr>
+        <w:t xml:space="preserve">Reference </w:t>
+      </w:r>
+      <w:proofErr w:type="spellStart"/>
+      <w:r>
+        <w:rPr>
+          <w:rFonts w:ascii="Times New Roman" w:hAnsi="Times New Roman"/>
+          <w:sz w:val="24"/>
+          <w:szCs w:val="24"/>
+        </w:rPr>
+        <w:t>refined_contacts_info_db</w:t>
+      </w:r>
+      <w:proofErr w:type="spellEnd"/>
+      <w:r>
+        <w:rPr>
+          <w:rFonts w:ascii="Times New Roman" w:hAnsi="Times New Roman"/>
+          <w:sz w:val="24"/>
+          <w:szCs w:val="24"/>
+        </w:rPr>
+        <w:t xml:space="preserve"> </w:t>
+      </w:r>
+    </w:p>
+    <w:p>
+      <w:pPr>
+        <w:pStyle w:val="p1"/>
+        <w:numPr>
+          <w:ilvl w:val="1"/>
+          <w:numId w:val="4"/>
+        </w:numPr>
+        <w:rPr>
+          <w:rFonts w:ascii="Times New Roman" w:hAnsi="Times New Roman"/>
+          <w:sz w:val="24"/>
+          <w:szCs w:val="24"/>
+        </w:rPr>
+      </w:pPr>
+      <w:r>
+        <w:rPr>
+          <w:rFonts w:ascii="Times New Roman" w:hAnsi="Times New Roman"/>
+          <w:sz w:val="24"/>
+          <w:szCs w:val="24"/>
+        </w:rPr>
+        <w:t xml:space="preserve">Creation of new variable holding the correct sequence </w:t>
+      </w:r>
+      <w:proofErr w:type="gramStart"/>
+      <w:r>
+        <w:rPr>
+          <w:rFonts w:ascii="Times New Roman" w:hAnsi="Times New Roman"/>
+          <w:sz w:val="24"/>
+          <w:szCs w:val="24"/>
+        </w:rPr>
+        <w:t>with regard to</w:t>
+      </w:r>
+      <w:proofErr w:type="gramEnd"/>
+      <w:r>
+        <w:rPr>
+          <w:rFonts w:ascii="Times New Roman" w:hAnsi="Times New Roman"/>
+          <w:sz w:val="24"/>
+          <w:szCs w:val="24"/>
+        </w:rPr>
+        <w:t xml:space="preserve"> the example solution </w:t>
+      </w:r>
+    </w:p>
+    <w:p>
+      <w:pPr>
+        <w:pStyle w:val="p1"/>
+        <w:numPr>
+          <w:ilvl w:val="0"/>
+          <w:numId w:val="4"/>
+        </w:numPr>
+        <w:rPr>
+          <w:rFonts w:ascii="Times New Roman" w:hAnsi="Times New Roman"/>
+          <w:sz w:val="24"/>
+          <w:szCs w:val="24"/>
+        </w:rPr>
+      </w:pPr>
+      <w:r>
+        <w:rPr>
+          <w:rFonts w:ascii="Times New Roman" w:hAnsi="Times New Roman"/>
+          <w:sz w:val="24"/>
+          <w:szCs w:val="24"/>
+        </w:rPr>
+        <w:t>Checking the data types once more for confirmation and cross reference with rubric</w:t>
+      </w:r>
+    </w:p>
+    <w:p>
+      <w:pPr>
+        <w:pStyle w:val="p1"/>
+        <w:numPr>
+          <w:ilvl w:val="1"/>
+          <w:numId w:val="4"/>
+        </w:numPr>
+        <w:rPr>
+          <w:rFonts w:ascii="Times New Roman" w:hAnsi="Times New Roman"/>
+          <w:sz w:val="24"/>
+          <w:szCs w:val="24"/>
+        </w:rPr>
+      </w:pPr>
+      <w:r>
+        <w:rPr>
+          <w:rFonts w:ascii="Times New Roman" w:hAnsi="Times New Roman"/>
+          <w:sz w:val="24"/>
+          <w:szCs w:val="24"/>
+        </w:rPr>
+        <w:t xml:space="preserve">As </w:t>
+      </w:r>
+      <w:proofErr w:type="gramStart"/>
+      <w:r>
+        <w:rPr>
+          <w:rFonts w:ascii="Times New Roman" w:hAnsi="Times New Roman"/>
+          <w:sz w:val="24"/>
+          <w:szCs w:val="24"/>
+        </w:rPr>
+        <w:t>indented</w:t>
+      </w:r>
+      <w:proofErr w:type="gramEnd"/>
+      <w:r>
+        <w:rPr>
+          <w:rFonts w:ascii="Times New Roman" w:hAnsi="Times New Roman"/>
+          <w:sz w:val="24"/>
+          <w:szCs w:val="24"/>
+        </w:rPr>
+        <w:t xml:space="preserve"> everything seems to be correct</w:t>
+      </w:r>
+    </w:p>
+    <w:p>
+      <w:pPr>
+        <w:pStyle w:val="p1"/>
+        <w:numPr>
+          <w:ilvl w:val="0"/>
+          <w:numId w:val="4"/>
+        </w:numPr>
+        <w:rPr>
+          <w:rFonts w:ascii="Times New Roman" w:hAnsi="Times New Roman"/>
+          <w:sz w:val="24"/>
+          <w:szCs w:val="24"/>
+        </w:rPr>
+      </w:pPr>
+      <w:r>
+        <w:rPr>
+          <w:rFonts w:ascii="Times New Roman" w:hAnsi="Times New Roman"/>
+          <w:sz w:val="24"/>
+          <w:szCs w:val="24"/>
+        </w:rPr>
+        <w:t>Slight difference in final name of CSV in comparison to proposed solution name</w:t>
+      </w:r>
+    </w:p>
+    <w:p>
+      <w:pPr>
+        <w:pStyle w:val="p1"/>
+        <w:numPr>
+          <w:ilvl w:val="1"/>
+          <w:numId w:val="4"/>
+        </w:numPr>
+        <w:rPr>
+          <w:rFonts w:ascii="Times New Roman" w:hAnsi="Times New Roman"/>
+          <w:sz w:val="24"/>
+          <w:szCs w:val="24"/>
+        </w:rPr>
+      </w:pPr>
+      <w:proofErr w:type="gramStart"/>
+      <w:r>
+        <w:rPr>
+          <w:rFonts w:ascii="Times New Roman" w:hAnsi="Times New Roman"/>
+          <w:sz w:val="24"/>
+          <w:szCs w:val="24"/>
+        </w:rPr>
+        <w:t>rubric :</w:t>
+      </w:r>
+      <w:proofErr w:type="gramEnd"/>
+      <w:r>
+        <w:rPr>
+          <w:rFonts w:ascii="Times New Roman" w:hAnsi="Times New Roman"/>
+          <w:sz w:val="24"/>
+          <w:szCs w:val="24"/>
+        </w:rPr>
+        <w:t xml:space="preserve"> </w:t>
+      </w:r>
+      <w:proofErr w:type="spellStart"/>
+      <w:r>
+        <w:rPr>
+          <w:rFonts w:ascii="Times New Roman" w:hAnsi="Times New Roman"/>
+          <w:sz w:val="24"/>
+          <w:szCs w:val="24"/>
+        </w:rPr>
+        <w:t>contacts_df_clean</w:t>
+      </w:r>
+      <w:proofErr w:type="spellEnd"/>
+    </w:p>
+    <w:p>
+      <w:pPr>
+        <w:pStyle w:val="p1"/>
+        <w:numPr>
+          <w:ilvl w:val="1"/>
+          <w:numId w:val="4"/>
+        </w:numPr>
+        <w:rPr>
+          <w:rFonts w:ascii="Times New Roman" w:hAnsi="Times New Roman"/>
+          <w:sz w:val="24"/>
+          <w:szCs w:val="24"/>
+        </w:rPr>
+      </w:pPr>
+      <w:r>
+        <w:rPr>
+          <w:rFonts w:ascii="Times New Roman" w:hAnsi="Times New Roman"/>
+          <w:sz w:val="24"/>
+          <w:szCs w:val="24"/>
+        </w:rPr>
+        <w:t xml:space="preserve">work: </w:t>
+      </w:r>
+      <w:r>
+        <w:rPr>
+          <w:rFonts w:ascii="Times New Roman" w:hAnsi="Times New Roman"/>
+          <w:sz w:val="24"/>
+          <w:szCs w:val="24"/>
+        </w:rPr>
+        <w:t>refined_contacts_info_df</w:t>
+      </w:r>
+    </w:p>
+    <w:p>
+      <w:pPr>
+        <w:pStyle w:val="Heading1"/>
+      </w:pPr>
+      <w:r>
+        <w:t>END</w:t>
+      </w:r>
     </w:p>
     <w:sectPr>
       <w:pgSz w:w="12240" w:h="15840"/>
@@ -1687,6 +4194,92 @@
     </w:lvl>
   </w:abstractNum>
   <w:abstractNum w:abstractNumId="3" w15:restartNumberingAfterBreak="0">
+    <w:nsid w:val="20F51346"/>
+    <w:multiLevelType w:val="hybridMultilevel"/>
+    <w:tmpl w:val="31ACEEA0"/>
+    <w:lvl w:ilvl="0" w:tplc="0409000F">
+      <w:start w:val="1"/>
+      <w:numFmt w:val="decimal"/>
+      <w:lvlText w:val="%1."/>
+      <w:lvlJc w:val="left"/>
+      <w:pPr>
+        <w:ind w:left="720" w:hanging="360"/>
+      </w:pPr>
+    </w:lvl>
+    <w:lvl w:ilvl="1" w:tplc="04090019" w:tentative="1">
+      <w:start w:val="1"/>
+      <w:numFmt w:val="lowerLetter"/>
+      <w:lvlText w:val="%2."/>
+      <w:lvlJc w:val="left"/>
+      <w:pPr>
+        <w:ind w:left="1440" w:hanging="360"/>
+      </w:pPr>
+    </w:lvl>
+    <w:lvl w:ilvl="2" w:tplc="0409001B" w:tentative="1">
+      <w:start w:val="1"/>
+      <w:numFmt w:val="lowerRoman"/>
+      <w:lvlText w:val="%3."/>
+      <w:lvlJc w:val="right"/>
+      <w:pPr>
+        <w:ind w:left="2160" w:hanging="180"/>
+      </w:pPr>
+    </w:lvl>
+    <w:lvl w:ilvl="3" w:tplc="0409000F" w:tentative="1">
+      <w:start w:val="1"/>
+      <w:numFmt w:val="decimal"/>
+      <w:lvlText w:val="%4."/>
+      <w:lvlJc w:val="left"/>
+      <w:pPr>
+        <w:ind w:left="2880" w:hanging="360"/>
+      </w:pPr>
+    </w:lvl>
+    <w:lvl w:ilvl="4" w:tplc="04090019" w:tentative="1">
+      <w:start w:val="1"/>
+      <w:numFmt w:val="lowerLetter"/>
+      <w:lvlText w:val="%5."/>
+      <w:lvlJc w:val="left"/>
+      <w:pPr>
+        <w:ind w:left="3600" w:hanging="360"/>
+      </w:pPr>
+    </w:lvl>
+    <w:lvl w:ilvl="5" w:tplc="0409001B" w:tentative="1">
+      <w:start w:val="1"/>
+      <w:numFmt w:val="lowerRoman"/>
+      <w:lvlText w:val="%6."/>
+      <w:lvlJc w:val="right"/>
+      <w:pPr>
+        <w:ind w:left="4320" w:hanging="180"/>
+      </w:pPr>
+    </w:lvl>
+    <w:lvl w:ilvl="6" w:tplc="0409000F" w:tentative="1">
+      <w:start w:val="1"/>
+      <w:numFmt w:val="decimal"/>
+      <w:lvlText w:val="%7."/>
+      <w:lvlJc w:val="left"/>
+      <w:pPr>
+        <w:ind w:left="5040" w:hanging="360"/>
+      </w:pPr>
+    </w:lvl>
+    <w:lvl w:ilvl="7" w:tplc="04090019" w:tentative="1">
+      <w:start w:val="1"/>
+      <w:numFmt w:val="lowerLetter"/>
+      <w:lvlText w:val="%8."/>
+      <w:lvlJc w:val="left"/>
+      <w:pPr>
+        <w:ind w:left="5760" w:hanging="360"/>
+      </w:pPr>
+    </w:lvl>
+    <w:lvl w:ilvl="8" w:tplc="0409001B" w:tentative="1">
+      <w:start w:val="1"/>
+      <w:numFmt w:val="lowerRoman"/>
+      <w:lvlText w:val="%9."/>
+      <w:lvlJc w:val="right"/>
+      <w:pPr>
+        <w:ind w:left="6480" w:hanging="180"/>
+      </w:pPr>
+    </w:lvl>
+  </w:abstractNum>
+  <w:abstractNum w:abstractNumId="4" w15:restartNumberingAfterBreak="0">
     <w:nsid w:val="3C94421F"/>
     <w:multiLevelType w:val="hybridMultilevel"/>
     <w:tmpl w:val="D41485D6"/>
@@ -1798,7 +4391,7 @@
       </w:rPr>
     </w:lvl>
   </w:abstractNum>
-  <w:abstractNum w:abstractNumId="4" w15:restartNumberingAfterBreak="0">
+  <w:abstractNum w:abstractNumId="5" w15:restartNumberingAfterBreak="0">
     <w:nsid w:val="444544F3"/>
     <w:multiLevelType w:val="hybridMultilevel"/>
     <w:tmpl w:val="E5DA84A2"/>
@@ -1884,7 +4477,7 @@
       </w:pPr>
     </w:lvl>
   </w:abstractNum>
-  <w:abstractNum w:abstractNumId="5" w15:restartNumberingAfterBreak="0">
+  <w:abstractNum w:abstractNumId="6" w15:restartNumberingAfterBreak="0">
     <w:nsid w:val="54410EA5"/>
     <w:multiLevelType w:val="hybridMultilevel"/>
     <w:tmpl w:val="F8C2B032"/>
@@ -1972,7 +4565,7 @@
       </w:pPr>
     </w:lvl>
   </w:abstractNum>
-  <w:abstractNum w:abstractNumId="6" w15:restartNumberingAfterBreak="0">
+  <w:abstractNum w:abstractNumId="7" w15:restartNumberingAfterBreak="0">
     <w:nsid w:val="75580AE3"/>
     <w:multiLevelType w:val="hybridMultilevel"/>
     <w:tmpl w:val="A35A50C2"/>
@@ -2062,22 +4655,25 @@
     <w:abstractNumId w:val="0"/>
   </w:num>
   <w:num w:numId="2" w16cid:durableId="838082483">
-    <w:abstractNumId w:val="3"/>
+    <w:abstractNumId w:val="4"/>
   </w:num>
   <w:num w:numId="3" w16cid:durableId="1870411376">
     <w:abstractNumId w:val="2"/>
   </w:num>
   <w:num w:numId="4" w16cid:durableId="1059287036">
-    <w:abstractNumId w:val="5"/>
+    <w:abstractNumId w:val="6"/>
   </w:num>
   <w:num w:numId="5" w16cid:durableId="655501594">
-    <w:abstractNumId w:val="6"/>
+    <w:abstractNumId w:val="7"/>
   </w:num>
   <w:num w:numId="6" w16cid:durableId="1878202676">
     <w:abstractNumId w:val="1"/>
   </w:num>
   <w:num w:numId="7" w16cid:durableId="2036037444">
-    <w:abstractNumId w:val="4"/>
+    <w:abstractNumId w:val="5"/>
+  </w:num>
+  <w:num w:numId="8" w16cid:durableId="46223782">
+    <w:abstractNumId w:val="3"/>
   </w:num>
 </w:numbering>
 </file>
@@ -2510,7 +5106,6 @@
     <w:next w:val="Normal"/>
     <w:link w:val="Heading2Char"/>
     <w:uiPriority w:val="9"/>
-    <w:semiHidden/>
     <w:unhideWhenUsed/>
     <w:qFormat/>
     <w:rsid w:val="0054385F"/>
@@ -2685,7 +5280,6 @@
   <w:style w:type="character" w:default="1" w:styleId="DefaultParagraphFont">
     <w:name w:val="Default Paragraph Font"/>
     <w:uiPriority w:val="1"/>
-    <w:semiHidden/>
     <w:unhideWhenUsed/>
   </w:style>
   <w:style w:type="table" w:default="1" w:styleId="TableNormal">
@@ -2727,7 +5321,6 @@
     <w:basedOn w:val="DefaultParagraphFont"/>
     <w:link w:val="Heading2"/>
     <w:uiPriority w:val="9"/>
-    <w:semiHidden/>
     <w:rsid w:val="0054385F"/>
     <w:rPr>
       <w:rFonts w:asciiTheme="majorHAnsi" w:eastAsiaTheme="majorEastAsia" w:hAnsiTheme="majorHAnsi" w:cstheme="majorBidi"/>
@@ -3034,6 +5627,111 @@
       <w:u w:val="single"/>
     </w:rPr>
   </w:style>
+  <w:style w:type="paragraph" w:styleId="HTMLPreformatted">
+    <w:name w:val="HTML Preformatted"/>
+    <w:basedOn w:val="Normal"/>
+    <w:link w:val="HTMLPreformattedChar"/>
+    <w:uiPriority w:val="99"/>
+    <w:semiHidden/>
+    <w:unhideWhenUsed/>
+    <w:rsid w:val="00CF37B6"/>
+    <w:pPr>
+      <w:spacing w:after="0" w:line="240" w:lineRule="auto"/>
+    </w:pPr>
+    <w:rPr>
+      <w:rFonts w:ascii="Consolas" w:hAnsi="Consolas" w:cs="Consolas"/>
+      <w:sz w:val="20"/>
+      <w:szCs w:val="20"/>
+    </w:rPr>
+  </w:style>
+  <w:style w:type="character" w:customStyle="1" w:styleId="HTMLPreformattedChar">
+    <w:name w:val="HTML Preformatted Char"/>
+    <w:basedOn w:val="DefaultParagraphFont"/>
+    <w:link w:val="HTMLPreformatted"/>
+    <w:uiPriority w:val="99"/>
+    <w:semiHidden/>
+    <w:rsid w:val="00CF37B6"/>
+    <w:rPr>
+      <w:rFonts w:ascii="Consolas" w:hAnsi="Consolas" w:cs="Consolas"/>
+      <w:sz w:val="20"/>
+      <w:szCs w:val="20"/>
+    </w:rPr>
+  </w:style>
+  <w:style w:type="paragraph" w:customStyle="1" w:styleId="p1">
+    <w:name w:val="p1"/>
+    <w:basedOn w:val="Normal"/>
+    <w:rsid w:val="0011495F"/>
+    <w:pPr>
+      <w:spacing w:after="0" w:line="240" w:lineRule="auto"/>
+    </w:pPr>
+    <w:rPr>
+      <w:rFonts w:ascii=".AppleSystemUIFont" w:eastAsia="Times New Roman" w:hAnsi=".AppleSystemUIFont" w:cs="Times New Roman"/>
+      <w:color w:val="0E0E0E"/>
+      <w:kern w:val="0"/>
+      <w:sz w:val="21"/>
+      <w:szCs w:val="21"/>
+      <w14:ligatures w14:val="none"/>
+    </w:rPr>
+  </w:style>
+  <w:style w:type="character" w:customStyle="1" w:styleId="s1">
+    <w:name w:val="s1"/>
+    <w:basedOn w:val="DefaultParagraphFont"/>
+    <w:rsid w:val="0011495F"/>
+    <w:rPr>
+      <w:rFonts w:ascii=".AppleSystemUIFontMonospaced" w:hAnsi=".AppleSystemUIFontMonospaced" w:hint="default"/>
+      <w:sz w:val="21"/>
+      <w:szCs w:val="21"/>
+    </w:rPr>
+  </w:style>
+  <w:style w:type="paragraph" w:customStyle="1" w:styleId="p2">
+    <w:name w:val="p2"/>
+    <w:basedOn w:val="Normal"/>
+    <w:rsid w:val="0011495F"/>
+    <w:pPr>
+      <w:spacing w:before="180" w:after="0" w:line="240" w:lineRule="auto"/>
+      <w:ind w:left="495" w:hanging="495"/>
+    </w:pPr>
+    <w:rPr>
+      <w:rFonts w:ascii=".AppleSystemUIFontMonospaced" w:eastAsia="Times New Roman" w:hAnsi=".AppleSystemUIFontMonospaced" w:cs="Times New Roman"/>
+      <w:color w:val="0E0E0E"/>
+      <w:kern w:val="0"/>
+      <w:sz w:val="21"/>
+      <w:szCs w:val="21"/>
+      <w14:ligatures w14:val="none"/>
+    </w:rPr>
+  </w:style>
+  <w:style w:type="paragraph" w:customStyle="1" w:styleId="p3">
+    <w:name w:val="p3"/>
+    <w:basedOn w:val="Normal"/>
+    <w:rsid w:val="0011495F"/>
+    <w:pPr>
+      <w:spacing w:before="180" w:after="0" w:line="240" w:lineRule="auto"/>
+      <w:ind w:left="795" w:hanging="795"/>
+    </w:pPr>
+    <w:rPr>
+      <w:rFonts w:ascii=".AppleSystemUIFont" w:eastAsia="Times New Roman" w:hAnsi=".AppleSystemUIFont" w:cs="Times New Roman"/>
+      <w:color w:val="0E0E0E"/>
+      <w:kern w:val="0"/>
+      <w:sz w:val="21"/>
+      <w:szCs w:val="21"/>
+      <w14:ligatures w14:val="none"/>
+    </w:rPr>
+  </w:style>
+  <w:style w:type="character" w:customStyle="1" w:styleId="s2">
+    <w:name w:val="s2"/>
+    <w:basedOn w:val="DefaultParagraphFont"/>
+    <w:rsid w:val="0011495F"/>
+    <w:rPr>
+      <w:rFonts w:ascii=".AppleSystemUIFont" w:hAnsi=".AppleSystemUIFont" w:hint="default"/>
+      <w:sz w:val="21"/>
+      <w:szCs w:val="21"/>
+    </w:rPr>
+  </w:style>
+  <w:style w:type="character" w:customStyle="1" w:styleId="apple-tab-span">
+    <w:name w:val="apple-tab-span"/>
+    <w:basedOn w:val="DefaultParagraphFont"/>
+    <w:rsid w:val="0011495F"/>
+  </w:style>
 </w:styles>
 </file>
 

</xml_diff>

<commit_message>
Final: folder refinement and steps documentation
</commit_message>
<xml_diff>
--- a/Steps - Documentation.docx
+++ b/Steps - Documentation.docx
@@ -654,6 +654,14 @@
           <w:sz w:val="24"/>
           <w:szCs w:val="24"/>
         </w:rPr>
+        <w:t xml:space="preserve">Create </w:t>
+      </w:r>
+      <w:r>
+        <w:rPr>
+          <w:rFonts w:ascii="Times New Roman" w:hAnsi="Times New Roman" w:cs="Times New Roman"/>
+          <w:sz w:val="24"/>
+          <w:szCs w:val="24"/>
+        </w:rPr>
         <w:t>Campaign DataFrame</w:t>
       </w:r>
     </w:p>
@@ -1194,7 +1202,7 @@
           <w:sz w:val="24"/>
           <w:szCs w:val="24"/>
         </w:rPr>
-        <w:t>reate the contacts DataFrame</w:t>
+        <w:t>reate contacts DataFrame</w:t>
       </w:r>
     </w:p>
     <w:p>
@@ -2975,6 +2983,58 @@
       <w:pPr>
         <w:pStyle w:val="ListParagraph"/>
         <w:numPr>
+          <w:ilvl w:val="1"/>
+          <w:numId w:val="4"/>
+        </w:numPr>
+      </w:pPr>
+      <w:r>
+        <w:rPr>
+          <w:rFonts w:ascii="Times New Roman" w:hAnsi="Times New Roman" w:cs="Times New Roman"/>
+        </w:rPr>
+        <w:t xml:space="preserve">Further reading included in rubric: </w:t>
+      </w:r>
+      <w:r>
+        <w:t>To split each "category &amp; sub-category" column value into "category" and "subcategory" column values, use </w:t>
+      </w:r>
+      <w:proofErr w:type="spellStart"/>
+      <w:r>
+        <w:t>df</w:t>
+      </w:r>
+      <w:proofErr w:type="spellEnd"/>
+      <w:r>
+        <w:t xml:space="preserve">[["new_column1","new_column2"]] = </w:t>
+      </w:r>
+      <w:proofErr w:type="spellStart"/>
+      <w:r>
+        <w:t>df</w:t>
+      </w:r>
+      <w:proofErr w:type="spellEnd"/>
+      <w:r>
+        <w:t>["column"].</w:t>
+      </w:r>
+      <w:proofErr w:type="spellStart"/>
+      <w:proofErr w:type="gramStart"/>
+      <w:r>
+        <w:t>str.split</w:t>
+      </w:r>
+      <w:proofErr w:type="spellEnd"/>
+      <w:proofErr w:type="gramEnd"/>
+      <w:r>
+        <w:t>(). Make sure to pass the correct parameters to the </w:t>
+      </w:r>
+      <w:proofErr w:type="gramStart"/>
+      <w:r>
+        <w:t>split(</w:t>
+      </w:r>
+      <w:proofErr w:type="gramEnd"/>
+      <w:r>
+        <w:t>) function.</w:t>
+      </w:r>
+    </w:p>
+    <w:p>
+      <w:pPr>
+        <w:pStyle w:val="ListParagraph"/>
+        <w:numPr>
           <w:ilvl w:val="0"/>
           <w:numId w:val="4"/>
         </w:numPr>
@@ -3313,6 +3373,7 @@
           <w:sz w:val="24"/>
           <w:szCs w:val="24"/>
         </w:rPr>
+        <w:lastRenderedPageBreak/>
         <w:t xml:space="preserve">After refinement of </w:t>
       </w:r>
       <w:proofErr w:type="gramStart"/>
@@ -3871,6 +3932,234 @@
         <w:t>END</w:t>
       </w:r>
     </w:p>
+    <w:p>
+      <w:pPr>
+        <w:pStyle w:val="Heading1"/>
+      </w:pPr>
+      <w:r>
+        <w:t>SQL</w:t>
+      </w:r>
+    </w:p>
+    <w:p>
+      <w:r>
+        <w:t xml:space="preserve">Now that the refined </w:t>
+      </w:r>
+      <w:r>
+        <w:t>dataframe(s)</w:t>
+      </w:r>
+      <w:r>
+        <w:t xml:space="preserve"> have been created we can import them to SQL </w:t>
+      </w:r>
+      <w:r>
+        <w:t>and create an operating database</w:t>
+      </w:r>
+    </w:p>
+    <w:p>
+      <w:pPr>
+        <w:pStyle w:val="ListParagraph"/>
+        <w:numPr>
+          <w:ilvl w:val="0"/>
+          <w:numId w:val="10"/>
+        </w:numPr>
+      </w:pPr>
+      <w:r>
+        <w:t>creation of database with the following tables: contacts, category, subcategory, and campaign</w:t>
+      </w:r>
+    </w:p>
+    <w:p>
+      <w:pPr>
+        <w:pStyle w:val="ListParagraph"/>
+        <w:numPr>
+          <w:ilvl w:val="1"/>
+          <w:numId w:val="10"/>
+        </w:numPr>
+      </w:pPr>
+      <w:r>
+        <w:t>defining the parameters of each table while maintaining the structured schema.</w:t>
+      </w:r>
+    </w:p>
+    <w:p>
+      <w:pPr>
+        <w:pStyle w:val="ListParagraph"/>
+        <w:numPr>
+          <w:ilvl w:val="2"/>
+          <w:numId w:val="10"/>
+        </w:numPr>
+      </w:pPr>
+      <w:r>
+        <w:t>Defining the variable attributes and primary keys</w:t>
+      </w:r>
+    </w:p>
+    <w:p>
+      <w:pPr>
+        <w:pStyle w:val="ListParagraph"/>
+        <w:numPr>
+          <w:ilvl w:val="0"/>
+          <w:numId w:val="10"/>
+        </w:numPr>
+      </w:pPr>
+      <w:r>
+        <w:t xml:space="preserve">Once the structure has been </w:t>
+      </w:r>
+      <w:proofErr w:type="gramStart"/>
+      <w:r>
+        <w:t>created</w:t>
+      </w:r>
+      <w:proofErr w:type="gramEnd"/>
+      <w:r>
+        <w:t xml:space="preserve"> we can populate the data into the tables by effectively importing our csv files to their respective tables </w:t>
+      </w:r>
+    </w:p>
+    <w:p>
+      <w:pPr>
+        <w:pStyle w:val="ListParagraph"/>
+        <w:numPr>
+          <w:ilvl w:val="1"/>
+          <w:numId w:val="10"/>
+        </w:numPr>
+      </w:pPr>
+      <w:r>
+        <w:t>Importing the files by hovering mouse over table and “import/export” data</w:t>
+      </w:r>
+    </w:p>
+    <w:p>
+      <w:pPr>
+        <w:pStyle w:val="ListParagraph"/>
+        <w:numPr>
+          <w:ilvl w:val="2"/>
+          <w:numId w:val="10"/>
+        </w:numPr>
+      </w:pPr>
+      <w:r>
+        <w:t>The csv files should be imported in an order that is recognized</w:t>
+      </w:r>
+    </w:p>
+    <w:p>
+      <w:pPr>
+        <w:pStyle w:val="ListParagraph"/>
+        <w:numPr>
+          <w:ilvl w:val="3"/>
+          <w:numId w:val="10"/>
+        </w:numPr>
+      </w:pPr>
+      <w:r>
+        <w:t>For our case we will import in the following order:</w:t>
+      </w:r>
+    </w:p>
+    <w:p>
+      <w:pPr>
+        <w:pStyle w:val="ListParagraph"/>
+        <w:numPr>
+          <w:ilvl w:val="4"/>
+          <w:numId w:val="10"/>
+        </w:numPr>
+      </w:pPr>
+      <w:r>
+        <w:t>Category</w:t>
+      </w:r>
+    </w:p>
+    <w:p>
+      <w:pPr>
+        <w:pStyle w:val="ListParagraph"/>
+        <w:numPr>
+          <w:ilvl w:val="4"/>
+          <w:numId w:val="10"/>
+        </w:numPr>
+      </w:pPr>
+      <w:r>
+        <w:t>Contacts</w:t>
+      </w:r>
+    </w:p>
+    <w:p>
+      <w:pPr>
+        <w:pStyle w:val="ListParagraph"/>
+        <w:numPr>
+          <w:ilvl w:val="4"/>
+          <w:numId w:val="10"/>
+        </w:numPr>
+      </w:pPr>
+      <w:r>
+        <w:t>Subcategory</w:t>
+      </w:r>
+    </w:p>
+    <w:p>
+      <w:pPr>
+        <w:pStyle w:val="ListParagraph"/>
+        <w:numPr>
+          <w:ilvl w:val="4"/>
+          <w:numId w:val="10"/>
+        </w:numPr>
+      </w:pPr>
+      <w:r>
+        <w:t xml:space="preserve">Campaign </w:t>
+      </w:r>
+    </w:p>
+    <w:p>
+      <w:pPr>
+        <w:pStyle w:val="ListParagraph"/>
+        <w:numPr>
+          <w:ilvl w:val="0"/>
+          <w:numId w:val="10"/>
+        </w:numPr>
+      </w:pPr>
+      <w:r>
+        <w:lastRenderedPageBreak/>
+        <w:t>Check the tables generated and the data within them and cross-reference the csv files.</w:t>
+      </w:r>
+    </w:p>
+    <w:p>
+      <w:pPr>
+        <w:pStyle w:val="ListParagraph"/>
+        <w:numPr>
+          <w:ilvl w:val="1"/>
+          <w:numId w:val="10"/>
+        </w:numPr>
+      </w:pPr>
+      <w:r>
+        <w:t>Can be done with:</w:t>
+      </w:r>
+    </w:p>
+    <w:p>
+      <w:pPr>
+        <w:pStyle w:val="ListParagraph"/>
+        <w:numPr>
+          <w:ilvl w:val="2"/>
+          <w:numId w:val="10"/>
+        </w:numPr>
+      </w:pPr>
+      <w:r>
+        <w:t>SELECT * FROM (reference table name</w:t>
+      </w:r>
+      <w:proofErr w:type="gramStart"/>
+      <w:r>
+        <w:t>)</w:t>
+      </w:r>
+      <w:r>
+        <w:t>;</w:t>
+      </w:r>
+      <w:proofErr w:type="gramEnd"/>
+    </w:p>
+    <w:p>
+      <w:pPr>
+        <w:pStyle w:val="ListParagraph"/>
+        <w:numPr>
+          <w:ilvl w:val="3"/>
+          <w:numId w:val="10"/>
+        </w:numPr>
+      </w:pPr>
+      <w:r>
+        <w:t xml:space="preserve">End with semicolon to close query </w:t>
+      </w:r>
+    </w:p>
+    <w:p>
+      <w:pPr>
+        <w:pStyle w:val="Heading1"/>
+      </w:pPr>
+      <w:r>
+        <w:t>END</w:t>
+      </w:r>
+    </w:p>
+    <w:p/>
     <w:sectPr>
       <w:pgSz w:w="12240" w:h="15840"/>
       <w:pgMar w:top="1440" w:right="1440" w:bottom="1440" w:left="1440" w:header="720" w:footer="720" w:gutter="0"/>
@@ -4280,6 +4569,92 @@
     </w:lvl>
   </w:abstractNum>
   <w:abstractNum w:abstractNumId="4" w15:restartNumberingAfterBreak="0">
+    <w:nsid w:val="36F33DE2"/>
+    <w:multiLevelType w:val="hybridMultilevel"/>
+    <w:tmpl w:val="A816C79E"/>
+    <w:lvl w:ilvl="0" w:tplc="0409000F">
+      <w:start w:val="1"/>
+      <w:numFmt w:val="decimal"/>
+      <w:lvlText w:val="%1."/>
+      <w:lvlJc w:val="left"/>
+      <w:pPr>
+        <w:ind w:left="720" w:hanging="360"/>
+      </w:pPr>
+    </w:lvl>
+    <w:lvl w:ilvl="1" w:tplc="04090019">
+      <w:start w:val="1"/>
+      <w:numFmt w:val="lowerLetter"/>
+      <w:lvlText w:val="%2."/>
+      <w:lvlJc w:val="left"/>
+      <w:pPr>
+        <w:ind w:left="1440" w:hanging="360"/>
+      </w:pPr>
+    </w:lvl>
+    <w:lvl w:ilvl="2" w:tplc="0409001B">
+      <w:start w:val="1"/>
+      <w:numFmt w:val="lowerRoman"/>
+      <w:lvlText w:val="%3."/>
+      <w:lvlJc w:val="right"/>
+      <w:pPr>
+        <w:ind w:left="2160" w:hanging="180"/>
+      </w:pPr>
+    </w:lvl>
+    <w:lvl w:ilvl="3" w:tplc="0409000F">
+      <w:start w:val="1"/>
+      <w:numFmt w:val="decimal"/>
+      <w:lvlText w:val="%4."/>
+      <w:lvlJc w:val="left"/>
+      <w:pPr>
+        <w:ind w:left="2880" w:hanging="360"/>
+      </w:pPr>
+    </w:lvl>
+    <w:lvl w:ilvl="4" w:tplc="04090019">
+      <w:start w:val="1"/>
+      <w:numFmt w:val="lowerLetter"/>
+      <w:lvlText w:val="%5."/>
+      <w:lvlJc w:val="left"/>
+      <w:pPr>
+        <w:ind w:left="3600" w:hanging="360"/>
+      </w:pPr>
+    </w:lvl>
+    <w:lvl w:ilvl="5" w:tplc="0409001B" w:tentative="1">
+      <w:start w:val="1"/>
+      <w:numFmt w:val="lowerRoman"/>
+      <w:lvlText w:val="%6."/>
+      <w:lvlJc w:val="right"/>
+      <w:pPr>
+        <w:ind w:left="4320" w:hanging="180"/>
+      </w:pPr>
+    </w:lvl>
+    <w:lvl w:ilvl="6" w:tplc="0409000F" w:tentative="1">
+      <w:start w:val="1"/>
+      <w:numFmt w:val="decimal"/>
+      <w:lvlText w:val="%7."/>
+      <w:lvlJc w:val="left"/>
+      <w:pPr>
+        <w:ind w:left="5040" w:hanging="360"/>
+      </w:pPr>
+    </w:lvl>
+    <w:lvl w:ilvl="7" w:tplc="04090019" w:tentative="1">
+      <w:start w:val="1"/>
+      <w:numFmt w:val="lowerLetter"/>
+      <w:lvlText w:val="%8."/>
+      <w:lvlJc w:val="left"/>
+      <w:pPr>
+        <w:ind w:left="5760" w:hanging="360"/>
+      </w:pPr>
+    </w:lvl>
+    <w:lvl w:ilvl="8" w:tplc="0409001B" w:tentative="1">
+      <w:start w:val="1"/>
+      <w:numFmt w:val="lowerRoman"/>
+      <w:lvlText w:val="%9."/>
+      <w:lvlJc w:val="right"/>
+      <w:pPr>
+        <w:ind w:left="6480" w:hanging="180"/>
+      </w:pPr>
+    </w:lvl>
+  </w:abstractNum>
+  <w:abstractNum w:abstractNumId="5" w15:restartNumberingAfterBreak="0">
     <w:nsid w:val="3C94421F"/>
     <w:multiLevelType w:val="hybridMultilevel"/>
     <w:tmpl w:val="D41485D6"/>
@@ -4391,7 +4766,7 @@
       </w:rPr>
     </w:lvl>
   </w:abstractNum>
-  <w:abstractNum w:abstractNumId="5" w15:restartNumberingAfterBreak="0">
+  <w:abstractNum w:abstractNumId="6" w15:restartNumberingAfterBreak="0">
     <w:nsid w:val="444544F3"/>
     <w:multiLevelType w:val="hybridMultilevel"/>
     <w:tmpl w:val="E5DA84A2"/>
@@ -4477,7 +4852,7 @@
       </w:pPr>
     </w:lvl>
   </w:abstractNum>
-  <w:abstractNum w:abstractNumId="6" w15:restartNumberingAfterBreak="0">
+  <w:abstractNum w:abstractNumId="7" w15:restartNumberingAfterBreak="0">
     <w:nsid w:val="54410EA5"/>
     <w:multiLevelType w:val="hybridMultilevel"/>
     <w:tmpl w:val="F8C2B032"/>
@@ -4565,7 +4940,7 @@
       </w:pPr>
     </w:lvl>
   </w:abstractNum>
-  <w:abstractNum w:abstractNumId="7" w15:restartNumberingAfterBreak="0">
+  <w:abstractNum w:abstractNumId="8" w15:restartNumberingAfterBreak="0">
     <w:nsid w:val="75580AE3"/>
     <w:multiLevelType w:val="hybridMultilevel"/>
     <w:tmpl w:val="A35A50C2"/>
@@ -4649,31 +5024,186 @@
       <w:pPr>
         <w:ind w:left="6480" w:hanging="180"/>
       </w:pPr>
+    </w:lvl>
+  </w:abstractNum>
+  <w:abstractNum w:abstractNumId="9" w15:restartNumberingAfterBreak="0">
+    <w:nsid w:val="75A47210"/>
+    <w:multiLevelType w:val="multilevel"/>
+    <w:tmpl w:val="4CFAA34E"/>
+    <w:lvl w:ilvl="0">
+      <w:start w:val="1"/>
+      <w:numFmt w:val="bullet"/>
+      <w:lvlText w:val=""/>
+      <w:lvlJc w:val="left"/>
+      <w:pPr>
+        <w:tabs>
+          <w:tab w:val="num" w:pos="720"/>
+        </w:tabs>
+        <w:ind w:left="720" w:hanging="360"/>
+      </w:pPr>
+      <w:rPr>
+        <w:rFonts w:ascii="Symbol" w:hAnsi="Symbol" w:hint="default"/>
+        <w:sz w:val="20"/>
+      </w:rPr>
+    </w:lvl>
+    <w:lvl w:ilvl="1" w:tentative="1">
+      <w:start w:val="1"/>
+      <w:numFmt w:val="bullet"/>
+      <w:lvlText w:val="o"/>
+      <w:lvlJc w:val="left"/>
+      <w:pPr>
+        <w:tabs>
+          <w:tab w:val="num" w:pos="1440"/>
+        </w:tabs>
+        <w:ind w:left="1440" w:hanging="360"/>
+      </w:pPr>
+      <w:rPr>
+        <w:rFonts w:ascii="Courier New" w:hAnsi="Courier New" w:hint="default"/>
+        <w:sz w:val="20"/>
+      </w:rPr>
+    </w:lvl>
+    <w:lvl w:ilvl="2" w:tentative="1">
+      <w:start w:val="1"/>
+      <w:numFmt w:val="bullet"/>
+      <w:lvlText w:val=""/>
+      <w:lvlJc w:val="left"/>
+      <w:pPr>
+        <w:tabs>
+          <w:tab w:val="num" w:pos="2160"/>
+        </w:tabs>
+        <w:ind w:left="2160" w:hanging="360"/>
+      </w:pPr>
+      <w:rPr>
+        <w:rFonts w:ascii="Wingdings" w:hAnsi="Wingdings" w:hint="default"/>
+        <w:sz w:val="20"/>
+      </w:rPr>
+    </w:lvl>
+    <w:lvl w:ilvl="3" w:tentative="1">
+      <w:start w:val="1"/>
+      <w:numFmt w:val="bullet"/>
+      <w:lvlText w:val=""/>
+      <w:lvlJc w:val="left"/>
+      <w:pPr>
+        <w:tabs>
+          <w:tab w:val="num" w:pos="2880"/>
+        </w:tabs>
+        <w:ind w:left="2880" w:hanging="360"/>
+      </w:pPr>
+      <w:rPr>
+        <w:rFonts w:ascii="Wingdings" w:hAnsi="Wingdings" w:hint="default"/>
+        <w:sz w:val="20"/>
+      </w:rPr>
+    </w:lvl>
+    <w:lvl w:ilvl="4" w:tentative="1">
+      <w:start w:val="1"/>
+      <w:numFmt w:val="bullet"/>
+      <w:lvlText w:val=""/>
+      <w:lvlJc w:val="left"/>
+      <w:pPr>
+        <w:tabs>
+          <w:tab w:val="num" w:pos="3600"/>
+        </w:tabs>
+        <w:ind w:left="3600" w:hanging="360"/>
+      </w:pPr>
+      <w:rPr>
+        <w:rFonts w:ascii="Wingdings" w:hAnsi="Wingdings" w:hint="default"/>
+        <w:sz w:val="20"/>
+      </w:rPr>
+    </w:lvl>
+    <w:lvl w:ilvl="5" w:tentative="1">
+      <w:start w:val="1"/>
+      <w:numFmt w:val="bullet"/>
+      <w:lvlText w:val=""/>
+      <w:lvlJc w:val="left"/>
+      <w:pPr>
+        <w:tabs>
+          <w:tab w:val="num" w:pos="4320"/>
+        </w:tabs>
+        <w:ind w:left="4320" w:hanging="360"/>
+      </w:pPr>
+      <w:rPr>
+        <w:rFonts w:ascii="Wingdings" w:hAnsi="Wingdings" w:hint="default"/>
+        <w:sz w:val="20"/>
+      </w:rPr>
+    </w:lvl>
+    <w:lvl w:ilvl="6" w:tentative="1">
+      <w:start w:val="1"/>
+      <w:numFmt w:val="bullet"/>
+      <w:lvlText w:val=""/>
+      <w:lvlJc w:val="left"/>
+      <w:pPr>
+        <w:tabs>
+          <w:tab w:val="num" w:pos="5040"/>
+        </w:tabs>
+        <w:ind w:left="5040" w:hanging="360"/>
+      </w:pPr>
+      <w:rPr>
+        <w:rFonts w:ascii="Wingdings" w:hAnsi="Wingdings" w:hint="default"/>
+        <w:sz w:val="20"/>
+      </w:rPr>
+    </w:lvl>
+    <w:lvl w:ilvl="7" w:tentative="1">
+      <w:start w:val="1"/>
+      <w:numFmt w:val="bullet"/>
+      <w:lvlText w:val=""/>
+      <w:lvlJc w:val="left"/>
+      <w:pPr>
+        <w:tabs>
+          <w:tab w:val="num" w:pos="5760"/>
+        </w:tabs>
+        <w:ind w:left="5760" w:hanging="360"/>
+      </w:pPr>
+      <w:rPr>
+        <w:rFonts w:ascii="Wingdings" w:hAnsi="Wingdings" w:hint="default"/>
+        <w:sz w:val="20"/>
+      </w:rPr>
+    </w:lvl>
+    <w:lvl w:ilvl="8" w:tentative="1">
+      <w:start w:val="1"/>
+      <w:numFmt w:val="bullet"/>
+      <w:lvlText w:val=""/>
+      <w:lvlJc w:val="left"/>
+      <w:pPr>
+        <w:tabs>
+          <w:tab w:val="num" w:pos="6480"/>
+        </w:tabs>
+        <w:ind w:left="6480" w:hanging="360"/>
+      </w:pPr>
+      <w:rPr>
+        <w:rFonts w:ascii="Wingdings" w:hAnsi="Wingdings" w:hint="default"/>
+        <w:sz w:val="20"/>
+      </w:rPr>
     </w:lvl>
   </w:abstractNum>
   <w:num w:numId="1" w16cid:durableId="674458976">
     <w:abstractNumId w:val="0"/>
   </w:num>
   <w:num w:numId="2" w16cid:durableId="838082483">
-    <w:abstractNumId w:val="4"/>
+    <w:abstractNumId w:val="5"/>
   </w:num>
   <w:num w:numId="3" w16cid:durableId="1870411376">
     <w:abstractNumId w:val="2"/>
   </w:num>
   <w:num w:numId="4" w16cid:durableId="1059287036">
-    <w:abstractNumId w:val="6"/>
+    <w:abstractNumId w:val="7"/>
   </w:num>
   <w:num w:numId="5" w16cid:durableId="655501594">
-    <w:abstractNumId w:val="7"/>
+    <w:abstractNumId w:val="8"/>
   </w:num>
   <w:num w:numId="6" w16cid:durableId="1878202676">
     <w:abstractNumId w:val="1"/>
   </w:num>
   <w:num w:numId="7" w16cid:durableId="2036037444">
-    <w:abstractNumId w:val="5"/>
+    <w:abstractNumId w:val="6"/>
   </w:num>
   <w:num w:numId="8" w16cid:durableId="46223782">
     <w:abstractNumId w:val="3"/>
+  </w:num>
+  <w:num w:numId="9" w16cid:durableId="721515910">
+    <w:abstractNumId w:val="9"/>
+  </w:num>
+  <w:num w:numId="10" w16cid:durableId="1477601698">
+    <w:abstractNumId w:val="4"/>
   </w:num>
 </w:numbering>
 </file>
@@ -5732,6 +6262,17 @@
     <w:basedOn w:val="DefaultParagraphFont"/>
     <w:rsid w:val="0011495F"/>
   </w:style>
+  <w:style w:type="paragraph" w:styleId="NormalWeb">
+    <w:name w:val="Normal (Web)"/>
+    <w:basedOn w:val="Normal"/>
+    <w:uiPriority w:val="99"/>
+    <w:semiHidden/>
+    <w:unhideWhenUsed/>
+    <w:rsid w:val="007127B5"/>
+    <w:rPr>
+      <w:rFonts w:ascii="Times New Roman" w:hAnsi="Times New Roman" w:cs="Times New Roman"/>
+    </w:rPr>
+  </w:style>
 </w:styles>
 </file>
 

</xml_diff>